<commit_message>
Highlight xonsh as python (it's close enough in most cases)
</commit_message>
<xml_diff>
--- a/all.docx
+++ b/all.docx
@@ -3544,54 +3544,282 @@
       </w:pPr>
       <w:r>
         <w:rPr>
-          <w:rStyle w:val="VerbatimChar"/>
-        </w:rPr>
-        <w:t xml:space="preserve">for line in $(cat samples/toy.txt).splitlines():</w:t>
-      </w:r>
-      <w:r>
-        <w:br w:type="textWrapping"/>
-      </w:r>
-      <w:r>
-        <w:rPr>
-          <w:rStyle w:val="VerbatimChar"/>
-        </w:rPr>
-        <w:t xml:space="preserve">    first = $(dist/solver @(line) -t 0)</w:t>
-      </w:r>
-      <w:r>
-        <w:br w:type="textWrapping"/>
-      </w:r>
-      <w:r>
-        <w:rPr>
-          <w:rStyle w:val="VerbatimChar"/>
-        </w:rPr>
-        <w:t xml:space="preserve">    best = $(dist/solver @(line) -t 10000)</w:t>
-      </w:r>
-      <w:r>
-        <w:br w:type="textWrapping"/>
-      </w:r>
-      <w:r>
-        <w:rPr>
-          <w:rStyle w:val="VerbatimChar"/>
-        </w:rPr>
-        <w:t xml:space="preserve">    if first != best:</w:t>
-      </w:r>
-      <w:r>
-        <w:br w:type="textWrapping"/>
-      </w:r>
-      <w:r>
-        <w:rPr>
-          <w:rStyle w:val="VerbatimChar"/>
-        </w:rPr>
-        <w:t xml:space="preserve">        print(f'Found a more optimal solution for board {line}')</w:t>
-      </w:r>
-      <w:r>
-        <w:br w:type="textWrapping"/>
-      </w:r>
-      <w:r>
-        <w:rPr>
-          <w:rStyle w:val="VerbatimChar"/>
-        </w:rPr>
-        <w:t xml:space="preserve">        break</w:t>
+          <w:rStyle w:val="ControlFlowTok"/>
+        </w:rPr>
+        <w:t xml:space="preserve">for</w:t>
+      </w:r>
+      <w:r>
+        <w:rPr>
+          <w:rStyle w:val="NormalTok"/>
+        </w:rPr>
+        <w:t xml:space="preserve"> line </w:t>
+      </w:r>
+      <w:r>
+        <w:rPr>
+          <w:rStyle w:val="KeywordTok"/>
+        </w:rPr>
+        <w:t xml:space="preserve">in</w:t>
+      </w:r>
+      <w:r>
+        <w:rPr>
+          <w:rStyle w:val="NormalTok"/>
+        </w:rPr>
+        <w:t xml:space="preserve"> $(cat samples</w:t>
+      </w:r>
+      <w:r>
+        <w:rPr>
+          <w:rStyle w:val="OperatorTok"/>
+        </w:rPr>
+        <w:t xml:space="preserve">/</w:t>
+      </w:r>
+      <w:r>
+        <w:rPr>
+          <w:rStyle w:val="NormalTok"/>
+        </w:rPr>
+        <w:t xml:space="preserve">toy.txt).splitlines():</w:t>
+      </w:r>
+      <w:r>
+        <w:br w:type="textWrapping"/>
+      </w:r>
+      <w:r>
+        <w:rPr>
+          <w:rStyle w:val="NormalTok"/>
+        </w:rPr>
+        <w:t xml:space="preserve">    first </w:t>
+      </w:r>
+      <w:r>
+        <w:rPr>
+          <w:rStyle w:val="OperatorTok"/>
+        </w:rPr>
+        <w:t xml:space="preserve">=</w:t>
+      </w:r>
+      <w:r>
+        <w:rPr>
+          <w:rStyle w:val="NormalTok"/>
+        </w:rPr>
+        <w:t xml:space="preserve"> $(dist</w:t>
+      </w:r>
+      <w:r>
+        <w:rPr>
+          <w:rStyle w:val="OperatorTok"/>
+        </w:rPr>
+        <w:t xml:space="preserve">/</w:t>
+      </w:r>
+      <w:r>
+        <w:rPr>
+          <w:rStyle w:val="NormalTok"/>
+        </w:rPr>
+        <w:t xml:space="preserve">solver </w:t>
+      </w:r>
+      <w:r>
+        <w:rPr>
+          <w:rStyle w:val="OperatorTok"/>
+        </w:rPr>
+        <w:t xml:space="preserve">@</w:t>
+      </w:r>
+      <w:r>
+        <w:rPr>
+          <w:rStyle w:val="NormalTok"/>
+        </w:rPr>
+        <w:t xml:space="preserve">(line) </w:t>
+      </w:r>
+      <w:r>
+        <w:rPr>
+          <w:rStyle w:val="OperatorTok"/>
+        </w:rPr>
+        <w:t xml:space="preserve">-</w:t>
+      </w:r>
+      <w:r>
+        <w:rPr>
+          <w:rStyle w:val="NormalTok"/>
+        </w:rPr>
+        <w:t xml:space="preserve">t </w:t>
+      </w:r>
+      <w:r>
+        <w:rPr>
+          <w:rStyle w:val="DecValTok"/>
+        </w:rPr>
+        <w:t xml:space="preserve">0</w:t>
+      </w:r>
+      <w:r>
+        <w:rPr>
+          <w:rStyle w:val="NormalTok"/>
+        </w:rPr>
+        <w:t xml:space="preserve">)</w:t>
+      </w:r>
+      <w:r>
+        <w:br w:type="textWrapping"/>
+      </w:r>
+      <w:r>
+        <w:rPr>
+          <w:rStyle w:val="NormalTok"/>
+        </w:rPr>
+        <w:t xml:space="preserve">    best </w:t>
+      </w:r>
+      <w:r>
+        <w:rPr>
+          <w:rStyle w:val="OperatorTok"/>
+        </w:rPr>
+        <w:t xml:space="preserve">=</w:t>
+      </w:r>
+      <w:r>
+        <w:rPr>
+          <w:rStyle w:val="NormalTok"/>
+        </w:rPr>
+        <w:t xml:space="preserve"> $(dist</w:t>
+      </w:r>
+      <w:r>
+        <w:rPr>
+          <w:rStyle w:val="OperatorTok"/>
+        </w:rPr>
+        <w:t xml:space="preserve">/</w:t>
+      </w:r>
+      <w:r>
+        <w:rPr>
+          <w:rStyle w:val="NormalTok"/>
+        </w:rPr>
+        <w:t xml:space="preserve">solver </w:t>
+      </w:r>
+      <w:r>
+        <w:rPr>
+          <w:rStyle w:val="OperatorTok"/>
+        </w:rPr>
+        <w:t xml:space="preserve">@</w:t>
+      </w:r>
+      <w:r>
+        <w:rPr>
+          <w:rStyle w:val="NormalTok"/>
+        </w:rPr>
+        <w:t xml:space="preserve">(line) </w:t>
+      </w:r>
+      <w:r>
+        <w:rPr>
+          <w:rStyle w:val="OperatorTok"/>
+        </w:rPr>
+        <w:t xml:space="preserve">-</w:t>
+      </w:r>
+      <w:r>
+        <w:rPr>
+          <w:rStyle w:val="NormalTok"/>
+        </w:rPr>
+        <w:t xml:space="preserve">t </w:t>
+      </w:r>
+      <w:r>
+        <w:rPr>
+          <w:rStyle w:val="DecValTok"/>
+        </w:rPr>
+        <w:t xml:space="preserve">10000</w:t>
+      </w:r>
+      <w:r>
+        <w:rPr>
+          <w:rStyle w:val="NormalTok"/>
+        </w:rPr>
+        <w:t xml:space="preserve">)</w:t>
+      </w:r>
+      <w:r>
+        <w:br w:type="textWrapping"/>
+      </w:r>
+      <w:r>
+        <w:rPr>
+          <w:rStyle w:val="NormalTok"/>
+        </w:rPr>
+        <w:t xml:space="preserve">    </w:t>
+      </w:r>
+      <w:r>
+        <w:rPr>
+          <w:rStyle w:val="ControlFlowTok"/>
+        </w:rPr>
+        <w:t xml:space="preserve">if</w:t>
+      </w:r>
+      <w:r>
+        <w:rPr>
+          <w:rStyle w:val="NormalTok"/>
+        </w:rPr>
+        <w:t xml:space="preserve"> first </w:t>
+      </w:r>
+      <w:r>
+        <w:rPr>
+          <w:rStyle w:val="OperatorTok"/>
+        </w:rPr>
+        <w:t xml:space="preserve">!=</w:t>
+      </w:r>
+      <w:r>
+        <w:rPr>
+          <w:rStyle w:val="NormalTok"/>
+        </w:rPr>
+        <w:t xml:space="preserve"> best:</w:t>
+      </w:r>
+      <w:r>
+        <w:br w:type="textWrapping"/>
+      </w:r>
+      <w:r>
+        <w:rPr>
+          <w:rStyle w:val="NormalTok"/>
+        </w:rPr>
+        <w:t xml:space="preserve">        </w:t>
+      </w:r>
+      <w:r>
+        <w:rPr>
+          <w:rStyle w:val="BuiltInTok"/>
+        </w:rPr>
+        <w:t xml:space="preserve">print</w:t>
+      </w:r>
+      <w:r>
+        <w:rPr>
+          <w:rStyle w:val="NormalTok"/>
+        </w:rPr>
+        <w:t xml:space="preserve">(</w:t>
+      </w:r>
+      <w:r>
+        <w:rPr>
+          <w:rStyle w:val="SpecialStringTok"/>
+        </w:rPr>
+        <w:t xml:space="preserve">f'Found a more optimal solution for board </w:t>
+      </w:r>
+      <w:r>
+        <w:rPr>
+          <w:rStyle w:val="SpecialCharTok"/>
+        </w:rPr>
+        <w:t xml:space="preserve">{</w:t>
+      </w:r>
+      <w:r>
+        <w:rPr>
+          <w:rStyle w:val="NormalTok"/>
+        </w:rPr>
+        <w:t xml:space="preserve">line</w:t>
+      </w:r>
+      <w:r>
+        <w:rPr>
+          <w:rStyle w:val="SpecialCharTok"/>
+        </w:rPr>
+        <w:t xml:space="preserve">}</w:t>
+      </w:r>
+      <w:r>
+        <w:rPr>
+          <w:rStyle w:val="SpecialStringTok"/>
+        </w:rPr>
+        <w:t xml:space="preserve">'</w:t>
+      </w:r>
+      <w:r>
+        <w:rPr>
+          <w:rStyle w:val="NormalTok"/>
+        </w:rPr>
+        <w:t xml:space="preserve">)</w:t>
+      </w:r>
+      <w:r>
+        <w:br w:type="textWrapping"/>
+      </w:r>
+      <w:r>
+        <w:rPr>
+          <w:rStyle w:val="NormalTok"/>
+        </w:rPr>
+        <w:t xml:space="preserve">        </w:t>
+      </w:r>
+      <w:r>
+        <w:rPr>
+          <w:rStyle w:val="ControlFlowTok"/>
+        </w:rPr>
+        <w:t xml:space="preserve">break</w:t>
       </w:r>
     </w:p>
     <w:p>

</xml_diff>

<commit_message>
Make index direct to all, generate all with pre-commit scripts, rename existing script
</commit_message>
<xml_diff>
--- a/all.docx
+++ b/all.docx
@@ -2031,9 +2031,9 @@
       <w:pPr>
         <w:pStyle w:val="Heading1"/>
       </w:pPr>
-      <w:bookmarkStart w:id="51" w:name="planned-steps"/>
-      <w:r>
-        <w:t xml:space="preserve">Planned steps</w:t>
+      <w:bookmarkStart w:id="51" w:name="design-of-the-solitaire-solver"/>
+      <w:r>
+        <w:t xml:space="preserve">Design of the Solitaire Solver</w:t>
       </w:r>
       <w:bookmarkEnd w:id="51"/>
     </w:p>
@@ -2041,11 +2041,19 @@
       <w:pPr>
         <w:pStyle w:val="Heading2"/>
       </w:pPr>
-      <w:bookmarkStart w:id="52" w:name="release-1---create-solver"/>
-      <w:r>
-        <w:t xml:space="preserve">Release 1 - create solver</w:t>
+      <w:bookmarkStart w:id="52" w:name="decomposition"/>
+      <w:r>
+        <w:t xml:space="preserve">Decomposition</w:t>
       </w:r>
       <w:bookmarkEnd w:id="52"/>
+    </w:p>
+    <w:p>
+      <w:pPr>
+        <w:pStyle w:val="FirstParagraph"/>
+      </w:pPr>
+      <w:r>
+        <w:t xml:space="preserve">The problem has been broken down as shown below:</w:t>
+      </w:r>
     </w:p>
     <w:p>
       <w:pPr>
@@ -2056,6 +2064,1408 @@
         </w:numPr>
       </w:pPr>
       <w:r>
+        <w:t xml:space="preserve">Solver (written in C)</w:t>
+      </w:r>
+    </w:p>
+    <w:p>
+      <w:pPr>
+        <w:pStyle w:val="Compact"/>
+        <w:numPr>
+          <w:numId w:val="1017"/>
+          <w:ilvl w:val="1"/>
+        </w:numPr>
+      </w:pPr>
+      <w:r>
+        <w:t xml:space="preserve">Board state and parameter parsing</w:t>
+      </w:r>
+    </w:p>
+    <w:p>
+      <w:pPr>
+        <w:pStyle w:val="Compact"/>
+        <w:numPr>
+          <w:numId w:val="1018"/>
+          <w:ilvl w:val="2"/>
+        </w:numPr>
+      </w:pPr>
+      <w:r>
+        <w:t xml:space="preserve">Board state parsing is handled by my code</w:t>
+      </w:r>
+    </w:p>
+    <w:p>
+      <w:pPr>
+        <w:pStyle w:val="Compact"/>
+        <w:numPr>
+          <w:numId w:val="1019"/>
+          <w:ilvl w:val="3"/>
+        </w:numPr>
+      </w:pPr>
+      <w:r>
+        <w:t xml:space="preserve">I decided to encode the board state in a simple-to-parse way in order to ease the writing of the solver</w:t>
+      </w:r>
+    </w:p>
+    <w:p>
+      <w:pPr>
+        <w:pStyle w:val="Compact"/>
+        <w:numPr>
+          <w:numId w:val="1018"/>
+          <w:ilvl w:val="2"/>
+        </w:numPr>
+      </w:pPr>
+      <w:r>
+        <w:t xml:space="preserve">Argument parsing is handled by</w:t>
+      </w:r>
+      <w:r>
+        <w:t xml:space="preserve"> </w:t>
+      </w:r>
+      <w:r>
+        <w:rPr>
+          <w:rStyle w:val="VerbatimChar"/>
+        </w:rPr>
+        <w:t xml:space="preserve">getopt</w:t>
+      </w:r>
+    </w:p>
+    <w:p>
+      <w:pPr>
+        <w:pStyle w:val="Compact"/>
+        <w:numPr>
+          <w:numId w:val="1020"/>
+          <w:ilvl w:val="3"/>
+        </w:numPr>
+      </w:pPr>
+      <w:r>
+        <w:t xml:space="preserve">This is a standard C module which is used to handle options</w:t>
+      </w:r>
+    </w:p>
+    <w:p>
+      <w:pPr>
+        <w:pStyle w:val="Compact"/>
+        <w:numPr>
+          <w:numId w:val="1017"/>
+          <w:ilvl w:val="1"/>
+        </w:numPr>
+      </w:pPr>
+      <w:r>
+        <w:t xml:space="preserve">Backtracking solution search</w:t>
+      </w:r>
+    </w:p>
+    <w:p>
+      <w:pPr>
+        <w:pStyle w:val="Compact"/>
+        <w:numPr>
+          <w:numId w:val="1021"/>
+          <w:ilvl w:val="2"/>
+        </w:numPr>
+      </w:pPr>
+      <w:r>
+        <w:t xml:space="preserve">The solution search is recursive, using a backtracking algorithm:</w:t>
+      </w:r>
+    </w:p>
+    <w:p>
+      <w:pPr>
+        <w:pStyle w:val="Compact"/>
+        <w:numPr>
+          <w:numId w:val="1022"/>
+          <w:ilvl w:val="3"/>
+        </w:numPr>
+      </w:pPr>
+      <w:r>
+        <w:t xml:space="preserve">to solve a given board:</w:t>
+      </w:r>
+    </w:p>
+    <w:p>
+      <w:pPr>
+        <w:pStyle w:val="Compact"/>
+        <w:numPr>
+          <w:numId w:val="1023"/>
+          <w:ilvl w:val="4"/>
+        </w:numPr>
+      </w:pPr>
+      <w:r>
+        <w:t xml:space="preserve">see if the board is solved</w:t>
+      </w:r>
+    </w:p>
+    <w:p>
+      <w:pPr>
+        <w:pStyle w:val="Compact"/>
+        <w:numPr>
+          <w:numId w:val="1024"/>
+          <w:ilvl w:val="5"/>
+        </w:numPr>
+      </w:pPr>
+      <w:r>
+        <w:t xml:space="preserve">if it is, return no moves</w:t>
+      </w:r>
+    </w:p>
+    <w:p>
+      <w:pPr>
+        <w:pStyle w:val="Compact"/>
+        <w:numPr>
+          <w:numId w:val="1023"/>
+          <w:ilvl w:val="4"/>
+        </w:numPr>
+      </w:pPr>
+      <w:r>
+        <w:t xml:space="preserve">for each available move:</w:t>
+      </w:r>
+    </w:p>
+    <w:p>
+      <w:pPr>
+        <w:pStyle w:val="Compact"/>
+        <w:numPr>
+          <w:numId w:val="1025"/>
+          <w:ilvl w:val="5"/>
+        </w:numPr>
+      </w:pPr>
+      <w:r>
+        <w:t xml:space="preserve">make the move</w:t>
+      </w:r>
+    </w:p>
+    <w:p>
+      <w:pPr>
+        <w:pStyle w:val="Compact"/>
+        <w:numPr>
+          <w:numId w:val="1025"/>
+          <w:ilvl w:val="5"/>
+        </w:numPr>
+      </w:pPr>
+      <w:r>
+        <w:t xml:space="preserve">try to solve the new board</w:t>
+      </w:r>
+    </w:p>
+    <w:p>
+      <w:pPr>
+        <w:pStyle w:val="Compact"/>
+        <w:numPr>
+          <w:numId w:val="1026"/>
+          <w:ilvl w:val="6"/>
+        </w:numPr>
+      </w:pPr>
+      <w:r>
+        <w:t xml:space="preserve">if it was solved, return this move and those moves</w:t>
+      </w:r>
+    </w:p>
+    <w:p>
+      <w:pPr>
+        <w:pStyle w:val="Compact"/>
+        <w:numPr>
+          <w:numId w:val="1026"/>
+          <w:ilvl w:val="6"/>
+        </w:numPr>
+      </w:pPr>
+      <w:r>
+        <w:t xml:space="preserve">otherwise, undo the move</w:t>
+      </w:r>
+    </w:p>
+    <w:p>
+      <w:pPr>
+        <w:pStyle w:val="Compact"/>
+        <w:numPr>
+          <w:numId w:val="1023"/>
+          <w:ilvl w:val="4"/>
+        </w:numPr>
+      </w:pPr>
+      <w:r>
+        <w:t xml:space="preserve">there is no sequence of moves which can solve this board</w:t>
+      </w:r>
+    </w:p>
+    <w:p>
+      <w:pPr>
+        <w:pStyle w:val="Compact"/>
+        <w:numPr>
+          <w:numId w:val="1021"/>
+          <w:ilvl w:val="2"/>
+        </w:numPr>
+      </w:pPr>
+      <w:r>
+        <w:t xml:space="preserve">The real program differs slightly from this in order (the</w:t>
+      </w:r>
+      <w:r>
+        <w:t xml:space="preserve"> </w:t>
+      </w:r>
+      <w:r>
+        <w:t xml:space="preserve">‘</w:t>
+      </w:r>
+      <w:r>
+        <w:t xml:space="preserve">board is solved</w:t>
+      </w:r>
+      <w:r>
+        <w:t xml:space="preserve">’</w:t>
+      </w:r>
+      <w:r>
+        <w:t xml:space="preserve"> </w:t>
+      </w:r>
+      <w:r>
+        <w:t xml:space="preserve">check occurs after the move rather than at the beginning of the recursive step) and implementation (the sequence of moves is stored in a global array rather than returned dynamically from the functions, as C cannot do this easily)</w:t>
+      </w:r>
+    </w:p>
+    <w:p>
+      <w:pPr>
+        <w:pStyle w:val="Compact"/>
+        <w:numPr>
+          <w:numId w:val="1021"/>
+          <w:ilvl w:val="2"/>
+        </w:numPr>
+      </w:pPr>
+      <w:r>
+        <w:t xml:space="preserve">Additionally, the solution search is repeated up to twice:</w:t>
+      </w:r>
+    </w:p>
+    <w:p>
+      <w:pPr>
+        <w:pStyle w:val="Compact"/>
+        <w:numPr>
+          <w:numId w:val="1027"/>
+          <w:ilvl w:val="3"/>
+        </w:numPr>
+      </w:pPr>
+      <w:r>
+        <w:t xml:space="preserve">Once without Cheating (always)</w:t>
+      </w:r>
+    </w:p>
+    <w:p>
+      <w:pPr>
+        <w:pStyle w:val="Compact"/>
+        <w:numPr>
+          <w:numId w:val="1028"/>
+          <w:ilvl w:val="4"/>
+        </w:numPr>
+      </w:pPr>
+      <w:r>
+        <w:t xml:space="preserve">If the board is possible to solve without Cheating, it is much faster to find this solution</w:t>
+      </w:r>
+    </w:p>
+    <w:p>
+      <w:pPr>
+        <w:pStyle w:val="Compact"/>
+        <w:numPr>
+          <w:numId w:val="1027"/>
+          <w:ilvl w:val="3"/>
+        </w:numPr>
+      </w:pPr>
+      <w:r>
+        <w:t xml:space="preserve">Once with Cheating (only if Cheating is enabled, only if the first pass found no solution)</w:t>
+      </w:r>
+    </w:p>
+    <w:p>
+      <w:pPr>
+        <w:pStyle w:val="Compact"/>
+        <w:numPr>
+          <w:numId w:val="1029"/>
+          <w:ilvl w:val="4"/>
+        </w:numPr>
+      </w:pPr>
+      <w:r>
+        <w:t xml:space="preserve">This can be</w:t>
+      </w:r>
+      <w:r>
+        <w:t xml:space="preserve"> </w:t>
+      </w:r>
+      <w:r>
+        <w:rPr>
+          <w:i/>
+        </w:rPr>
+        <w:t xml:space="preserve">much</w:t>
+      </w:r>
+      <w:r>
+        <w:t xml:space="preserve"> </w:t>
+      </w:r>
+      <w:r>
+        <w:t xml:space="preserve">slower than searching without Cheating (finding a solution without Cheating can take under a tenth of a second, but with Cheating enabled can take several minutes)</w:t>
+      </w:r>
+    </w:p>
+    <w:p>
+      <w:pPr>
+        <w:pStyle w:val="Compact"/>
+        <w:numPr>
+          <w:numId w:val="1017"/>
+          <w:ilvl w:val="1"/>
+        </w:numPr>
+      </w:pPr>
+      <w:r>
+        <w:t xml:space="preserve">Solution output</w:t>
+      </w:r>
+    </w:p>
+    <w:p>
+      <w:pPr>
+        <w:pStyle w:val="Compact"/>
+        <w:numPr>
+          <w:numId w:val="1030"/>
+          <w:ilvl w:val="2"/>
+        </w:numPr>
+      </w:pPr>
+      <w:r>
+        <w:t xml:space="preserve">The solution is printed to STDOUT</w:t>
+      </w:r>
+    </w:p>
+    <w:p>
+      <w:pPr>
+        <w:pStyle w:val="Compact"/>
+        <w:numPr>
+          <w:numId w:val="1030"/>
+          <w:ilvl w:val="2"/>
+        </w:numPr>
+      </w:pPr>
+      <w:r>
+        <w:t xml:space="preserve">Each move in the solution is printed on its own line</w:t>
+      </w:r>
+    </w:p>
+    <w:p>
+      <w:pPr>
+        <w:pStyle w:val="Compact"/>
+        <w:numPr>
+          <w:numId w:val="1031"/>
+          <w:ilvl w:val="3"/>
+        </w:numPr>
+      </w:pPr>
+      <w:r>
+        <w:t xml:space="preserve">Moves which do not Cheat are printed as</w:t>
+      </w:r>
+      <w:r>
+        <w:t xml:space="preserve"> </w:t>
+      </w:r>
+      <w:r>
+        <w:rPr>
+          <w:rStyle w:val="VerbatimChar"/>
+        </w:rPr>
+        <w:t xml:space="preserve">X Y -&gt; TO_X TO_Y</w:t>
+      </w:r>
+      <w:r>
+        <w:t xml:space="preserve">, where</w:t>
+      </w:r>
+      <w:r>
+        <w:t xml:space="preserve"> </w:t>
+      </w:r>
+      <w:r>
+        <w:rPr>
+          <w:rStyle w:val="VerbatimChar"/>
+        </w:rPr>
+        <w:t xml:space="preserve">X</w:t>
+      </w:r>
+      <w:r>
+        <w:t xml:space="preserve">,</w:t>
+      </w:r>
+      <w:r>
+        <w:t xml:space="preserve"> </w:t>
+      </w:r>
+      <w:r>
+        <w:rPr>
+          <w:rStyle w:val="VerbatimChar"/>
+        </w:rPr>
+        <w:t xml:space="preserve">Y</w:t>
+      </w:r>
+      <w:r>
+        <w:t xml:space="preserve">,</w:t>
+      </w:r>
+      <w:r>
+        <w:t xml:space="preserve"> </w:t>
+      </w:r>
+      <w:r>
+        <w:rPr>
+          <w:rStyle w:val="VerbatimChar"/>
+        </w:rPr>
+        <w:t xml:space="preserve">TO_X</w:t>
+      </w:r>
+      <w:r>
+        <w:t xml:space="preserve">, and</w:t>
+      </w:r>
+      <w:r>
+        <w:t xml:space="preserve"> </w:t>
+      </w:r>
+      <w:r>
+        <w:rPr>
+          <w:rStyle w:val="VerbatimChar"/>
+        </w:rPr>
+        <w:t xml:space="preserve">TO_Y</w:t>
+      </w:r>
+      <w:r>
+        <w:t xml:space="preserve"> </w:t>
+      </w:r>
+      <w:r>
+        <w:t xml:space="preserve">represent the columns and rows of the card’s source and destination</w:t>
+      </w:r>
+    </w:p>
+    <w:p>
+      <w:pPr>
+        <w:pStyle w:val="Compact"/>
+        <w:numPr>
+          <w:numId w:val="1031"/>
+          <w:ilvl w:val="3"/>
+        </w:numPr>
+      </w:pPr>
+      <w:r>
+        <w:t xml:space="preserve">Moves which Cheat are printed as</w:t>
+      </w:r>
+      <w:r>
+        <w:t xml:space="preserve"> </w:t>
+      </w:r>
+      <w:r>
+        <w:rPr>
+          <w:rStyle w:val="VerbatimChar"/>
+        </w:rPr>
+        <w:t xml:space="preserve">X Y !&gt; TO_X TO_Y</w:t>
+      </w:r>
+      <w:r>
+        <w:t xml:space="preserve">, where</w:t>
+      </w:r>
+      <w:r>
+        <w:t xml:space="preserve"> </w:t>
+      </w:r>
+      <w:r>
+        <w:rPr>
+          <w:rStyle w:val="VerbatimChar"/>
+        </w:rPr>
+        <w:t xml:space="preserve">X</w:t>
+      </w:r>
+      <w:r>
+        <w:t xml:space="preserve">,</w:t>
+      </w:r>
+      <w:r>
+        <w:t xml:space="preserve"> </w:t>
+      </w:r>
+      <w:r>
+        <w:rPr>
+          <w:rStyle w:val="VerbatimChar"/>
+        </w:rPr>
+        <w:t xml:space="preserve">Y</w:t>
+      </w:r>
+      <w:r>
+        <w:t xml:space="preserve">,</w:t>
+      </w:r>
+      <w:r>
+        <w:t xml:space="preserve"> </w:t>
+      </w:r>
+      <w:r>
+        <w:rPr>
+          <w:rStyle w:val="VerbatimChar"/>
+        </w:rPr>
+        <w:t xml:space="preserve">TO_X</w:t>
+      </w:r>
+      <w:r>
+        <w:t xml:space="preserve">, and</w:t>
+      </w:r>
+      <w:r>
+        <w:t xml:space="preserve"> </w:t>
+      </w:r>
+      <w:r>
+        <w:rPr>
+          <w:rStyle w:val="VerbatimChar"/>
+        </w:rPr>
+        <w:t xml:space="preserve">TO_Y</w:t>
+      </w:r>
+      <w:r>
+        <w:t xml:space="preserve"> </w:t>
+      </w:r>
+      <w:r>
+        <w:t xml:space="preserve">represent the columns and rows of the card’s source and destination. Note that the only difference is in the arrow, and therefore users (or applications) who do not care if the solution Cheats or not can ignore it</w:t>
+      </w:r>
+    </w:p>
+    <w:p>
+      <w:pPr>
+        <w:pStyle w:val="Compact"/>
+        <w:numPr>
+          <w:numId w:val="1016"/>
+          <w:ilvl w:val="0"/>
+        </w:numPr>
+      </w:pPr>
+      <w:r>
+        <w:t xml:space="preserve">Automation (written in Python)</w:t>
+      </w:r>
+    </w:p>
+    <w:p>
+      <w:pPr>
+        <w:pStyle w:val="Compact"/>
+        <w:numPr>
+          <w:numId w:val="1032"/>
+          <w:ilvl w:val="1"/>
+        </w:numPr>
+      </w:pPr>
+      <w:r>
+        <w:t xml:space="preserve">Vision</w:t>
+      </w:r>
+    </w:p>
+    <w:p>
+      <w:pPr>
+        <w:pStyle w:val="Compact"/>
+        <w:numPr>
+          <w:numId w:val="1033"/>
+          <w:ilvl w:val="2"/>
+        </w:numPr>
+      </w:pPr>
+      <w:r>
+        <w:t xml:space="preserve">Screenshot capture</w:t>
+      </w:r>
+    </w:p>
+    <w:p>
+      <w:pPr>
+        <w:numPr>
+          <w:numId w:val="1034"/>
+          <w:ilvl w:val="3"/>
+        </w:numPr>
+      </w:pPr>
+      <w:r>
+        <w:t xml:space="preserve">Screenshot capture is delegated to the library</w:t>
+      </w:r>
+      <w:r>
+        <w:t xml:space="preserve"> </w:t>
+      </w:r>
+      <w:r>
+        <w:rPr>
+          <w:rStyle w:val="VerbatimChar"/>
+        </w:rPr>
+        <w:t xml:space="preserve">PyAutoGUI</w:t>
+      </w:r>
+      <w:r>
+        <w:t xml:space="preserve">. Where</w:t>
+      </w:r>
+      <w:r>
+        <w:t xml:space="preserve"> </w:t>
+      </w:r>
+      <w:r>
+        <w:rPr>
+          <w:rStyle w:val="VerbatimChar"/>
+        </w:rPr>
+        <w:t xml:space="preserve">PyGetWindow</w:t>
+      </w:r>
+      <w:r>
+        <w:t xml:space="preserve"> </w:t>
+      </w:r>
+      <w:r>
+        <w:t xml:space="preserve">(a requirement of</w:t>
+      </w:r>
+      <w:r>
+        <w:t xml:space="preserve"> </w:t>
+      </w:r>
+      <w:r>
+        <w:rPr>
+          <w:rStyle w:val="VerbatimChar"/>
+        </w:rPr>
+        <w:t xml:space="preserve">PyAutoGUI</w:t>
+      </w:r>
+      <w:r>
+        <w:t xml:space="preserve">) is available, the screenshot capture should* be more sophisticated</w:t>
+      </w:r>
+    </w:p>
+    <w:p>
+      <w:pPr>
+        <w:pStyle w:val="Compact"/>
+        <w:numPr>
+          <w:numId w:val="1000"/>
+          <w:ilvl w:val="3"/>
+        </w:numPr>
+      </w:pPr>
+      <w:r>
+        <w:t xml:space="preserve">*Assuming my function works correctly - I have not been able to test this as my primary development system is not supported by</w:t>
+      </w:r>
+      <w:r>
+        <w:t xml:space="preserve"> </w:t>
+      </w:r>
+      <w:r>
+        <w:rPr>
+          <w:rStyle w:val="VerbatimChar"/>
+        </w:rPr>
+        <w:t xml:space="preserve">PyGetWindow</w:t>
+      </w:r>
+    </w:p>
+    <w:p>
+      <w:pPr>
+        <w:pStyle w:val="Compact"/>
+        <w:numPr>
+          <w:numId w:val="1033"/>
+          <w:ilvl w:val="2"/>
+        </w:numPr>
+      </w:pPr>
+      <w:r>
+        <w:t xml:space="preserve">Screenshot parsing</w:t>
+      </w:r>
+    </w:p>
+    <w:p>
+      <w:pPr>
+        <w:pStyle w:val="Compact"/>
+        <w:numPr>
+          <w:numId w:val="1035"/>
+          <w:ilvl w:val="3"/>
+        </w:numPr>
+      </w:pPr>
+      <w:r>
+        <w:t xml:space="preserve">The game has a</w:t>
+      </w:r>
+      <w:r>
+        <w:t xml:space="preserve"> </w:t>
+      </w:r>
+      <w:r>
+        <w:t xml:space="preserve">‘</w:t>
+      </w:r>
+      <w:r>
+        <w:t xml:space="preserve">Pixel-Perfect</w:t>
+      </w:r>
+      <w:r>
+        <w:t xml:space="preserve">’</w:t>
+      </w:r>
+      <w:r>
+        <w:t xml:space="preserve"> </w:t>
+      </w:r>
+      <w:r>
+        <w:t xml:space="preserve">scaling mode, and therefore the vision is simpler than if anti-aliasing needed to be accounted for</w:t>
+      </w:r>
+    </w:p>
+    <w:p>
+      <w:pPr>
+        <w:pStyle w:val="Compact"/>
+        <w:numPr>
+          <w:numId w:val="1035"/>
+          <w:ilvl w:val="3"/>
+        </w:numPr>
+      </w:pPr>
+      <w:r>
+        <w:t xml:space="preserve">The game screenshot can be scaled and cropped to the base resolution (960x540), and the positions of the cards can be calculated with a set of constants:</w:t>
+      </w:r>
+    </w:p>
+    <w:p>
+      <w:pPr>
+        <w:pStyle w:val="Compact"/>
+        <w:numPr>
+          <w:numId w:val="1036"/>
+          <w:ilvl w:val="4"/>
+        </w:numPr>
+      </w:pPr>
+      <w:r>
+        <w:t xml:space="preserve">The column width, in pixels (82)</w:t>
+      </w:r>
+    </w:p>
+    <w:p>
+      <w:pPr>
+        <w:pStyle w:val="Compact"/>
+        <w:numPr>
+          <w:numId w:val="1036"/>
+          <w:ilvl w:val="4"/>
+        </w:numPr>
+      </w:pPr>
+      <w:r>
+        <w:t xml:space="preserve">The row height, in pixels (16)</w:t>
+      </w:r>
+    </w:p>
+    <w:p>
+      <w:pPr>
+        <w:pStyle w:val="Compact"/>
+        <w:numPr>
+          <w:numId w:val="1036"/>
+          <w:ilvl w:val="4"/>
+        </w:numPr>
+      </w:pPr>
+      <w:r>
+        <w:t xml:space="preserve">The position of the top left card, as a set of pixel co-ordinates, where the origin is at the top left of the screen ((244, 149))</w:t>
+      </w:r>
+    </w:p>
+    <w:p>
+      <w:pPr>
+        <w:pStyle w:val="Compact"/>
+        <w:numPr>
+          <w:numId w:val="1035"/>
+          <w:ilvl w:val="3"/>
+        </w:numPr>
+      </w:pPr>
+      <w:r>
+        <w:t xml:space="preserve">Each card in the 6x6 grid (as the vision solver always starts a new game before recognising the image) can be identified using a 8x9 picture of the card’s rank (these can be found in the</w:t>
+      </w:r>
+      <w:r>
+        <w:t xml:space="preserve"> </w:t>
+      </w:r>
+      <w:r>
+        <w:rPr>
+          <w:rStyle w:val="VerbatimChar"/>
+        </w:rPr>
+        <w:t xml:space="preserve">samples</w:t>
+      </w:r>
+      <w:r>
+        <w:t xml:space="preserve"> </w:t>
+      </w:r>
+      <w:r>
+        <w:t xml:space="preserve">directory), which are loaded in as constants and compared to the card (as found by cropping the full screenshot to the position of the card) using the</w:t>
+      </w:r>
+      <w:r>
+        <w:t xml:space="preserve"> </w:t>
+      </w:r>
+      <w:r>
+        <w:rPr>
+          <w:rStyle w:val="VerbatimChar"/>
+        </w:rPr>
+        <w:t xml:space="preserve">ImageChops</w:t>
+      </w:r>
+      <w:r>
+        <w:t xml:space="preserve"> </w:t>
+      </w:r>
+      <w:r>
+        <w:t xml:space="preserve">module of</w:t>
+      </w:r>
+      <w:r>
+        <w:t xml:space="preserve"> </w:t>
+      </w:r>
+      <w:r>
+        <w:rPr>
+          <w:rStyle w:val="VerbatimChar"/>
+        </w:rPr>
+        <w:t xml:space="preserve">PIL</w:t>
+      </w:r>
+      <w:r>
+        <w:t xml:space="preserve"> </w:t>
+      </w:r>
+      <w:r>
+        <w:t xml:space="preserve">(the Python Imaging Library, or rather its fork</w:t>
+      </w:r>
+      <w:r>
+        <w:t xml:space="preserve"> </w:t>
+      </w:r>
+      <w:r>
+        <w:rPr>
+          <w:rStyle w:val="VerbatimChar"/>
+        </w:rPr>
+        <w:t xml:space="preserve">Pillow</w:t>
+      </w:r>
+      <w:r>
+        <w:t xml:space="preserve">)</w:t>
+      </w:r>
+    </w:p>
+    <w:p>
+      <w:pPr>
+        <w:pStyle w:val="Compact"/>
+        <w:numPr>
+          <w:numId w:val="1035"/>
+          <w:ilvl w:val="3"/>
+        </w:numPr>
+      </w:pPr>
+      <w:r>
+        <w:t xml:space="preserve">The board identification function then returns a 6-tuple of 6-tuples of 1-character strings</w:t>
+      </w:r>
+    </w:p>
+    <w:p>
+      <w:pPr>
+        <w:pStyle w:val="Compact"/>
+        <w:numPr>
+          <w:numId w:val="1032"/>
+          <w:ilvl w:val="1"/>
+        </w:numPr>
+      </w:pPr>
+      <w:r>
+        <w:t xml:space="preserve">Solver interface</w:t>
+      </w:r>
+    </w:p>
+    <w:p>
+      <w:pPr>
+        <w:pStyle w:val="Compact"/>
+        <w:numPr>
+          <w:numId w:val="1037"/>
+          <w:ilvl w:val="2"/>
+        </w:numPr>
+      </w:pPr>
+      <w:r>
+        <w:t xml:space="preserve">The solver interface takes the Python representation of the board, as well as the required flags, translates them for the solver, and calls the solver.</w:t>
+      </w:r>
+    </w:p>
+    <w:p>
+      <w:pPr>
+        <w:pStyle w:val="Compact"/>
+        <w:numPr>
+          <w:numId w:val="1038"/>
+          <w:ilvl w:val="3"/>
+        </w:numPr>
+      </w:pPr>
+      <w:r>
+        <w:t xml:space="preserve">There is also a wrapper function which will use the vision interface to determine the board on-screen</w:t>
+      </w:r>
+    </w:p>
+    <w:p>
+      <w:pPr>
+        <w:pStyle w:val="Compact"/>
+        <w:numPr>
+          <w:numId w:val="1037"/>
+          <w:ilvl w:val="2"/>
+        </w:numPr>
+      </w:pPr>
+      <w:r>
+        <w:t xml:space="preserve">The function will determine the appropriate solver executable to use.</w:t>
+      </w:r>
+    </w:p>
+    <w:p>
+      <w:pPr>
+        <w:pStyle w:val="Compact"/>
+        <w:numPr>
+          <w:numId w:val="1037"/>
+          <w:ilvl w:val="2"/>
+        </w:numPr>
+      </w:pPr>
+      <w:r>
+        <w:t xml:space="preserve">If running on Linux or MacOS, it will attempt to build the solver using</w:t>
+      </w:r>
+      <w:r>
+        <w:t xml:space="preserve"> </w:t>
+      </w:r>
+      <w:r>
+        <w:rPr>
+          <w:rStyle w:val="VerbatimChar"/>
+        </w:rPr>
+        <w:t xml:space="preserve">make</w:t>
+      </w:r>
+      <w:r>
+        <w:t xml:space="preserve"> </w:t>
+      </w:r>
+      <w:r>
+        <w:t xml:space="preserve">(which will not attempt to actually build the solver if it has done already).</w:t>
+      </w:r>
+    </w:p>
+    <w:p>
+      <w:pPr>
+        <w:pStyle w:val="Compact"/>
+        <w:numPr>
+          <w:numId w:val="1037"/>
+          <w:ilvl w:val="2"/>
+        </w:numPr>
+      </w:pPr>
+      <w:r>
+        <w:t xml:space="preserve">It will then construct an argument list, using the determined solver executable path, the provided flags, and the provided board state, and uses</w:t>
+      </w:r>
+      <w:r>
+        <w:t xml:space="preserve"> </w:t>
+      </w:r>
+      <w:r>
+        <w:rPr>
+          <w:rStyle w:val="VerbatimChar"/>
+        </w:rPr>
+        <w:t xml:space="preserve">subprocess</w:t>
+      </w:r>
+      <w:r>
+        <w:t xml:space="preserve"> </w:t>
+      </w:r>
+      <w:r>
+        <w:t xml:space="preserve">to run the solver.</w:t>
+      </w:r>
+      <w:r>
+        <w:t xml:space="preserve"> </w:t>
+      </w:r>
+      <w:r>
+        <w:rPr>
+          <w:rStyle w:val="VerbatimChar"/>
+        </w:rPr>
+        <w:t xml:space="preserve">subprocess</w:t>
+      </w:r>
+      <w:r>
+        <w:t xml:space="preserve"> </w:t>
+      </w:r>
+      <w:r>
+        <w:t xml:space="preserve">is also used to enforce a timeout on the solver, so that it does not take too long (the default timeout is 10 seconds, more than enough for most boards).</w:t>
+      </w:r>
+    </w:p>
+    <w:p>
+      <w:pPr>
+        <w:pStyle w:val="Compact"/>
+        <w:numPr>
+          <w:numId w:val="1037"/>
+          <w:ilvl w:val="2"/>
+        </w:numPr>
+      </w:pPr>
+      <w:r>
+        <w:t xml:space="preserve">Using the output of the solver, the function can parse the output into a list of moves which it will return, and optionally print some stats about the found solution.</w:t>
+      </w:r>
+    </w:p>
+    <w:p>
+      <w:pPr>
+        <w:pStyle w:val="Compact"/>
+        <w:numPr>
+          <w:numId w:val="1032"/>
+          <w:ilvl w:val="1"/>
+        </w:numPr>
+      </w:pPr>
+      <w:r>
+        <w:t xml:space="preserve">Input emulation</w:t>
+      </w:r>
+    </w:p>
+    <w:p>
+      <w:pPr>
+        <w:pStyle w:val="Compact"/>
+        <w:numPr>
+          <w:numId w:val="1039"/>
+          <w:ilvl w:val="2"/>
+        </w:numPr>
+      </w:pPr>
+      <w:r>
+        <w:t xml:space="preserve">The input emulation interface contains only a couple of functions:</w:t>
+      </w:r>
+    </w:p>
+    <w:p>
+      <w:pPr>
+        <w:pStyle w:val="Compact"/>
+        <w:numPr>
+          <w:numId w:val="1040"/>
+          <w:ilvl w:val="3"/>
+        </w:numPr>
+      </w:pPr>
+      <w:r>
+        <w:rPr>
+          <w:rStyle w:val="VerbatimChar"/>
+        </w:rPr>
+        <w:t xml:space="preserve">click</w:t>
+      </w:r>
+      <w:r>
+        <w:t xml:space="preserve">, which clicks (and is used as an alternative to</w:t>
+      </w:r>
+      <w:r>
+        <w:t xml:space="preserve"> </w:t>
+      </w:r>
+      <w:r>
+        <w:rPr>
+          <w:rStyle w:val="VerbatimChar"/>
+        </w:rPr>
+        <w:t xml:space="preserve">pyautogui.click</w:t>
+      </w:r>
+      <w:r>
+        <w:t xml:space="preserve"> </w:t>
+      </w:r>
+      <w:r>
+        <w:t xml:space="preserve">as the clicks from this function fail to register)</w:t>
+      </w:r>
+    </w:p>
+    <w:p>
+      <w:pPr>
+        <w:pStyle w:val="Compact"/>
+        <w:numPr>
+          <w:numId w:val="1040"/>
+          <w:ilvl w:val="3"/>
+        </w:numPr>
+      </w:pPr>
+      <w:r>
+        <w:rPr>
+          <w:rStyle w:val="VerbatimChar"/>
+        </w:rPr>
+        <w:t xml:space="preserve">run_solution</w:t>
+      </w:r>
+      <w:r>
+        <w:t xml:space="preserve">, which takes a list of moves and executes the given solution. Optionally, it can also click the</w:t>
+      </w:r>
+      <w:r>
+        <w:t xml:space="preserve"> </w:t>
+      </w:r>
+      <w:r>
+        <w:t xml:space="preserve">‘</w:t>
+      </w:r>
+      <w:r>
+        <w:t xml:space="preserve">new game</w:t>
+      </w:r>
+      <w:r>
+        <w:t xml:space="preserve">’</w:t>
+      </w:r>
+      <w:r>
+        <w:t xml:space="preserve"> </w:t>
+      </w:r>
+      <w:r>
+        <w:t xml:space="preserve">button.</w:t>
+      </w:r>
+    </w:p>
+    <w:p>
+      <w:pPr>
+        <w:pStyle w:val="Heading2"/>
+      </w:pPr>
+      <w:bookmarkStart w:id="53" w:name="analysis-with-data-oriented-design"/>
+      <w:r>
+        <w:t xml:space="preserve">Analysis with Data-Oriented design</w:t>
+      </w:r>
+      <w:bookmarkEnd w:id="53"/>
+    </w:p>
+    <w:p>
+      <w:pPr>
+        <w:pStyle w:val="FirstParagraph"/>
+      </w:pPr>
+      <w:r>
+        <w:t xml:space="preserve">The following data structures (which can be found within</w:t>
+      </w:r>
+      <w:r>
+        <w:t xml:space="preserve"> </w:t>
+      </w:r>
+      <w:r>
+        <w:rPr>
+          <w:rStyle w:val="VerbatimChar"/>
+        </w:rPr>
+        <w:t xml:space="preserve">types.h</w:t>
+      </w:r>
+      <w:r>
+        <w:t xml:space="preserve">) were needed for the C code:</w:t>
+      </w:r>
+    </w:p>
+    <w:p>
+      <w:pPr>
+        <w:pStyle w:val="Compact"/>
+        <w:numPr>
+          <w:numId w:val="1041"/>
+          <w:ilvl w:val="0"/>
+        </w:numPr>
+      </w:pPr>
+      <w:r>
+        <w:rPr>
+          <w:rStyle w:val="VerbatimChar"/>
+        </w:rPr>
+        <w:t xml:space="preserve">Card</w:t>
+      </w:r>
+      <w:r>
+        <w:t xml:space="preserve">, which is an unsigned 8-bit number representing the value of a card.</w:t>
+      </w:r>
+    </w:p>
+    <w:p>
+      <w:pPr>
+        <w:pStyle w:val="Compact"/>
+        <w:numPr>
+          <w:numId w:val="1041"/>
+          <w:ilvl w:val="0"/>
+        </w:numPr>
+      </w:pPr>
+      <w:r>
+        <w:rPr>
+          <w:rStyle w:val="VerbatimChar"/>
+        </w:rPr>
+        <w:t xml:space="preserve">Column</w:t>
+      </w:r>
+      <w:r>
+        <w:t xml:space="preserve">, which is a structure representing a single column, containing:</w:t>
+      </w:r>
+    </w:p>
+    <w:p>
+      <w:pPr>
+        <w:pStyle w:val="Compact"/>
+        <w:numPr>
+          <w:numId w:val="1042"/>
+          <w:ilvl w:val="1"/>
+        </w:numPr>
+      </w:pPr>
+      <w:r>
+        <w:t xml:space="preserve">A fixed-size array of 15</w:t>
+      </w:r>
+      <w:r>
+        <w:t xml:space="preserve"> </w:t>
+      </w:r>
+      <w:r>
+        <w:rPr>
+          <w:rStyle w:val="VerbatimChar"/>
+        </w:rPr>
+        <w:t xml:space="preserve">Card</w:t>
+      </w:r>
+      <w:r>
+        <w:t xml:space="preserve">s (large enough for the largest possible stack of cards:</w:t>
+      </w:r>
+      <w:r>
+        <w:t xml:space="preserve"> </w:t>
+      </w:r>
+      <w:r>
+        <w:rPr>
+          <w:rStyle w:val="VerbatimChar"/>
+        </w:rPr>
+        <w:t xml:space="preserve">XXXXXTKDV09876C</w:t>
+      </w:r>
+      <w:r>
+        <w:t xml:space="preserve">, where</w:t>
+      </w:r>
+      <w:r>
+        <w:t xml:space="preserve"> </w:t>
+      </w:r>
+      <w:r>
+        <w:rPr>
+          <w:rStyle w:val="VerbatimChar"/>
+        </w:rPr>
+        <w:t xml:space="preserve">X</w:t>
+      </w:r>
+      <w:r>
+        <w:t xml:space="preserve"> </w:t>
+      </w:r>
+      <w:r>
+        <w:t xml:space="preserve">is any card and</w:t>
+      </w:r>
+      <w:r>
+        <w:t xml:space="preserve"> </w:t>
+      </w:r>
+      <w:r>
+        <w:rPr>
+          <w:rStyle w:val="VerbatimChar"/>
+        </w:rPr>
+        <w:t xml:space="preserve">C</w:t>
+      </w:r>
+      <w:r>
+        <w:t xml:space="preserve"> </w:t>
+      </w:r>
+      <w:r>
+        <w:t xml:space="preserve">is any Cheated card)</w:t>
+      </w:r>
+    </w:p>
+    <w:p>
+      <w:pPr>
+        <w:pStyle w:val="Compact"/>
+        <w:numPr>
+          <w:numId w:val="1042"/>
+          <w:ilvl w:val="1"/>
+        </w:numPr>
+      </w:pPr>
+      <w:r>
+        <w:t xml:space="preserve">An unsigned 8-bit integer, which stores the number of cards in this</w:t>
+      </w:r>
+      <w:r>
+        <w:t xml:space="preserve"> </w:t>
+      </w:r>
+      <w:r>
+        <w:rPr>
+          <w:rStyle w:val="VerbatimChar"/>
+        </w:rPr>
+        <w:t xml:space="preserve">Column</w:t>
+      </w:r>
+    </w:p>
+    <w:p>
+      <w:pPr>
+        <w:pStyle w:val="Compact"/>
+        <w:numPr>
+          <w:numId w:val="1042"/>
+          <w:ilvl w:val="1"/>
+        </w:numPr>
+      </w:pPr>
+      <w:r>
+        <w:t xml:space="preserve">An unsigned 8-bit integer, which stores the position of the beginning of the stack of</w:t>
+      </w:r>
+      <w:r>
+        <w:t xml:space="preserve"> </w:t>
+      </w:r>
+      <w:r>
+        <w:rPr>
+          <w:rStyle w:val="VerbatimChar"/>
+        </w:rPr>
+        <w:t xml:space="preserve">Card</w:t>
+      </w:r>
+      <w:r>
+        <w:t xml:space="preserve">s which may be moved together within this</w:t>
+      </w:r>
+      <w:r>
+        <w:t xml:space="preserve"> </w:t>
+      </w:r>
+      <w:r>
+        <w:rPr>
+          <w:rStyle w:val="VerbatimChar"/>
+        </w:rPr>
+        <w:t xml:space="preserve">Column</w:t>
+      </w:r>
+    </w:p>
+    <w:p>
+      <w:pPr>
+        <w:pStyle w:val="Compact"/>
+        <w:numPr>
+          <w:numId w:val="1042"/>
+          <w:ilvl w:val="1"/>
+        </w:numPr>
+      </w:pPr>
+      <w:r>
+        <w:t xml:space="preserve">A boolean containing whether or not this</w:t>
+      </w:r>
+      <w:r>
+        <w:t xml:space="preserve"> </w:t>
+      </w:r>
+      <w:r>
+        <w:rPr>
+          <w:rStyle w:val="VerbatimChar"/>
+        </w:rPr>
+        <w:t xml:space="preserve">Column</w:t>
+      </w:r>
+      <w:r>
+        <w:t xml:space="preserve"> </w:t>
+      </w:r>
+      <w:r>
+        <w:t xml:space="preserve">contains a Cheated</w:t>
+      </w:r>
+      <w:r>
+        <w:t xml:space="preserve"> </w:t>
+      </w:r>
+      <w:r>
+        <w:rPr>
+          <w:rStyle w:val="VerbatimChar"/>
+        </w:rPr>
+        <w:t xml:space="preserve">Card</w:t>
+      </w:r>
+    </w:p>
+    <w:p>
+      <w:pPr>
+        <w:pStyle w:val="Compact"/>
+        <w:numPr>
+          <w:numId w:val="1041"/>
+          <w:ilvl w:val="0"/>
+        </w:numPr>
+      </w:pPr>
+      <w:r>
+        <w:rPr>
+          <w:rStyle w:val="VerbatimChar"/>
+        </w:rPr>
+        <w:t xml:space="preserve">Board</w:t>
+      </w:r>
+      <w:r>
+        <w:t xml:space="preserve">, which is a structure representing the entire board, containing 6</w:t>
+      </w:r>
+      <w:r>
+        <w:t xml:space="preserve"> </w:t>
+      </w:r>
+      <w:r>
+        <w:rPr>
+          <w:rStyle w:val="VerbatimChar"/>
+        </w:rPr>
+        <w:t xml:space="preserve">Column</w:t>
+      </w:r>
+      <w:r>
+        <w:t xml:space="preserve"> </w:t>
+      </w:r>
+      <w:r>
+        <w:t xml:space="preserve">pointers</w:t>
+      </w:r>
+    </w:p>
+    <w:p>
+      <w:pPr>
+        <w:pStyle w:val="Compact"/>
+        <w:numPr>
+          <w:numId w:val="1041"/>
+          <w:ilvl w:val="0"/>
+        </w:numPr>
+      </w:pPr>
+      <w:r>
+        <w:rPr>
+          <w:rStyle w:val="VerbatimChar"/>
+        </w:rPr>
+        <w:t xml:space="preserve">Move</w:t>
+      </w:r>
+      <w:r>
+        <w:t xml:space="preserve">, which is a structure representing a single move, containing:</w:t>
+      </w:r>
+    </w:p>
+    <w:p>
+      <w:pPr>
+        <w:pStyle w:val="Compact"/>
+        <w:numPr>
+          <w:numId w:val="1043"/>
+          <w:ilvl w:val="1"/>
+        </w:numPr>
+      </w:pPr>
+      <w:r>
+        <w:t xml:space="preserve">An unsigned 8-bit integer representing the column the card is moving from (as an index)</w:t>
+      </w:r>
+    </w:p>
+    <w:p>
+      <w:pPr>
+        <w:pStyle w:val="Compact"/>
+        <w:numPr>
+          <w:numId w:val="1043"/>
+          <w:ilvl w:val="1"/>
+        </w:numPr>
+      </w:pPr>
+      <w:r>
+        <w:t xml:space="preserve">An unsigned 8-bit integer representing the row the card is moving from (as an index)</w:t>
+      </w:r>
+    </w:p>
+    <w:p>
+      <w:pPr>
+        <w:pStyle w:val="Compact"/>
+        <w:numPr>
+          <w:numId w:val="1043"/>
+          <w:ilvl w:val="1"/>
+        </w:numPr>
+      </w:pPr>
+      <w:r>
+        <w:t xml:space="preserve">An unsigned 8-bit integer representing the column the card is moving to (as an index)</w:t>
+      </w:r>
+    </w:p>
+    <w:p>
+      <w:pPr>
+        <w:pStyle w:val="Compact"/>
+        <w:numPr>
+          <w:numId w:val="1043"/>
+          <w:ilvl w:val="1"/>
+        </w:numPr>
+      </w:pPr>
+      <w:r>
+        <w:t xml:space="preserve">An unsigned 8-bit integer representing the row the card is moving to (as an index)</w:t>
+      </w:r>
+    </w:p>
+    <w:p>
+      <w:pPr>
+        <w:pStyle w:val="Compact"/>
+        <w:numPr>
+          <w:numId w:val="1043"/>
+          <w:ilvl w:val="1"/>
+        </w:numPr>
+      </w:pPr>
+      <w:r>
+        <w:t xml:space="preserve">A boolean containing whether or not the move being made is a Cheat</w:t>
+      </w:r>
+    </w:p>
+    <w:p>
+      <w:pPr>
+        <w:pStyle w:val="Compact"/>
+        <w:numPr>
+          <w:numId w:val="1043"/>
+          <w:ilvl w:val="1"/>
+        </w:numPr>
+      </w:pPr>
+      <w:r>
+        <w:t xml:space="preserve">A boolean containing whether or not the</w:t>
+      </w:r>
+      <w:r>
+        <w:t xml:space="preserve"> </w:t>
+      </w:r>
+      <w:r>
+        <w:rPr>
+          <w:rStyle w:val="VerbatimChar"/>
+        </w:rPr>
+        <w:t xml:space="preserve">Card</w:t>
+      </w:r>
+      <w:r>
+        <w:t xml:space="preserve"> </w:t>
+      </w:r>
+      <w:r>
+        <w:t xml:space="preserve">being moved was Cheated previously</w:t>
+      </w:r>
+    </w:p>
+    <w:p>
+      <w:pPr>
+        <w:pStyle w:val="Compact"/>
+        <w:numPr>
+          <w:numId w:val="1041"/>
+          <w:ilvl w:val="0"/>
+        </w:numPr>
+      </w:pPr>
+      <w:r>
+        <w:rPr>
+          <w:rStyle w:val="VerbatimChar"/>
+        </w:rPr>
+        <w:t xml:space="preserve">BoardHashTable_LLNode</w:t>
+      </w:r>
+      <w:r>
+        <w:t xml:space="preserve">, which is a linked-list node for use in the hash table (an optimisation enabling the solver to prematurely discard states, based on whether it has encoutered them before or not)</w:t>
+      </w:r>
+    </w:p>
+    <w:p>
+      <w:pPr>
+        <w:pStyle w:val="Heading1"/>
+      </w:pPr>
+      <w:bookmarkStart w:id="54" w:name="planned-steps"/>
+      <w:r>
+        <w:t xml:space="preserve">Planned steps</w:t>
+      </w:r>
+      <w:bookmarkEnd w:id="54"/>
+    </w:p>
+    <w:p>
+      <w:pPr>
+        <w:pStyle w:val="Heading2"/>
+      </w:pPr>
+      <w:bookmarkStart w:id="55" w:name="release-1---create-solver"/>
+      <w:r>
+        <w:t xml:space="preserve">Release 1 - create solver</w:t>
+      </w:r>
+      <w:bookmarkEnd w:id="55"/>
+    </w:p>
+    <w:p>
+      <w:pPr>
+        <w:pStyle w:val="Compact"/>
+        <w:numPr>
+          <w:numId w:val="1044"/>
+          <w:ilvl w:val="0"/>
+        </w:numPr>
+      </w:pPr>
+      <w:r>
         <w:t xml:space="preserve">Create the solver</w:t>
       </w:r>
     </w:p>
@@ -2063,17 +3473,17 @@
       <w:pPr>
         <w:pStyle w:val="Heading2"/>
       </w:pPr>
-      <w:bookmarkStart w:id="53" w:name="Xc6bb51ed55e21a5e03556855afdc4bc6c6fcb85"/>
+      <w:bookmarkStart w:id="56" w:name="Xc6bb51ed55e21a5e03556855afdc4bc6c6fcb85"/>
       <w:r>
         <w:t xml:space="preserve">Release 2 - create standalone, integrate solver</w:t>
       </w:r>
-      <w:bookmarkEnd w:id="53"/>
-    </w:p>
-    <w:p>
-      <w:pPr>
-        <w:pStyle w:val="Compact"/>
-        <w:numPr>
-          <w:numId w:val="1017"/>
+      <w:bookmarkEnd w:id="56"/>
+    </w:p>
+    <w:p>
+      <w:pPr>
+        <w:pStyle w:val="Compact"/>
+        <w:numPr>
+          <w:numId w:val="1045"/>
           <w:ilvl w:val="0"/>
         </w:numPr>
       </w:pPr>
@@ -2085,7 +3495,7 @@
       <w:pPr>
         <w:pStyle w:val="Compact"/>
         <w:numPr>
-          <w:numId w:val="1017"/>
+          <w:numId w:val="1045"/>
           <w:ilvl w:val="0"/>
         </w:numPr>
       </w:pPr>
@@ -2115,17 +3525,17 @@
       <w:pPr>
         <w:pStyle w:val="Heading2"/>
       </w:pPr>
-      <w:bookmarkStart w:id="54" w:name="X6836496abd3e69c58cf8b39716ab76f99099010"/>
+      <w:bookmarkStart w:id="57" w:name="X6836496abd3e69c58cf8b39716ab76f99099010"/>
       <w:r>
         <w:t xml:space="preserve">Release 3 - create interface for original</w:t>
       </w:r>
-      <w:bookmarkEnd w:id="54"/>
-    </w:p>
-    <w:p>
-      <w:pPr>
-        <w:pStyle w:val="Compact"/>
-        <w:numPr>
-          <w:numId w:val="1018"/>
+      <w:bookmarkEnd w:id="57"/>
+    </w:p>
+    <w:p>
+      <w:pPr>
+        <w:pStyle w:val="Compact"/>
+        <w:numPr>
+          <w:numId w:val="1046"/>
           <w:ilvl w:val="0"/>
         </w:numPr>
       </w:pPr>
@@ -2137,7 +3547,7 @@
       <w:pPr>
         <w:pStyle w:val="Compact"/>
         <w:numPr>
-          <w:numId w:val="1018"/>
+          <w:numId w:val="1046"/>
           <w:ilvl w:val="0"/>
         </w:numPr>
       </w:pPr>
@@ -2149,7 +3559,7 @@
       <w:pPr>
         <w:pStyle w:val="Compact"/>
         <w:numPr>
-          <w:numId w:val="1018"/>
+          <w:numId w:val="1046"/>
           <w:ilvl w:val="0"/>
         </w:numPr>
       </w:pPr>
@@ -2161,17 +3571,17 @@
       <w:pPr>
         <w:pStyle w:val="Heading2"/>
       </w:pPr>
-      <w:bookmarkStart w:id="55" w:name="release-4---final-polishing"/>
+      <w:bookmarkStart w:id="58" w:name="release-4---final-polishing"/>
       <w:r>
         <w:t xml:space="preserve">Release 4 - final polishing</w:t>
       </w:r>
-      <w:bookmarkEnd w:id="55"/>
-    </w:p>
-    <w:p>
-      <w:pPr>
-        <w:pStyle w:val="Compact"/>
-        <w:numPr>
-          <w:numId w:val="1019"/>
+      <w:bookmarkEnd w:id="58"/>
+    </w:p>
+    <w:p>
+      <w:pPr>
+        <w:pStyle w:val="Compact"/>
+        <w:numPr>
+          <w:numId w:val="1047"/>
           <w:ilvl w:val="0"/>
         </w:numPr>
       </w:pPr>
@@ -2183,11 +3593,11 @@
       <w:pPr>
         <w:pStyle w:val="Heading1"/>
       </w:pPr>
-      <w:bookmarkStart w:id="56" w:name="test-log"/>
+      <w:bookmarkStart w:id="59" w:name="test-log"/>
       <w:r>
         <w:t xml:space="preserve">Test log</w:t>
       </w:r>
-      <w:bookmarkEnd w:id="56"/>
+      <w:bookmarkEnd w:id="59"/>
     </w:p>
     <w:p>
       <w:pPr>
@@ -2201,17 +3611,17 @@
       <w:pPr>
         <w:pStyle w:val="Heading2"/>
       </w:pPr>
-      <w:bookmarkStart w:id="57" w:name="test-1-board-state-parsing"/>
+      <w:bookmarkStart w:id="60" w:name="test-1-board-state-parsing"/>
       <w:r>
         <w:t xml:space="preserve">Test #1: Board State Parsing</w:t>
       </w:r>
-      <w:bookmarkEnd w:id="57"/>
+      <w:bookmarkEnd w:id="60"/>
     </w:p>
     <w:p>
       <w:pPr>
         <w:pStyle w:val="FirstParagraph"/>
       </w:pPr>
-      <w:hyperlink r:id="rId58">
+      <w:hyperlink r:id="rId61">
         <w:r>
           <w:rPr>
             <w:rStyle w:val="Hyperlink"/>
@@ -2839,7 +4249,7 @@
       <w:pPr>
         <w:pStyle w:val="Heading2"/>
       </w:pPr>
-      <w:bookmarkStart w:id="59" w:name="test-2-stack_begin-profilingbenchmarking"/>
+      <w:bookmarkStart w:id="62" w:name="test-2-stack_begin-profilingbenchmarking"/>
       <w:r>
         <w:t xml:space="preserve">Test #2:</w:t>
       </w:r>
@@ -2858,13 +4268,13 @@
       <w:r>
         <w:t xml:space="preserve">profiling/benchmarking</w:t>
       </w:r>
-      <w:bookmarkEnd w:id="59"/>
+      <w:bookmarkEnd w:id="62"/>
     </w:p>
     <w:p>
       <w:pPr>
         <w:pStyle w:val="FirstParagraph"/>
       </w:pPr>
-      <w:hyperlink r:id="rId60">
+      <w:hyperlink r:id="rId63">
         <w:r>
           <w:rPr>
             <w:rStyle w:val="Hyperlink"/>
@@ -2968,17 +4378,17 @@
       <w:pPr>
         <w:pStyle w:val="Heading2"/>
       </w:pPr>
-      <w:bookmarkStart w:id="61" w:name="test-3-board-compression-and-comparison"/>
+      <w:bookmarkStart w:id="64" w:name="test-3-board-compression-and-comparison"/>
       <w:r>
         <w:t xml:space="preserve">Test #3: Board compression and comparison</w:t>
       </w:r>
-      <w:bookmarkEnd w:id="61"/>
+      <w:bookmarkEnd w:id="64"/>
     </w:p>
     <w:p>
       <w:pPr>
         <w:pStyle w:val="FirstParagraph"/>
       </w:pPr>
-      <w:hyperlink r:id="rId62">
+      <w:hyperlink r:id="rId65">
         <w:r>
           <w:rPr>
             <w:rStyle w:val="Hyperlink"/>
@@ -3181,17 +4591,17 @@
       <w:pPr>
         <w:pStyle w:val="Heading2"/>
       </w:pPr>
-      <w:bookmarkStart w:id="63" w:name="X4f1b719a5801c174358f275827b485b2b0d2ef4"/>
+      <w:bookmarkStart w:id="66" w:name="X4f1b719a5801c174358f275827b485b2b0d2ef4"/>
       <w:r>
         <w:t xml:space="preserve">Test #4: Board state permutation invariance (comparison)</w:t>
       </w:r>
-      <w:bookmarkEnd w:id="63"/>
+      <w:bookmarkEnd w:id="66"/>
     </w:p>
     <w:p>
       <w:pPr>
         <w:pStyle w:val="FirstParagraph"/>
       </w:pPr>
-      <w:hyperlink r:id="rId64">
+      <w:hyperlink r:id="rId67">
         <w:r>
           <w:rPr>
             <w:rStyle w:val="Hyperlink"/>
@@ -3210,7 +4620,7 @@
       <w:r>
         <w:t xml:space="preserve"> </w:t>
       </w:r>
-      <w:hyperlink r:id="rId66">
+      <w:hyperlink r:id="rId69">
         <w:r>
           <w:drawing>
             <wp:inline>
@@ -3227,7 +4637,7 @@
                       </pic:cNvPicPr>
                     </pic:nvPicPr>
                     <pic:blipFill>
-                      <a:blip r:embed="rId65"/>
+                      <a:blip r:embed="rId68"/>
                       <a:stretch>
                         <a:fillRect/>
                       </a:stretch>
@@ -3276,7 +4686,7 @@
       <w:r>
         <w:t xml:space="preserve"> </w:t>
       </w:r>
-      <w:hyperlink r:id="rId67">
+      <w:hyperlink r:id="rId70">
         <w:r>
           <w:rPr>
             <w:rStyle w:val="Hyperlink"/>
@@ -3303,17 +4713,17 @@
       <w:pPr>
         <w:pStyle w:val="Heading2"/>
       </w:pPr>
-      <w:bookmarkStart w:id="68" w:name="Xce3e15d09d3fe8ac18cc5e51f9566a8ffa8687c"/>
+      <w:bookmarkStart w:id="71" w:name="Xce3e15d09d3fe8ac18cc5e51f9566a8ffa8687c"/>
       <w:r>
         <w:t xml:space="preserve">Test #5: Board state permutation invariance (hashing)</w:t>
       </w:r>
-      <w:bookmarkEnd w:id="68"/>
+      <w:bookmarkEnd w:id="71"/>
     </w:p>
     <w:p>
       <w:pPr>
         <w:pStyle w:val="FirstParagraph"/>
       </w:pPr>
-      <w:hyperlink r:id="rId69">
+      <w:hyperlink r:id="rId72">
         <w:r>
           <w:rPr>
             <w:rStyle w:val="Hyperlink"/>
@@ -3354,17 +4764,17 @@
       <w:pPr>
         <w:pStyle w:val="Heading2"/>
       </w:pPr>
-      <w:bookmarkStart w:id="70" w:name="test-6-hash-collision-likelihood"/>
+      <w:bookmarkStart w:id="73" w:name="test-6-hash-collision-likelihood"/>
       <w:r>
         <w:t xml:space="preserve">Test #6: Hash collision likelihood</w:t>
       </w:r>
-      <w:bookmarkEnd w:id="70"/>
+      <w:bookmarkEnd w:id="73"/>
     </w:p>
     <w:p>
       <w:pPr>
         <w:pStyle w:val="FirstParagraph"/>
       </w:pPr>
-      <w:hyperlink r:id="rId69">
+      <w:hyperlink r:id="rId72">
         <w:r>
           <w:rPr>
             <w:rStyle w:val="Hyperlink"/>
@@ -3444,17 +4854,17 @@
       <w:pPr>
         <w:pStyle w:val="Heading2"/>
       </w:pPr>
-      <w:bookmarkStart w:id="71" w:name="test-7-hash-collision-cheating"/>
+      <w:bookmarkStart w:id="74" w:name="test-7-hash-collision-cheating"/>
       <w:r>
         <w:t xml:space="preserve">Test #7: Hash collision (Cheating)</w:t>
       </w:r>
-      <w:bookmarkEnd w:id="71"/>
+      <w:bookmarkEnd w:id="74"/>
     </w:p>
     <w:p>
       <w:pPr>
         <w:pStyle w:val="FirstParagraph"/>
       </w:pPr>
-      <w:hyperlink r:id="rId69">
+      <w:hyperlink r:id="rId72">
         <w:r>
           <w:rPr>
             <w:rStyle w:val="Hyperlink"/>
@@ -3504,17 +4914,17 @@
       <w:pPr>
         <w:pStyle w:val="Heading2"/>
       </w:pPr>
-      <w:bookmarkStart w:id="72" w:name="test-8-optimal-solution-search"/>
+      <w:bookmarkStart w:id="75" w:name="test-8-optimal-solution-search"/>
       <w:r>
         <w:t xml:space="preserve">Test #8: Optimal solution search</w:t>
       </w:r>
-      <w:bookmarkEnd w:id="72"/>
+      <w:bookmarkEnd w:id="75"/>
     </w:p>
     <w:p>
       <w:pPr>
         <w:pStyle w:val="FirstParagraph"/>
       </w:pPr>
-      <w:hyperlink r:id="rId73">
+      <w:hyperlink r:id="rId76">
         <w:r>
           <w:rPr>
             <w:rStyle w:val="Hyperlink"/>
@@ -3526,7 +4936,7 @@
     <w:p>
       <w:pPr>
         <w:numPr>
-          <w:numId w:val="1020"/>
+          <w:numId w:val="1048"/>
           <w:ilvl w:val="0"/>
         </w:numPr>
       </w:pPr>
@@ -3538,7 +4948,7 @@
       <w:pPr>
         <w:pStyle w:val="SourceCode"/>
         <w:numPr>
-          <w:numId w:val="1021"/>
+          <w:numId w:val="1049"/>
           <w:ilvl w:val="1"/>
         </w:numPr>
       </w:pPr>
@@ -3826,7 +5236,7 @@
       <w:pPr>
         <w:pStyle w:val="Compact"/>
         <w:numPr>
-          <w:numId w:val="1020"/>
+          <w:numId w:val="1048"/>
           <w:ilvl w:val="0"/>
         </w:numPr>
       </w:pPr>
@@ -3838,7 +5248,7 @@
       <w:pPr>
         <w:pStyle w:val="Compact"/>
         <w:numPr>
-          <w:numId w:val="1022"/>
+          <w:numId w:val="1050"/>
           <w:ilvl w:val="1"/>
         </w:numPr>
       </w:pPr>
@@ -3862,7 +5272,7 @@
       <w:pPr>
         <w:pStyle w:val="Compact"/>
         <w:numPr>
-          <w:numId w:val="1023"/>
+          <w:numId w:val="1051"/>
           <w:ilvl w:val="2"/>
         </w:numPr>
       </w:pPr>
@@ -3874,7 +5284,7 @@
       <w:pPr>
         <w:pStyle w:val="Compact"/>
         <w:numPr>
-          <w:numId w:val="1024"/>
+          <w:numId w:val="1052"/>
           <w:ilvl w:val="3"/>
         </w:numPr>
       </w:pPr>
@@ -3886,7 +5296,7 @@
       <w:pPr>
         <w:pStyle w:val="Compact"/>
         <w:numPr>
-          <w:numId w:val="1023"/>
+          <w:numId w:val="1051"/>
           <w:ilvl w:val="2"/>
         </w:numPr>
       </w:pPr>
@@ -3898,7 +5308,7 @@
       <w:pPr>
         <w:pStyle w:val="Compact"/>
         <w:numPr>
-          <w:numId w:val="1025"/>
+          <w:numId w:val="1053"/>
           <w:ilvl w:val="3"/>
         </w:numPr>
       </w:pPr>
@@ -3910,7 +5320,7 @@
       <w:pPr>
         <w:pStyle w:val="Compact"/>
         <w:numPr>
-          <w:numId w:val="1026"/>
+          <w:numId w:val="1054"/>
           <w:ilvl w:val="4"/>
         </w:numPr>
       </w:pPr>
@@ -3937,7 +5347,7 @@
       <w:pPr>
         <w:pStyle w:val="Compact"/>
         <w:numPr>
-          <w:numId w:val="1023"/>
+          <w:numId w:val="1051"/>
           <w:ilvl w:val="2"/>
         </w:numPr>
       </w:pPr>
@@ -3948,7 +5358,7 @@
     <w:p>
       <w:pPr>
         <w:numPr>
-          <w:numId w:val="1020"/>
+          <w:numId w:val="1048"/>
           <w:ilvl w:val="0"/>
         </w:numPr>
       </w:pPr>
@@ -3960,7 +5370,7 @@
       <w:pPr>
         <w:pStyle w:val="SourceCode"/>
         <w:numPr>
-          <w:numId w:val="1027"/>
+          <w:numId w:val="1055"/>
           <w:ilvl w:val="1"/>
         </w:numPr>
       </w:pPr>
@@ -3975,7 +5385,7 @@
       <w:pPr>
         <w:pStyle w:val="Compact"/>
         <w:numPr>
-          <w:numId w:val="1020"/>
+          <w:numId w:val="1048"/>
           <w:ilvl w:val="0"/>
         </w:numPr>
       </w:pPr>
@@ -3987,7 +5397,7 @@
       <w:pPr>
         <w:pStyle w:val="Compact"/>
         <w:numPr>
-          <w:numId w:val="1028"/>
+          <w:numId w:val="1056"/>
           <w:ilvl w:val="1"/>
         </w:numPr>
       </w:pPr>
@@ -3999,27 +5409,27 @@
       <w:pPr>
         <w:pStyle w:val="Heading1"/>
       </w:pPr>
-      <w:bookmarkStart w:id="74" w:name="debugging-sessions"/>
+      <w:bookmarkStart w:id="77" w:name="debugging-sessions"/>
       <w:r>
         <w:t xml:space="preserve">Debugging sessions</w:t>
       </w:r>
-      <w:bookmarkEnd w:id="74"/>
+      <w:bookmarkEnd w:id="77"/>
     </w:p>
     <w:p>
       <w:pPr>
         <w:pStyle w:val="Heading2"/>
       </w:pPr>
-      <w:bookmarkStart w:id="75" w:name="session-2021-01-20"/>
+      <w:bookmarkStart w:id="78" w:name="session-2021-01-20"/>
       <w:r>
         <w:t xml:space="preserve">Session: 2021-01-20</w:t>
       </w:r>
-      <w:bookmarkEnd w:id="75"/>
-    </w:p>
-    <w:p>
-      <w:pPr>
-        <w:pStyle w:val="Compact"/>
-        <w:numPr>
-          <w:numId w:val="1029"/>
+      <w:bookmarkEnd w:id="78"/>
+    </w:p>
+    <w:p>
+      <w:pPr>
+        <w:pStyle w:val="Compact"/>
+        <w:numPr>
+          <w:numId w:val="1057"/>
           <w:ilvl w:val="0"/>
         </w:numPr>
       </w:pPr>
@@ -4031,7 +5441,7 @@
       <w:pPr>
         <w:pStyle w:val="Compact"/>
         <w:numPr>
-          <w:numId w:val="1030"/>
+          <w:numId w:val="1058"/>
           <w:ilvl w:val="1"/>
         </w:numPr>
       </w:pPr>
@@ -4045,7 +5455,7 @@
     <w:p>
       <w:pPr>
         <w:numPr>
-          <w:numId w:val="1029"/>
+          <w:numId w:val="1057"/>
           <w:ilvl w:val="0"/>
         </w:numPr>
       </w:pPr>
@@ -4057,7 +5467,7 @@
       <w:pPr>
         <w:pStyle w:val="SourceCode"/>
         <w:numPr>
-          <w:numId w:val="1031"/>
+          <w:numId w:val="1059"/>
           <w:ilvl w:val="1"/>
         </w:numPr>
       </w:pPr>
@@ -4135,7 +5545,7 @@
       <w:pPr>
         <w:pStyle w:val="Compact"/>
         <w:numPr>
-          <w:numId w:val="1029"/>
+          <w:numId w:val="1057"/>
           <w:ilvl w:val="0"/>
         </w:numPr>
       </w:pPr>
@@ -4147,7 +5557,7 @@
       <w:pPr>
         <w:pStyle w:val="Compact"/>
         <w:numPr>
-          <w:numId w:val="1032"/>
+          <w:numId w:val="1060"/>
           <w:ilvl w:val="1"/>
         </w:numPr>
       </w:pPr>
@@ -4159,7 +5569,7 @@
       <w:pPr>
         <w:pStyle w:val="Compact"/>
         <w:numPr>
-          <w:numId w:val="1032"/>
+          <w:numId w:val="1060"/>
           <w:ilvl w:val="1"/>
         </w:numPr>
       </w:pPr>
@@ -4171,7 +5581,7 @@
       <w:pPr>
         <w:pStyle w:val="Compact"/>
         <w:numPr>
-          <w:numId w:val="1032"/>
+          <w:numId w:val="1060"/>
           <w:ilvl w:val="1"/>
         </w:numPr>
       </w:pPr>
@@ -4225,17 +5635,17 @@
       <w:pPr>
         <w:pStyle w:val="Heading2"/>
       </w:pPr>
-      <w:bookmarkStart w:id="76" w:name="session-2021-01-21"/>
+      <w:bookmarkStart w:id="79" w:name="session-2021-01-21"/>
       <w:r>
         <w:t xml:space="preserve">Session: 2021-01-21</w:t>
       </w:r>
-      <w:bookmarkEnd w:id="76"/>
-    </w:p>
-    <w:p>
-      <w:pPr>
-        <w:pStyle w:val="Compact"/>
-        <w:numPr>
-          <w:numId w:val="1033"/>
+      <w:bookmarkEnd w:id="79"/>
+    </w:p>
+    <w:p>
+      <w:pPr>
+        <w:pStyle w:val="Compact"/>
+        <w:numPr>
+          <w:numId w:val="1061"/>
           <w:ilvl w:val="0"/>
         </w:numPr>
       </w:pPr>
@@ -4247,7 +5657,7 @@
       <w:pPr>
         <w:pStyle w:val="Compact"/>
         <w:numPr>
-          <w:numId w:val="1034"/>
+          <w:numId w:val="1062"/>
           <w:ilvl w:val="1"/>
         </w:numPr>
       </w:pPr>
@@ -4261,7 +5671,7 @@
     <w:p>
       <w:pPr>
         <w:numPr>
-          <w:numId w:val="1033"/>
+          <w:numId w:val="1061"/>
           <w:ilvl w:val="0"/>
         </w:numPr>
       </w:pPr>
@@ -4273,7 +5683,7 @@
       <w:pPr>
         <w:pStyle w:val="SourceCode"/>
         <w:numPr>
-          <w:numId w:val="1035"/>
+          <w:numId w:val="1063"/>
           <w:ilvl w:val="1"/>
         </w:numPr>
       </w:pPr>
@@ -4555,7 +5965,7 @@
       <w:pPr>
         <w:pStyle w:val="Compact"/>
         <w:numPr>
-          <w:numId w:val="1033"/>
+          <w:numId w:val="1061"/>
           <w:ilvl w:val="0"/>
         </w:numPr>
       </w:pPr>
@@ -4567,7 +5977,7 @@
       <w:pPr>
         <w:pStyle w:val="Compact"/>
         <w:numPr>
-          <w:numId w:val="1036"/>
+          <w:numId w:val="1064"/>
           <w:ilvl w:val="1"/>
         </w:numPr>
       </w:pPr>
@@ -4579,7 +5989,7 @@
       <w:pPr>
         <w:pStyle w:val="Compact"/>
         <w:numPr>
-          <w:numId w:val="1036"/>
+          <w:numId w:val="1064"/>
           <w:ilvl w:val="1"/>
         </w:numPr>
       </w:pPr>
@@ -4606,7 +6016,7 @@
       <w:pPr>
         <w:pStyle w:val="Compact"/>
         <w:numPr>
-          <w:numId w:val="1033"/>
+          <w:numId w:val="1061"/>
           <w:ilvl w:val="0"/>
         </w:numPr>
       </w:pPr>
@@ -4618,7 +6028,7 @@
       <w:pPr>
         <w:pStyle w:val="Compact"/>
         <w:numPr>
-          <w:numId w:val="1037"/>
+          <w:numId w:val="1065"/>
           <w:ilvl w:val="1"/>
         </w:numPr>
       </w:pPr>
@@ -4632,7 +6042,7 @@
     <w:p>
       <w:pPr>
         <w:numPr>
-          <w:numId w:val="1033"/>
+          <w:numId w:val="1061"/>
           <w:ilvl w:val="0"/>
         </w:numPr>
       </w:pPr>
@@ -4644,7 +6054,7 @@
       <w:pPr>
         <w:pStyle w:val="SourceCode"/>
         <w:numPr>
-          <w:numId w:val="1038"/>
+          <w:numId w:val="1066"/>
           <w:ilvl w:val="1"/>
         </w:numPr>
       </w:pPr>
@@ -4704,7 +6114,7 @@
       <w:pPr>
         <w:pStyle w:val="Compact"/>
         <w:numPr>
-          <w:numId w:val="1033"/>
+          <w:numId w:val="1061"/>
           <w:ilvl w:val="0"/>
         </w:numPr>
       </w:pPr>
@@ -4716,7 +6126,7 @@
       <w:pPr>
         <w:pStyle w:val="Compact"/>
         <w:numPr>
-          <w:numId w:val="1039"/>
+          <w:numId w:val="1067"/>
           <w:ilvl w:val="1"/>
         </w:numPr>
       </w:pPr>
@@ -5269,13 +6679,94 @@
     <w:abstractNumId w:val="991"/>
   </w:num>
   <w:num w:numId="1016">
-    <w:abstractNumId w:val="991"/>
+    <w:abstractNumId w:val="99411"/>
+    <w:lvlOverride w:ilvl="0">
+      <w:startOverride w:val="1"/>
+    </w:lvlOverride>
+    <w:lvlOverride w:ilvl="1">
+      <w:startOverride w:val="1"/>
+    </w:lvlOverride>
+    <w:lvlOverride w:ilvl="2">
+      <w:startOverride w:val="1"/>
+    </w:lvlOverride>
+    <w:lvlOverride w:ilvl="3">
+      <w:startOverride w:val="1"/>
+    </w:lvlOverride>
+    <w:lvlOverride w:ilvl="4">
+      <w:startOverride w:val="1"/>
+    </w:lvlOverride>
+    <w:lvlOverride w:ilvl="5">
+      <w:startOverride w:val="1"/>
+    </w:lvlOverride>
+    <w:lvlOverride w:ilvl="6">
+      <w:startOverride w:val="1"/>
+    </w:lvlOverride>
+    <w:lvlOverride w:ilvl="7">
+      <w:startOverride w:val="1"/>
+    </w:lvlOverride>
+    <w:lvlOverride w:ilvl="8">
+      <w:startOverride w:val="1"/>
+    </w:lvlOverride>
   </w:num>
   <w:num w:numId="1017">
-    <w:abstractNumId w:val="991"/>
+    <w:abstractNumId w:val="99411"/>
+    <w:lvlOverride w:ilvl="0">
+      <w:startOverride w:val="1"/>
+    </w:lvlOverride>
+    <w:lvlOverride w:ilvl="1">
+      <w:startOverride w:val="1"/>
+    </w:lvlOverride>
+    <w:lvlOverride w:ilvl="2">
+      <w:startOverride w:val="1"/>
+    </w:lvlOverride>
+    <w:lvlOverride w:ilvl="3">
+      <w:startOverride w:val="1"/>
+    </w:lvlOverride>
+    <w:lvlOverride w:ilvl="4">
+      <w:startOverride w:val="1"/>
+    </w:lvlOverride>
+    <w:lvlOverride w:ilvl="5">
+      <w:startOverride w:val="1"/>
+    </w:lvlOverride>
+    <w:lvlOverride w:ilvl="6">
+      <w:startOverride w:val="1"/>
+    </w:lvlOverride>
+    <w:lvlOverride w:ilvl="7">
+      <w:startOverride w:val="1"/>
+    </w:lvlOverride>
+    <w:lvlOverride w:ilvl="8">
+      <w:startOverride w:val="1"/>
+    </w:lvlOverride>
   </w:num>
   <w:num w:numId="1018">
-    <w:abstractNumId w:val="991"/>
+    <w:abstractNumId w:val="99411"/>
+    <w:lvlOverride w:ilvl="0">
+      <w:startOverride w:val="1"/>
+    </w:lvlOverride>
+    <w:lvlOverride w:ilvl="1">
+      <w:startOverride w:val="1"/>
+    </w:lvlOverride>
+    <w:lvlOverride w:ilvl="2">
+      <w:startOverride w:val="1"/>
+    </w:lvlOverride>
+    <w:lvlOverride w:ilvl="3">
+      <w:startOverride w:val="1"/>
+    </w:lvlOverride>
+    <w:lvlOverride w:ilvl="4">
+      <w:startOverride w:val="1"/>
+    </w:lvlOverride>
+    <w:lvlOverride w:ilvl="5">
+      <w:startOverride w:val="1"/>
+    </w:lvlOverride>
+    <w:lvlOverride w:ilvl="6">
+      <w:startOverride w:val="1"/>
+    </w:lvlOverride>
+    <w:lvlOverride w:ilvl="7">
+      <w:startOverride w:val="1"/>
+    </w:lvlOverride>
+    <w:lvlOverride w:ilvl="8">
+      <w:startOverride w:val="1"/>
+    </w:lvlOverride>
   </w:num>
   <w:num w:numId="1019">
     <w:abstractNumId w:val="991"/>
@@ -5317,10 +6808,64 @@
     <w:abstractNumId w:val="991"/>
   </w:num>
   <w:num w:numId="1032">
-    <w:abstractNumId w:val="991"/>
+    <w:abstractNumId w:val="99411"/>
+    <w:lvlOverride w:ilvl="0">
+      <w:startOverride w:val="1"/>
+    </w:lvlOverride>
+    <w:lvlOverride w:ilvl="1">
+      <w:startOverride w:val="1"/>
+    </w:lvlOverride>
+    <w:lvlOverride w:ilvl="2">
+      <w:startOverride w:val="1"/>
+    </w:lvlOverride>
+    <w:lvlOverride w:ilvl="3">
+      <w:startOverride w:val="1"/>
+    </w:lvlOverride>
+    <w:lvlOverride w:ilvl="4">
+      <w:startOverride w:val="1"/>
+    </w:lvlOverride>
+    <w:lvlOverride w:ilvl="5">
+      <w:startOverride w:val="1"/>
+    </w:lvlOverride>
+    <w:lvlOverride w:ilvl="6">
+      <w:startOverride w:val="1"/>
+    </w:lvlOverride>
+    <w:lvlOverride w:ilvl="7">
+      <w:startOverride w:val="1"/>
+    </w:lvlOverride>
+    <w:lvlOverride w:ilvl="8">
+      <w:startOverride w:val="1"/>
+    </w:lvlOverride>
   </w:num>
   <w:num w:numId="1033">
-    <w:abstractNumId w:val="991"/>
+    <w:abstractNumId w:val="99411"/>
+    <w:lvlOverride w:ilvl="0">
+      <w:startOverride w:val="1"/>
+    </w:lvlOverride>
+    <w:lvlOverride w:ilvl="1">
+      <w:startOverride w:val="1"/>
+    </w:lvlOverride>
+    <w:lvlOverride w:ilvl="2">
+      <w:startOverride w:val="1"/>
+    </w:lvlOverride>
+    <w:lvlOverride w:ilvl="3">
+      <w:startOverride w:val="1"/>
+    </w:lvlOverride>
+    <w:lvlOverride w:ilvl="4">
+      <w:startOverride w:val="1"/>
+    </w:lvlOverride>
+    <w:lvlOverride w:ilvl="5">
+      <w:startOverride w:val="1"/>
+    </w:lvlOverride>
+    <w:lvlOverride w:ilvl="6">
+      <w:startOverride w:val="1"/>
+    </w:lvlOverride>
+    <w:lvlOverride w:ilvl="7">
+      <w:startOverride w:val="1"/>
+    </w:lvlOverride>
+    <w:lvlOverride w:ilvl="8">
+      <w:startOverride w:val="1"/>
+    </w:lvlOverride>
   </w:num>
   <w:num w:numId="1034">
     <w:abstractNumId w:val="991"/>
@@ -5338,6 +6883,90 @@
     <w:abstractNumId w:val="991"/>
   </w:num>
   <w:num w:numId="1039">
+    <w:abstractNumId w:val="991"/>
+  </w:num>
+  <w:num w:numId="1040">
+    <w:abstractNumId w:val="991"/>
+  </w:num>
+  <w:num w:numId="1041">
+    <w:abstractNumId w:val="991"/>
+  </w:num>
+  <w:num w:numId="1042">
+    <w:abstractNumId w:val="991"/>
+  </w:num>
+  <w:num w:numId="1043">
+    <w:abstractNumId w:val="991"/>
+  </w:num>
+  <w:num w:numId="1044">
+    <w:abstractNumId w:val="991"/>
+  </w:num>
+  <w:num w:numId="1045">
+    <w:abstractNumId w:val="991"/>
+  </w:num>
+  <w:num w:numId="1046">
+    <w:abstractNumId w:val="991"/>
+  </w:num>
+  <w:num w:numId="1047">
+    <w:abstractNumId w:val="991"/>
+  </w:num>
+  <w:num w:numId="1048">
+    <w:abstractNumId w:val="991"/>
+  </w:num>
+  <w:num w:numId="1049">
+    <w:abstractNumId w:val="991"/>
+  </w:num>
+  <w:num w:numId="1050">
+    <w:abstractNumId w:val="991"/>
+  </w:num>
+  <w:num w:numId="1051">
+    <w:abstractNumId w:val="991"/>
+  </w:num>
+  <w:num w:numId="1052">
+    <w:abstractNumId w:val="991"/>
+  </w:num>
+  <w:num w:numId="1053">
+    <w:abstractNumId w:val="991"/>
+  </w:num>
+  <w:num w:numId="1054">
+    <w:abstractNumId w:val="991"/>
+  </w:num>
+  <w:num w:numId="1055">
+    <w:abstractNumId w:val="991"/>
+  </w:num>
+  <w:num w:numId="1056">
+    <w:abstractNumId w:val="991"/>
+  </w:num>
+  <w:num w:numId="1057">
+    <w:abstractNumId w:val="991"/>
+  </w:num>
+  <w:num w:numId="1058">
+    <w:abstractNumId w:val="991"/>
+  </w:num>
+  <w:num w:numId="1059">
+    <w:abstractNumId w:val="991"/>
+  </w:num>
+  <w:num w:numId="1060">
+    <w:abstractNumId w:val="991"/>
+  </w:num>
+  <w:num w:numId="1061">
+    <w:abstractNumId w:val="991"/>
+  </w:num>
+  <w:num w:numId="1062">
+    <w:abstractNumId w:val="991"/>
+  </w:num>
+  <w:num w:numId="1063">
+    <w:abstractNumId w:val="991"/>
+  </w:num>
+  <w:num w:numId="1064">
+    <w:abstractNumId w:val="991"/>
+  </w:num>
+  <w:num w:numId="1065">
+    <w:abstractNumId w:val="991"/>
+  </w:num>
+  <w:num w:numId="1066">
+    <w:abstractNumId w:val="991"/>
+  </w:num>
+  <w:num w:numId="1067">
     <w:abstractNumId w:val="991"/>
   </w:num>
 </w:numbering>

</xml_diff>

<commit_message>
Remove the diff highlighting as it's unreadable
</commit_message>
<xml_diff>
--- a/all.docx
+++ b/all.docx
@@ -5806,153 +5806,171 @@
       </w:pPr>
       <w:r>
         <w:rPr>
-          <w:rStyle w:val="VariableTok"/>
-        </w:rPr>
-        <w:t xml:space="preserve">+starwort@hedwig ~/Documents/NEA master$ dist/test "NotEnoughCharacters"</w:t>
-      </w:r>
-      <w:r>
-        <w:br w:type="textWrapping"/>
-      </w:r>
-      <w:r>
-        <w:rPr>
-          <w:rStyle w:val="VariableTok"/>
-        </w:rPr>
-        <w:t xml:space="preserve">+Unexpected end of string; Expected 42 characters but only got 19</w:t>
-      </w:r>
-      <w:r>
-        <w:br w:type="textWrapping"/>
-      </w:r>
-      <w:r>
-        <w:rPr>
-          <w:rStyle w:val="VariableTok"/>
-        </w:rPr>
-        <w:t xml:space="preserve">+starwort@hedwig ~/Documents/NEA master$ _.rtn</w:t>
-      </w:r>
-      <w:r>
-        <w:br w:type="textWrapping"/>
-      </w:r>
-      <w:r>
-        <w:rPr>
-          <w:rStyle w:val="VariableTok"/>
-        </w:rPr>
-        <w:t xml:space="preserve">+1</w:t>
-      </w:r>
-      <w:r>
-        <w:br w:type="textWrapping"/>
-      </w:r>
-      <w:r>
-        <w:rPr>
-          <w:rStyle w:val="VariableTok"/>
-        </w:rPr>
-        <w:t xml:space="preserve">+starwort@hedwig ~/Documents/NEA master$ dist/test "MoreCharsThanNecessarySoTheUnnecessaryCharsGetIgnored!"</w:t>
-      </w:r>
-      <w:r>
-        <w:br w:type="textWrapping"/>
-      </w:r>
-      <w:r>
-        <w:rPr>
-          <w:rStyle w:val="VariableTok"/>
-        </w:rPr>
-        <w:t xml:space="preserve">+Bad input string: Expected 6 columns, got 0</w:t>
-      </w:r>
-      <w:r>
-        <w:br w:type="textWrapping"/>
-      </w:r>
-      <w:r>
-        <w:rPr>
-          <w:rStyle w:val="VariableTok"/>
-        </w:rPr>
-        <w:t xml:space="preserve">+starwort@hedwig ~/Documents/NEA master$ dist/test "Enough Characters But No Column Separators"</w:t>
-      </w:r>
-      <w:r>
-        <w:br w:type="textWrapping"/>
-      </w:r>
-      <w:r>
-        <w:rPr>
-          <w:rStyle w:val="VariableTok"/>
-        </w:rPr>
-        <w:t xml:space="preserve">+Bad input string: Expected 6 columns, got 0</w:t>
-      </w:r>
-      <w:r>
-        <w:br w:type="textWrapping"/>
-      </w:r>
-      <w:r>
-        <w:rPr>
-          <w:rStyle w:val="VariableTok"/>
-        </w:rPr>
-        <w:t xml:space="preserve">+starwort@hedwig ~/Documents/NEA master$ _.rtn</w:t>
-      </w:r>
-      <w:r>
-        <w:br w:type="textWrapping"/>
-      </w:r>
-      <w:r>
-        <w:rPr>
-          <w:rStyle w:val="VariableTok"/>
-        </w:rPr>
-        <w:t xml:space="preserve">+1</w:t>
-      </w:r>
-      <w:r>
-        <w:br w:type="textWrapping"/>
-      </w:r>
-      <w:r>
-        <w:rPr>
-          <w:rStyle w:val="VariableTok"/>
-        </w:rPr>
-        <w:t xml:space="preserve">+starwort@hedwig ~/Documents/NEA master$ dist/test "Enough.CharsAndSeps.But.All.Character.Bad!"</w:t>
-      </w:r>
-      <w:r>
-        <w:br w:type="textWrapping"/>
-      </w:r>
-      <w:r>
-        <w:rPr>
-          <w:rStyle w:val="VariableTok"/>
-        </w:rPr>
-        <w:t xml:space="preserve">+Expected a digit in the range 6-9, '0', 'T', 'K', 'D', V, '!', or '.'; got 'E'</w:t>
-      </w:r>
-      <w:r>
-        <w:br w:type="textWrapping"/>
-      </w:r>
-      <w:r>
-        <w:rPr>
-          <w:rStyle w:val="VariableTok"/>
-        </w:rPr>
-        <w:t xml:space="preserve">+starwort@hedwig ~/Documents/NEA master$ _.rtn</w:t>
-      </w:r>
-      <w:r>
-        <w:br w:type="textWrapping"/>
-      </w:r>
-      <w:r>
-        <w:rPr>
-          <w:rStyle w:val="VariableTok"/>
-        </w:rPr>
-        <w:t xml:space="preserve">+1</w:t>
-      </w:r>
-      <w:r>
-        <w:br w:type="textWrapping"/>
-      </w:r>
-      <w:r>
-        <w:rPr>
-          <w:rStyle w:val="StringTok"/>
-        </w:rPr>
-        <w:t xml:space="preserve">-starwort@hedwig ~/Documents/NEA master$ dist/test "VTK0KV.89K97V.697070.6TT880.D9T6K6.D7V8D.D" # Column sep in wrong place (extra card in a bad 7th col, card missing from 6th col)</w:t>
-      </w:r>
-      <w:r>
-        <w:br w:type="textWrapping"/>
-      </w:r>
-      <w:r>
-        <w:rPr>
-          <w:rStyle w:val="StringTok"/>
-        </w:rPr>
-        <w:t xml:space="preserve">-starwort@hedwig ~/Documents/NEA master$ _.rtn</w:t>
-      </w:r>
-      <w:r>
-        <w:br w:type="textWrapping"/>
-      </w:r>
-      <w:r>
-        <w:rPr>
-          <w:rStyle w:val="StringTok"/>
-        </w:rPr>
-        <w:t xml:space="preserve">-0</w:t>
+          <w:rStyle w:val="VerbatimChar"/>
+        </w:rPr>
+        <w:t xml:space="preserve">starwort@hedwig ~/Documents/NEA master$ dist/test "NotEnoughCharacters"</w:t>
+      </w:r>
+      <w:r>
+        <w:br w:type="textWrapping"/>
+      </w:r>
+      <w:r>
+        <w:rPr>
+          <w:rStyle w:val="VerbatimChar"/>
+        </w:rPr>
+        <w:t xml:space="preserve">Unexpected end of string; Expected 42 characters but only got 19</w:t>
+      </w:r>
+      <w:r>
+        <w:br w:type="textWrapping"/>
+      </w:r>
+      <w:r>
+        <w:rPr>
+          <w:rStyle w:val="VerbatimChar"/>
+        </w:rPr>
+        <w:t xml:space="preserve">starwort@hedwig ~/Documents/NEA master$ _.rtn</w:t>
+      </w:r>
+      <w:r>
+        <w:br w:type="textWrapping"/>
+      </w:r>
+      <w:r>
+        <w:rPr>
+          <w:rStyle w:val="VerbatimChar"/>
+        </w:rPr>
+        <w:t xml:space="preserve">1</w:t>
+      </w:r>
+      <w:r>
+        <w:br w:type="textWrapping"/>
+      </w:r>
+      <w:r>
+        <w:rPr>
+          <w:rStyle w:val="VerbatimChar"/>
+        </w:rPr>
+        <w:t xml:space="preserve">starwort@hedwig ~/Documents/NEA master$ dist/test "MoreCharsThanNecessarySoTheUnnecessaryCharsGetIgnored!"</w:t>
+      </w:r>
+      <w:r>
+        <w:br w:type="textWrapping"/>
+      </w:r>
+      <w:r>
+        <w:rPr>
+          <w:rStyle w:val="VerbatimChar"/>
+        </w:rPr>
+        <w:t xml:space="preserve">Bad input string: Expected 6 columns, got 0</w:t>
+      </w:r>
+      <w:r>
+        <w:br w:type="textWrapping"/>
+      </w:r>
+      <w:r>
+        <w:rPr>
+          <w:rStyle w:val="VerbatimChar"/>
+        </w:rPr>
+        <w:t xml:space="preserve">starwort@hedwig ~/Documents/NEA master$ _.rtn</w:t>
+      </w:r>
+      <w:r>
+        <w:br w:type="textWrapping"/>
+      </w:r>
+      <w:r>
+        <w:rPr>
+          <w:rStyle w:val="VerbatimChar"/>
+        </w:rPr>
+        <w:t xml:space="preserve">1</w:t>
+      </w:r>
+      <w:r>
+        <w:br w:type="textWrapping"/>
+      </w:r>
+      <w:r>
+        <w:rPr>
+          <w:rStyle w:val="VerbatimChar"/>
+        </w:rPr>
+        <w:t xml:space="preserve">starwort@hedwig ~/Documents/NEA master$ dist/test "Enough Characters But No Column Separators"</w:t>
+      </w:r>
+      <w:r>
+        <w:br w:type="textWrapping"/>
+      </w:r>
+      <w:r>
+        <w:rPr>
+          <w:rStyle w:val="VerbatimChar"/>
+        </w:rPr>
+        <w:t xml:space="preserve">Bad input string: Expected 6 columns, got 0</w:t>
+      </w:r>
+      <w:r>
+        <w:br w:type="textWrapping"/>
+      </w:r>
+      <w:r>
+        <w:rPr>
+          <w:rStyle w:val="VerbatimChar"/>
+        </w:rPr>
+        <w:t xml:space="preserve">starwort@hedwig ~/Documents/NEA master$ _.rtn</w:t>
+      </w:r>
+      <w:r>
+        <w:br w:type="textWrapping"/>
+      </w:r>
+      <w:r>
+        <w:rPr>
+          <w:rStyle w:val="VerbatimChar"/>
+        </w:rPr>
+        <w:t xml:space="preserve">1</w:t>
+      </w:r>
+      <w:r>
+        <w:br w:type="textWrapping"/>
+      </w:r>
+      <w:r>
+        <w:rPr>
+          <w:rStyle w:val="VerbatimChar"/>
+        </w:rPr>
+        <w:t xml:space="preserve">starwort@hedwig ~/Documents/NEA master$ dist/test "Enough.CharsAndSeps.But.All.Character.Bad!"</w:t>
+      </w:r>
+      <w:r>
+        <w:br w:type="textWrapping"/>
+      </w:r>
+      <w:r>
+        <w:rPr>
+          <w:rStyle w:val="VerbatimChar"/>
+        </w:rPr>
+        <w:t xml:space="preserve">Expected a digit in the range 6-9, '0', 'T', 'K', 'D', V, '!', or '.'; got 'E'</w:t>
+      </w:r>
+      <w:r>
+        <w:br w:type="textWrapping"/>
+      </w:r>
+      <w:r>
+        <w:rPr>
+          <w:rStyle w:val="VerbatimChar"/>
+        </w:rPr>
+        <w:t xml:space="preserve">starwort@hedwig ~/Documents/NEA master$ _.rtn</w:t>
+      </w:r>
+      <w:r>
+        <w:br w:type="textWrapping"/>
+      </w:r>
+      <w:r>
+        <w:rPr>
+          <w:rStyle w:val="VerbatimChar"/>
+        </w:rPr>
+        <w:t xml:space="preserve">1</w:t>
+      </w:r>
+      <w:r>
+        <w:br w:type="textWrapping"/>
+      </w:r>
+      <w:r>
+        <w:rPr>
+          <w:rStyle w:val="VerbatimChar"/>
+        </w:rPr>
+        <w:t xml:space="preserve">starwort@hedwig ~/Documents/NEA master$ dist/test "VTK0KV.89K97V.697070.6TT880.D9T6K6.D7V8D.D" # Column sep in wrong place (extra card in a bad 7th col, card missing from 6th col)</w:t>
+      </w:r>
+      <w:r>
+        <w:br w:type="textWrapping"/>
+      </w:r>
+      <w:r>
+        <w:rPr>
+          <w:rStyle w:val="VerbatimChar"/>
+        </w:rPr>
+        <w:t xml:space="preserve">starwort@hedwig ~/Documents/NEA master$ _.rtn</w:t>
+      </w:r>
+      <w:r>
+        <w:br w:type="textWrapping"/>
+      </w:r>
+      <w:r>
+        <w:rPr>
+          <w:rStyle w:val="VerbatimChar"/>
+        </w:rPr>
+        <w:t xml:space="preserve">0</w:t>
       </w:r>
     </w:p>
     <w:p>
@@ -5985,36 +6003,36 @@
       </w:pPr>
       <w:r>
         <w:rPr>
-          <w:rStyle w:val="VariableTok"/>
-        </w:rPr>
-        <w:t xml:space="preserve">+starwort@hedwig ~/Documents/NEA master$ dist/test "VTK0KV.89K97V.697070.6TT880.D9T6K6.D7V8D.D"</w:t>
-      </w:r>
-      <w:r>
-        <w:br w:type="textWrapping"/>
-      </w:r>
-      <w:r>
-        <w:rPr>
-          <w:rStyle w:val="VariableTok"/>
-        </w:rPr>
-        <w:t xml:space="preserve">+Bad input string: Expected 36 cards, got 35</w:t>
-      </w:r>
-      <w:r>
-        <w:br w:type="textWrapping"/>
-      </w:r>
-      <w:r>
-        <w:rPr>
-          <w:rStyle w:val="VariableTok"/>
-        </w:rPr>
-        <w:t xml:space="preserve">+starwort@hedwig ~/Documents/NEA master$ _.rtn</w:t>
-      </w:r>
-      <w:r>
-        <w:br w:type="textWrapping"/>
-      </w:r>
-      <w:r>
-        <w:rPr>
-          <w:rStyle w:val="VariableTok"/>
-        </w:rPr>
-        <w:t xml:space="preserve">+1</w:t>
+          <w:rStyle w:val="VerbatimChar"/>
+        </w:rPr>
+        <w:t xml:space="preserve">starwort@hedwig ~/Documents/NEA master$ dist/test "VTK0KV.89K97V.697070.6TT880.D9T6K6.D7V8D.D"</w:t>
+      </w:r>
+      <w:r>
+        <w:br w:type="textWrapping"/>
+      </w:r>
+      <w:r>
+        <w:rPr>
+          <w:rStyle w:val="VerbatimChar"/>
+        </w:rPr>
+        <w:t xml:space="preserve">Bad input string: Expected 36 cards, got 35</w:t>
+      </w:r>
+      <w:r>
+        <w:br w:type="textWrapping"/>
+      </w:r>
+      <w:r>
+        <w:rPr>
+          <w:rStyle w:val="VerbatimChar"/>
+        </w:rPr>
+        <w:t xml:space="preserve">starwort@hedwig ~/Documents/NEA master$ _.rtn</w:t>
+      </w:r>
+      <w:r>
+        <w:br w:type="textWrapping"/>
+      </w:r>
+      <w:r>
+        <w:rPr>
+          <w:rStyle w:val="VerbatimChar"/>
+        </w:rPr>
+        <w:t xml:space="preserve">1</w:t>
       </w:r>
     </w:p>
     <w:p>

</xml_diff>

<commit_message>
Handle more invalid strings, add to DESIGN
</commit_message>
<xml_diff>
--- a/all.docx
+++ b/all.docx
@@ -2464,6 +2464,126 @@
       <w:pPr>
         <w:pStyle w:val="Compact"/>
         <w:numPr>
+          <w:numId w:val="1026"/>
+          <w:ilvl w:val="3"/>
+        </w:numPr>
+      </w:pPr>
+      <w:r>
+        <w:t xml:space="preserve">Each board is given to the solver as a 42-character string, consisting of 6 columns, each of which consists of up to 15 cards followed by a column terminator.</w:t>
+      </w:r>
+    </w:p>
+    <w:p>
+      <w:pPr>
+        <w:pStyle w:val="Compact"/>
+        <w:numPr>
+          <w:numId w:val="1026"/>
+          <w:ilvl w:val="3"/>
+        </w:numPr>
+      </w:pPr>
+      <w:r>
+        <w:t xml:space="preserve">Each card is represented by a digit 6-9, the digit</w:t>
+      </w:r>
+      <w:r>
+        <w:t xml:space="preserve"> </w:t>
+      </w:r>
+      <w:r>
+        <w:rPr>
+          <w:rStyle w:val="VerbatimChar"/>
+        </w:rPr>
+        <w:t xml:space="preserve">0</w:t>
+      </w:r>
+      <w:r>
+        <w:t xml:space="preserve">, or a letter</w:t>
+      </w:r>
+      <w:r>
+        <w:t xml:space="preserve"> </w:t>
+      </w:r>
+      <w:r>
+        <w:rPr>
+          <w:rStyle w:val="VerbatimChar"/>
+        </w:rPr>
+        <w:t xml:space="preserve">T</w:t>
+      </w:r>
+      <w:r>
+        <w:t xml:space="preserve">,</w:t>
+      </w:r>
+      <w:r>
+        <w:t xml:space="preserve"> </w:t>
+      </w:r>
+      <w:r>
+        <w:rPr>
+          <w:rStyle w:val="VerbatimChar"/>
+        </w:rPr>
+        <w:t xml:space="preserve">K</w:t>
+      </w:r>
+      <w:r>
+        <w:t xml:space="preserve">,</w:t>
+      </w:r>
+      <w:r>
+        <w:t xml:space="preserve"> </w:t>
+      </w:r>
+      <w:r>
+        <w:rPr>
+          <w:rStyle w:val="VerbatimChar"/>
+        </w:rPr>
+        <w:t xml:space="preserve">D</w:t>
+      </w:r>
+      <w:r>
+        <w:t xml:space="preserve">, or</w:t>
+      </w:r>
+      <w:r>
+        <w:t xml:space="preserve"> </w:t>
+      </w:r>
+      <w:r>
+        <w:rPr>
+          <w:rStyle w:val="VerbatimChar"/>
+        </w:rPr>
+        <w:t xml:space="preserve">V</w:t>
+      </w:r>
+    </w:p>
+    <w:p>
+      <w:pPr>
+        <w:pStyle w:val="Compact"/>
+        <w:numPr>
+          <w:numId w:val="1026"/>
+          <w:ilvl w:val="3"/>
+        </w:numPr>
+      </w:pPr>
+      <w:r>
+        <w:t xml:space="preserve">Column terminators are the characters</w:t>
+      </w:r>
+      <w:r>
+        <w:t xml:space="preserve"> </w:t>
+      </w:r>
+      <w:r>
+        <w:rPr>
+          <w:rStyle w:val="VerbatimChar"/>
+        </w:rPr>
+        <w:t xml:space="preserve">.</w:t>
+      </w:r>
+      <w:r>
+        <w:t xml:space="preserve"> </w:t>
+      </w:r>
+      <w:r>
+        <w:t xml:space="preserve">and</w:t>
+      </w:r>
+      <w:r>
+        <w:t xml:space="preserve"> </w:t>
+      </w:r>
+      <w:r>
+        <w:rPr>
+          <w:rStyle w:val="VerbatimChar"/>
+        </w:rPr>
+        <w:t xml:space="preserve">!</w:t>
+      </w:r>
+      <w:r>
+        <w:t xml:space="preserve">, representing a column without a Cheat and a column with a Cheat, respectively</w:t>
+      </w:r>
+    </w:p>
+    <w:p>
+      <w:pPr>
+        <w:pStyle w:val="Compact"/>
+        <w:numPr>
           <w:numId w:val="1025"/>
           <w:ilvl w:val="2"/>
         </w:numPr>
@@ -3675,6 +3795,18 @@
       <w:pPr>
         <w:pStyle w:val="Compact"/>
         <w:numPr>
+          <w:numId w:val="1050"/>
+          <w:ilvl w:val="1"/>
+        </w:numPr>
+      </w:pPr>
+      <w:r>
+        <w:t xml:space="preserve">This is the core structure for the project, and there is only ever one, which is global to the main file. It is loaded by parsing a string provided by the user, which takes a specific format (described in more detail in the previous breakdown) and is checked thoroughly in order to avoid segmentation faults.</w:t>
+      </w:r>
+    </w:p>
+    <w:p>
+      <w:pPr>
+        <w:pStyle w:val="Compact"/>
+        <w:numPr>
           <w:numId w:val="1048"/>
           <w:ilvl w:val="0"/>
         </w:numPr>
@@ -3693,7 +3825,7 @@
       <w:pPr>
         <w:pStyle w:val="Compact"/>
         <w:numPr>
-          <w:numId w:val="1050"/>
+          <w:numId w:val="1051"/>
           <w:ilvl w:val="1"/>
         </w:numPr>
       </w:pPr>
@@ -3705,7 +3837,7 @@
       <w:pPr>
         <w:pStyle w:val="Compact"/>
         <w:numPr>
-          <w:numId w:val="1050"/>
+          <w:numId w:val="1051"/>
           <w:ilvl w:val="1"/>
         </w:numPr>
       </w:pPr>
@@ -3717,7 +3849,7 @@
       <w:pPr>
         <w:pStyle w:val="Compact"/>
         <w:numPr>
-          <w:numId w:val="1050"/>
+          <w:numId w:val="1051"/>
           <w:ilvl w:val="1"/>
         </w:numPr>
       </w:pPr>
@@ -3729,7 +3861,7 @@
       <w:pPr>
         <w:pStyle w:val="Compact"/>
         <w:numPr>
-          <w:numId w:val="1050"/>
+          <w:numId w:val="1051"/>
           <w:ilvl w:val="1"/>
         </w:numPr>
       </w:pPr>
@@ -3741,7 +3873,7 @@
       <w:pPr>
         <w:pStyle w:val="Compact"/>
         <w:numPr>
-          <w:numId w:val="1050"/>
+          <w:numId w:val="1051"/>
           <w:ilvl w:val="1"/>
         </w:numPr>
       </w:pPr>
@@ -3753,7 +3885,7 @@
       <w:pPr>
         <w:pStyle w:val="Compact"/>
         <w:numPr>
-          <w:numId w:val="1050"/>
+          <w:numId w:val="1051"/>
           <w:ilvl w:val="1"/>
         </w:numPr>
       </w:pPr>
@@ -3796,43 +3928,111 @@
     </w:p>
     <w:p>
       <w:pPr>
+        <w:pStyle w:val="Heading2"/>
+      </w:pPr>
+      <w:bookmarkStart w:id="55" w:name="analysis-of-the-graphical-user-interface"/>
+      <w:r>
+        <w:t xml:space="preserve">Analysis of the Graphical User Interface</w:t>
+      </w:r>
+      <w:bookmarkEnd w:id="55"/>
+    </w:p>
+    <w:p>
+      <w:pPr>
+        <w:pStyle w:val="FirstParagraph"/>
+      </w:pPr>
+      <w:r>
+        <w:t xml:space="preserve">In order to ease development of the Graphical User Interface (GUI), the library</w:t>
+      </w:r>
+      <w:r>
+        <w:t xml:space="preserve"> </w:t>
+      </w:r>
+      <w:r>
+        <w:rPr>
+          <w:rStyle w:val="VerbatimChar"/>
+        </w:rPr>
+        <w:t xml:space="preserve">pygubu</w:t>
+      </w:r>
+      <w:r>
+        <w:t xml:space="preserve"> </w:t>
+      </w:r>
+      <w:r>
+        <w:t xml:space="preserve">was used. This allows me to create the components via the editor</w:t>
+      </w:r>
+      <w:r>
+        <w:t xml:space="preserve"> </w:t>
+      </w:r>
+      <w:r>
+        <w:rPr>
+          <w:rStyle w:val="VerbatimChar"/>
+        </w:rPr>
+        <w:t xml:space="preserve">pygubu-designer</w:t>
+      </w:r>
+      <w:r>
+        <w:t xml:space="preserve">, as well as connecting the events and bindings, and then write the code to</w:t>
+      </w:r>
+      <w:r>
+        <w:t xml:space="preserve"> </w:t>
+      </w:r>
+      <w:r>
+        <w:rPr>
+          <w:i/>
+        </w:rPr>
+        <w:t xml:space="preserve">implement</w:t>
+      </w:r>
+      <w:r>
+        <w:t xml:space="preserve"> </w:t>
+      </w:r>
+      <w:r>
+        <w:t xml:space="preserve">the callbacks more quickly. Using</w:t>
+      </w:r>
+      <w:r>
+        <w:t xml:space="preserve"> </w:t>
+      </w:r>
+      <w:r>
+        <w:rPr>
+          <w:rStyle w:val="VerbatimChar"/>
+        </w:rPr>
+        <w:t xml:space="preserve">pygubu</w:t>
+      </w:r>
+      <w:r>
+        <w:t xml:space="preserve"> </w:t>
+      </w:r>
+      <w:r>
+        <w:t xml:space="preserve">allows the graphics code to stay separate from my own code, with the limited exception that I need to understand that</w:t>
+      </w:r>
+      <w:r>
+        <w:t xml:space="preserve"> </w:t>
+      </w:r>
+      <w:r>
+        <w:rPr>
+          <w:rStyle w:val="VerbatimChar"/>
+        </w:rPr>
+        <w:t xml:space="preserve">tkinter</w:t>
+      </w:r>
+      <w:r>
+        <w:t xml:space="preserve"> </w:t>
+      </w:r>
+      <w:r>
+        <w:t xml:space="preserve">is being used internally, and as such avoid blocking its thread with my operations</w:t>
+      </w:r>
+    </w:p>
+    <w:p>
+      <w:pPr>
         <w:pStyle w:val="Heading1"/>
       </w:pPr>
-      <w:bookmarkStart w:id="55" w:name="planned-steps"/>
+      <w:bookmarkStart w:id="56" w:name="planned-steps"/>
       <w:r>
         <w:t xml:space="preserve">Planned steps</w:t>
       </w:r>
-      <w:bookmarkEnd w:id="55"/>
+      <w:bookmarkEnd w:id="56"/>
     </w:p>
     <w:p>
       <w:pPr>
         <w:pStyle w:val="Heading2"/>
       </w:pPr>
-      <w:bookmarkStart w:id="56" w:name="release-1---create-solver"/>
+      <w:bookmarkStart w:id="57" w:name="release-1---create-solver"/>
       <w:r>
         <w:t xml:space="preserve">Release 1 - create solver</w:t>
-      </w:r>
-      <w:bookmarkEnd w:id="56"/>
-    </w:p>
-    <w:p>
-      <w:pPr>
-        <w:pStyle w:val="Compact"/>
-        <w:numPr>
-          <w:numId w:val="1051"/>
-          <w:ilvl w:val="0"/>
-        </w:numPr>
-      </w:pPr>
-      <w:r>
-        <w:t xml:space="preserve">Create the solver</w:t>
-      </w:r>
-    </w:p>
-    <w:p>
-      <w:pPr>
-        <w:pStyle w:val="Heading2"/>
-      </w:pPr>
-      <w:bookmarkStart w:id="57" w:name="Xc6bb51ed55e21a5e03556855afdc4bc6c6fcb85"/>
-      <w:r>
-        <w:t xml:space="preserve">Release 2 - create standalone, integrate solver</w:t>
       </w:r>
       <w:bookmarkEnd w:id="57"/>
     </w:p>
@@ -3845,46 +4045,16 @@
         </w:numPr>
       </w:pPr>
       <w:r>
-        <w:t xml:space="preserve">Create a secondary, standalone implementation of the solitaire that a user can play with</w:t>
-      </w:r>
-    </w:p>
-    <w:p>
-      <w:pPr>
-        <w:pStyle w:val="Compact"/>
-        <w:numPr>
-          <w:numId w:val="1052"/>
-          <w:ilvl w:val="0"/>
-        </w:numPr>
-      </w:pPr>
-      <w:r>
-        <w:t xml:space="preserve">Use solver as a</w:t>
-      </w:r>
-      <w:r>
-        <w:t xml:space="preserve"> </w:t>
-      </w:r>
-      <w:r>
-        <w:t xml:space="preserve">‘</w:t>
-      </w:r>
-      <w:r>
-        <w:t xml:space="preserve">hint</w:t>
-      </w:r>
-      <w:r>
-        <w:t xml:space="preserve">’</w:t>
-      </w:r>
-      <w:r>
-        <w:t xml:space="preserve"> </w:t>
-      </w:r>
-      <w:r>
-        <w:t xml:space="preserve">function for the standalone implementation</w:t>
+        <w:t xml:space="preserve">Create the solver</w:t>
       </w:r>
     </w:p>
     <w:p>
       <w:pPr>
         <w:pStyle w:val="Heading2"/>
       </w:pPr>
-      <w:bookmarkStart w:id="58" w:name="X6836496abd3e69c58cf8b39716ab76f99099010"/>
-      <w:r>
-        <w:t xml:space="preserve">Release 3 - create interface for original</w:t>
+      <w:bookmarkStart w:id="58" w:name="Xc6bb51ed55e21a5e03556855afdc4bc6c6fcb85"/>
+      <w:r>
+        <w:t xml:space="preserve">Release 2 - create standalone, integrate solver</w:t>
       </w:r>
       <w:bookmarkEnd w:id="58"/>
     </w:p>
@@ -3897,7 +4067,7 @@
         </w:numPr>
       </w:pPr>
       <w:r>
-        <w:t xml:space="preserve">Complete the vision</w:t>
+        <w:t xml:space="preserve">Create a secondary, standalone implementation of the solitaire that a user can play with</w:t>
       </w:r>
     </w:p>
     <w:p>
@@ -3909,28 +4079,34 @@
         </w:numPr>
       </w:pPr>
       <w:r>
-        <w:t xml:space="preserve">Create the output (for the original version)</w:t>
-      </w:r>
-    </w:p>
-    <w:p>
-      <w:pPr>
-        <w:pStyle w:val="Compact"/>
-        <w:numPr>
-          <w:numId w:val="1053"/>
-          <w:ilvl w:val="0"/>
-        </w:numPr>
-      </w:pPr>
-      <w:r>
-        <w:t xml:space="preserve">Commandline interface</w:t>
+        <w:t xml:space="preserve">Use solver as a</w:t>
+      </w:r>
+      <w:r>
+        <w:t xml:space="preserve"> </w:t>
+      </w:r>
+      <w:r>
+        <w:t xml:space="preserve">‘</w:t>
+      </w:r>
+      <w:r>
+        <w:t xml:space="preserve">hint</w:t>
+      </w:r>
+      <w:r>
+        <w:t xml:space="preserve">’</w:t>
+      </w:r>
+      <w:r>
+        <w:t xml:space="preserve"> </w:t>
+      </w:r>
+      <w:r>
+        <w:t xml:space="preserve">function for the standalone implementation</w:t>
       </w:r>
     </w:p>
     <w:p>
       <w:pPr>
         <w:pStyle w:val="Heading2"/>
       </w:pPr>
-      <w:bookmarkStart w:id="59" w:name="release-4---final-polishing"/>
-      <w:r>
-        <w:t xml:space="preserve">Release 4 - final polishing</w:t>
+      <w:bookmarkStart w:id="59" w:name="X6836496abd3e69c58cf8b39716ab76f99099010"/>
+      <w:r>
+        <w:t xml:space="preserve">Release 3 - create interface for original</w:t>
       </w:r>
       <w:bookmarkEnd w:id="59"/>
     </w:p>
@@ -3943,6 +4119,52 @@
         </w:numPr>
       </w:pPr>
       <w:r>
+        <w:t xml:space="preserve">Complete the vision</w:t>
+      </w:r>
+    </w:p>
+    <w:p>
+      <w:pPr>
+        <w:pStyle w:val="Compact"/>
+        <w:numPr>
+          <w:numId w:val="1054"/>
+          <w:ilvl w:val="0"/>
+        </w:numPr>
+      </w:pPr>
+      <w:r>
+        <w:t xml:space="preserve">Create the output (for the original version)</w:t>
+      </w:r>
+    </w:p>
+    <w:p>
+      <w:pPr>
+        <w:pStyle w:val="Compact"/>
+        <w:numPr>
+          <w:numId w:val="1054"/>
+          <w:ilvl w:val="0"/>
+        </w:numPr>
+      </w:pPr>
+      <w:r>
+        <w:t xml:space="preserve">Commandline interface</w:t>
+      </w:r>
+    </w:p>
+    <w:p>
+      <w:pPr>
+        <w:pStyle w:val="Heading2"/>
+      </w:pPr>
+      <w:bookmarkStart w:id="60" w:name="release-4---final-polishing"/>
+      <w:r>
+        <w:t xml:space="preserve">Release 4 - final polishing</w:t>
+      </w:r>
+      <w:bookmarkEnd w:id="60"/>
+    </w:p>
+    <w:p>
+      <w:pPr>
+        <w:pStyle w:val="Compact"/>
+        <w:numPr>
+          <w:numId w:val="1055"/>
+          <w:ilvl w:val="0"/>
+        </w:numPr>
+      </w:pPr>
+      <w:r>
         <w:t xml:space="preserve">Add graphical interface and vision overlay</w:t>
       </w:r>
     </w:p>
@@ -3950,11 +4172,11 @@
       <w:pPr>
         <w:pStyle w:val="Heading1"/>
       </w:pPr>
-      <w:bookmarkStart w:id="60" w:name="test-log"/>
+      <w:bookmarkStart w:id="61" w:name="test-log"/>
       <w:r>
         <w:t xml:space="preserve">Test log</w:t>
       </w:r>
-      <w:bookmarkEnd w:id="60"/>
+      <w:bookmarkEnd w:id="61"/>
     </w:p>
     <w:p>
       <w:pPr>
@@ -3968,17 +4190,17 @@
       <w:pPr>
         <w:pStyle w:val="Heading2"/>
       </w:pPr>
-      <w:bookmarkStart w:id="61" w:name="test-1-board-state-parsing"/>
+      <w:bookmarkStart w:id="62" w:name="test-1-board-state-parsing"/>
       <w:r>
         <w:t xml:space="preserve">Test #1: Board State Parsing</w:t>
       </w:r>
-      <w:bookmarkEnd w:id="61"/>
+      <w:bookmarkEnd w:id="62"/>
     </w:p>
     <w:p>
       <w:pPr>
         <w:pStyle w:val="FirstParagraph"/>
       </w:pPr>
-      <w:hyperlink r:id="rId62">
+      <w:hyperlink r:id="rId63">
         <w:r>
           <w:rPr>
             <w:rStyle w:val="Hyperlink"/>
@@ -4606,7 +4828,7 @@
       <w:pPr>
         <w:pStyle w:val="Heading2"/>
       </w:pPr>
-      <w:bookmarkStart w:id="63" w:name="test-2-stack_begin-profilingbenchmarking"/>
+      <w:bookmarkStart w:id="64" w:name="test-2-stack_begin-profilingbenchmarking"/>
       <w:r>
         <w:t xml:space="preserve">Test #2:</w:t>
       </w:r>
@@ -4625,13 +4847,13 @@
       <w:r>
         <w:t xml:space="preserve">profiling/benchmarking</w:t>
       </w:r>
-      <w:bookmarkEnd w:id="63"/>
+      <w:bookmarkEnd w:id="64"/>
     </w:p>
     <w:p>
       <w:pPr>
         <w:pStyle w:val="FirstParagraph"/>
       </w:pPr>
-      <w:hyperlink r:id="rId64">
+      <w:hyperlink r:id="rId65">
         <w:r>
           <w:rPr>
             <w:rStyle w:val="Hyperlink"/>
@@ -4735,17 +4957,17 @@
       <w:pPr>
         <w:pStyle w:val="Heading2"/>
       </w:pPr>
-      <w:bookmarkStart w:id="65" w:name="test-3-board-compression-and-comparison"/>
+      <w:bookmarkStart w:id="66" w:name="test-3-board-compression-and-comparison"/>
       <w:r>
         <w:t xml:space="preserve">Test #3: Board compression and comparison</w:t>
       </w:r>
-      <w:bookmarkEnd w:id="65"/>
+      <w:bookmarkEnd w:id="66"/>
     </w:p>
     <w:p>
       <w:pPr>
         <w:pStyle w:val="FirstParagraph"/>
       </w:pPr>
-      <w:hyperlink r:id="rId66">
+      <w:hyperlink r:id="rId67">
         <w:r>
           <w:rPr>
             <w:rStyle w:val="Hyperlink"/>
@@ -4948,17 +5170,17 @@
       <w:pPr>
         <w:pStyle w:val="Heading2"/>
       </w:pPr>
-      <w:bookmarkStart w:id="67" w:name="X4f1b719a5801c174358f275827b485b2b0d2ef4"/>
+      <w:bookmarkStart w:id="68" w:name="X4f1b719a5801c174358f275827b485b2b0d2ef4"/>
       <w:r>
         <w:t xml:space="preserve">Test #4: Board state permutation invariance (comparison)</w:t>
       </w:r>
-      <w:bookmarkEnd w:id="67"/>
+      <w:bookmarkEnd w:id="68"/>
     </w:p>
     <w:p>
       <w:pPr>
         <w:pStyle w:val="FirstParagraph"/>
       </w:pPr>
-      <w:hyperlink r:id="rId68">
+      <w:hyperlink r:id="rId69">
         <w:r>
           <w:rPr>
             <w:rStyle w:val="Hyperlink"/>
@@ -4977,7 +5199,7 @@
       <w:r>
         <w:t xml:space="preserve"> </w:t>
       </w:r>
-      <w:hyperlink r:id="rId70">
+      <w:hyperlink r:id="rId71">
         <w:r>
           <w:drawing>
             <wp:inline>
@@ -4994,7 +5216,7 @@
                       </pic:cNvPicPr>
                     </pic:nvPicPr>
                     <pic:blipFill>
-                      <a:blip r:embed="rId69"/>
+                      <a:blip r:embed="rId70"/>
                       <a:stretch>
                         <a:fillRect/>
                       </a:stretch>
@@ -5043,7 +5265,7 @@
       <w:r>
         <w:t xml:space="preserve"> </w:t>
       </w:r>
-      <w:hyperlink r:id="rId71">
+      <w:hyperlink r:id="rId72">
         <w:r>
           <w:rPr>
             <w:rStyle w:val="Hyperlink"/>
@@ -5070,17 +5292,17 @@
       <w:pPr>
         <w:pStyle w:val="Heading2"/>
       </w:pPr>
-      <w:bookmarkStart w:id="72" w:name="Xce3e15d09d3fe8ac18cc5e51f9566a8ffa8687c"/>
+      <w:bookmarkStart w:id="73" w:name="Xce3e15d09d3fe8ac18cc5e51f9566a8ffa8687c"/>
       <w:r>
         <w:t xml:space="preserve">Test #5: Board state permutation invariance (hashing)</w:t>
       </w:r>
-      <w:bookmarkEnd w:id="72"/>
+      <w:bookmarkEnd w:id="73"/>
     </w:p>
     <w:p>
       <w:pPr>
         <w:pStyle w:val="FirstParagraph"/>
       </w:pPr>
-      <w:hyperlink r:id="rId73">
+      <w:hyperlink r:id="rId74">
         <w:r>
           <w:rPr>
             <w:rStyle w:val="Hyperlink"/>
@@ -5121,17 +5343,17 @@
       <w:pPr>
         <w:pStyle w:val="Heading2"/>
       </w:pPr>
-      <w:bookmarkStart w:id="74" w:name="test-6-hash-collision-likelihood"/>
+      <w:bookmarkStart w:id="75" w:name="test-6-hash-collision-likelihood"/>
       <w:r>
         <w:t xml:space="preserve">Test #6: Hash collision likelihood</w:t>
       </w:r>
-      <w:bookmarkEnd w:id="74"/>
+      <w:bookmarkEnd w:id="75"/>
     </w:p>
     <w:p>
       <w:pPr>
         <w:pStyle w:val="FirstParagraph"/>
       </w:pPr>
-      <w:hyperlink r:id="rId73">
+      <w:hyperlink r:id="rId74">
         <w:r>
           <w:rPr>
             <w:rStyle w:val="Hyperlink"/>
@@ -5211,17 +5433,17 @@
       <w:pPr>
         <w:pStyle w:val="Heading2"/>
       </w:pPr>
-      <w:bookmarkStart w:id="75" w:name="test-7-hash-collision-cheating"/>
+      <w:bookmarkStart w:id="76" w:name="test-7-hash-collision-cheating"/>
       <w:r>
         <w:t xml:space="preserve">Test #7: Hash collision (Cheating)</w:t>
       </w:r>
-      <w:bookmarkEnd w:id="75"/>
+      <w:bookmarkEnd w:id="76"/>
     </w:p>
     <w:p>
       <w:pPr>
         <w:pStyle w:val="FirstParagraph"/>
       </w:pPr>
-      <w:hyperlink r:id="rId73">
+      <w:hyperlink r:id="rId74">
         <w:r>
           <w:rPr>
             <w:rStyle w:val="Hyperlink"/>
@@ -5271,17 +5493,17 @@
       <w:pPr>
         <w:pStyle w:val="Heading2"/>
       </w:pPr>
-      <w:bookmarkStart w:id="76" w:name="test-8-optimal-solution-search"/>
+      <w:bookmarkStart w:id="77" w:name="test-8-optimal-solution-search"/>
       <w:r>
         <w:t xml:space="preserve">Test #8: Optimal solution search</w:t>
       </w:r>
-      <w:bookmarkEnd w:id="76"/>
+      <w:bookmarkEnd w:id="77"/>
     </w:p>
     <w:p>
       <w:pPr>
         <w:pStyle w:val="FirstParagraph"/>
       </w:pPr>
-      <w:hyperlink r:id="rId77">
+      <w:hyperlink r:id="rId78">
         <w:r>
           <w:rPr>
             <w:rStyle w:val="Hyperlink"/>
@@ -5293,7 +5515,7 @@
     <w:p>
       <w:pPr>
         <w:numPr>
-          <w:numId w:val="1055"/>
+          <w:numId w:val="1056"/>
           <w:ilvl w:val="0"/>
         </w:numPr>
       </w:pPr>
@@ -5304,312 +5526,312 @@
     <w:p>
       <w:pPr>
         <w:pStyle w:val="SourceCode"/>
-        <w:numPr>
-          <w:numId w:val="1056"/>
-          <w:ilvl w:val="1"/>
-        </w:numPr>
-      </w:pPr>
-      <w:r>
-        <w:rPr>
-          <w:rStyle w:val="ControlFlowTok"/>
-        </w:rPr>
-        <w:t xml:space="preserve">for</w:t>
-      </w:r>
-      <w:r>
-        <w:rPr>
-          <w:rStyle w:val="NormalTok"/>
-        </w:rPr>
-        <w:t xml:space="preserve"> line </w:t>
-      </w:r>
-      <w:r>
-        <w:rPr>
-          <w:rStyle w:val="KeywordTok"/>
-        </w:rPr>
-        <w:t xml:space="preserve">in</w:t>
-      </w:r>
-      <w:r>
-        <w:rPr>
-          <w:rStyle w:val="NormalTok"/>
-        </w:rPr>
-        <w:t xml:space="preserve"> $(cat samples</w:t>
-      </w:r>
-      <w:r>
-        <w:rPr>
-          <w:rStyle w:val="OperatorTok"/>
-        </w:rPr>
-        <w:t xml:space="preserve">/</w:t>
-      </w:r>
-      <w:r>
-        <w:rPr>
-          <w:rStyle w:val="NormalTok"/>
-        </w:rPr>
-        <w:t xml:space="preserve">toy.txt).splitlines():</w:t>
-      </w:r>
-      <w:r>
-        <w:br w:type="textWrapping"/>
-      </w:r>
-      <w:r>
-        <w:rPr>
-          <w:rStyle w:val="NormalTok"/>
-        </w:rPr>
-        <w:t xml:space="preserve">    first </w:t>
-      </w:r>
-      <w:r>
-        <w:rPr>
-          <w:rStyle w:val="OperatorTok"/>
-        </w:rPr>
-        <w:t xml:space="preserve">=</w:t>
-      </w:r>
-      <w:r>
-        <w:rPr>
-          <w:rStyle w:val="NormalTok"/>
-        </w:rPr>
-        <w:t xml:space="preserve"> $(dist</w:t>
-      </w:r>
-      <w:r>
-        <w:rPr>
-          <w:rStyle w:val="OperatorTok"/>
-        </w:rPr>
-        <w:t xml:space="preserve">/</w:t>
-      </w:r>
-      <w:r>
-        <w:rPr>
-          <w:rStyle w:val="NormalTok"/>
-        </w:rPr>
-        <w:t xml:space="preserve">solver </w:t>
-      </w:r>
-      <w:r>
-        <w:rPr>
-          <w:rStyle w:val="OperatorTok"/>
-        </w:rPr>
-        <w:t xml:space="preserve">@</w:t>
-      </w:r>
-      <w:r>
-        <w:rPr>
-          <w:rStyle w:val="NormalTok"/>
-        </w:rPr>
-        <w:t xml:space="preserve">(line) </w:t>
-      </w:r>
-      <w:r>
-        <w:rPr>
-          <w:rStyle w:val="OperatorTok"/>
-        </w:rPr>
-        <w:t xml:space="preserve">-</w:t>
-      </w:r>
-      <w:r>
-        <w:rPr>
-          <w:rStyle w:val="NormalTok"/>
-        </w:rPr>
-        <w:t xml:space="preserve">t </w:t>
-      </w:r>
-      <w:r>
-        <w:rPr>
-          <w:rStyle w:val="DecValTok"/>
-        </w:rPr>
-        <w:t xml:space="preserve">0</w:t>
-      </w:r>
-      <w:r>
-        <w:rPr>
-          <w:rStyle w:val="NormalTok"/>
-        </w:rPr>
-        <w:t xml:space="preserve">)</w:t>
-      </w:r>
-      <w:r>
-        <w:br w:type="textWrapping"/>
-      </w:r>
-      <w:r>
-        <w:rPr>
-          <w:rStyle w:val="NormalTok"/>
-        </w:rPr>
-        <w:t xml:space="preserve">    best </w:t>
-      </w:r>
-      <w:r>
-        <w:rPr>
-          <w:rStyle w:val="OperatorTok"/>
-        </w:rPr>
-        <w:t xml:space="preserve">=</w:t>
-      </w:r>
-      <w:r>
-        <w:rPr>
-          <w:rStyle w:val="NormalTok"/>
-        </w:rPr>
-        <w:t xml:space="preserve"> $(dist</w:t>
-      </w:r>
-      <w:r>
-        <w:rPr>
-          <w:rStyle w:val="OperatorTok"/>
-        </w:rPr>
-        <w:t xml:space="preserve">/</w:t>
-      </w:r>
-      <w:r>
-        <w:rPr>
-          <w:rStyle w:val="NormalTok"/>
-        </w:rPr>
-        <w:t xml:space="preserve">solver </w:t>
-      </w:r>
-      <w:r>
-        <w:rPr>
-          <w:rStyle w:val="OperatorTok"/>
-        </w:rPr>
-        <w:t xml:space="preserve">@</w:t>
-      </w:r>
-      <w:r>
-        <w:rPr>
-          <w:rStyle w:val="NormalTok"/>
-        </w:rPr>
-        <w:t xml:space="preserve">(line) </w:t>
-      </w:r>
-      <w:r>
-        <w:rPr>
-          <w:rStyle w:val="OperatorTok"/>
-        </w:rPr>
-        <w:t xml:space="preserve">-</w:t>
-      </w:r>
-      <w:r>
-        <w:rPr>
-          <w:rStyle w:val="NormalTok"/>
-        </w:rPr>
-        <w:t xml:space="preserve">t </w:t>
-      </w:r>
-      <w:r>
-        <w:rPr>
-          <w:rStyle w:val="DecValTok"/>
-        </w:rPr>
-        <w:t xml:space="preserve">10000</w:t>
-      </w:r>
-      <w:r>
-        <w:rPr>
-          <w:rStyle w:val="NormalTok"/>
-        </w:rPr>
-        <w:t xml:space="preserve">)</w:t>
-      </w:r>
-      <w:r>
-        <w:br w:type="textWrapping"/>
-      </w:r>
-      <w:r>
-        <w:rPr>
-          <w:rStyle w:val="NormalTok"/>
-        </w:rPr>
-        <w:t xml:space="preserve">    </w:t>
-      </w:r>
-      <w:r>
-        <w:rPr>
-          <w:rStyle w:val="ControlFlowTok"/>
-        </w:rPr>
-        <w:t xml:space="preserve">if</w:t>
-      </w:r>
-      <w:r>
-        <w:rPr>
-          <w:rStyle w:val="NormalTok"/>
-        </w:rPr>
-        <w:t xml:space="preserve"> first </w:t>
-      </w:r>
-      <w:r>
-        <w:rPr>
-          <w:rStyle w:val="OperatorTok"/>
-        </w:rPr>
-        <w:t xml:space="preserve">!=</w:t>
-      </w:r>
-      <w:r>
-        <w:rPr>
-          <w:rStyle w:val="NormalTok"/>
-        </w:rPr>
-        <w:t xml:space="preserve"> best:</w:t>
-      </w:r>
-      <w:r>
-        <w:br w:type="textWrapping"/>
-      </w:r>
-      <w:r>
-        <w:rPr>
-          <w:rStyle w:val="NormalTok"/>
-        </w:rPr>
-        <w:t xml:space="preserve">        </w:t>
-      </w:r>
-      <w:r>
-        <w:rPr>
-          <w:rStyle w:val="BuiltInTok"/>
-        </w:rPr>
-        <w:t xml:space="preserve">print</w:t>
-      </w:r>
-      <w:r>
-        <w:rPr>
-          <w:rStyle w:val="NormalTok"/>
-        </w:rPr>
-        <w:t xml:space="preserve">(</w:t>
-      </w:r>
-      <w:r>
-        <w:rPr>
-          <w:rStyle w:val="SpecialStringTok"/>
-        </w:rPr>
-        <w:t xml:space="preserve">f'Found a more optimal solution for board </w:t>
-      </w:r>
-      <w:r>
-        <w:rPr>
-          <w:rStyle w:val="SpecialCharTok"/>
-        </w:rPr>
-        <w:t xml:space="preserve">{</w:t>
-      </w:r>
-      <w:r>
-        <w:rPr>
-          <w:rStyle w:val="NormalTok"/>
-        </w:rPr>
-        <w:t xml:space="preserve">line</w:t>
-      </w:r>
-      <w:r>
-        <w:rPr>
-          <w:rStyle w:val="SpecialCharTok"/>
-        </w:rPr>
-        <w:t xml:space="preserve">}</w:t>
-      </w:r>
-      <w:r>
-        <w:rPr>
-          <w:rStyle w:val="SpecialStringTok"/>
-        </w:rPr>
-        <w:t xml:space="preserve">'</w:t>
-      </w:r>
-      <w:r>
-        <w:rPr>
-          <w:rStyle w:val="NormalTok"/>
-        </w:rPr>
-        <w:t xml:space="preserve">)</w:t>
-      </w:r>
-      <w:r>
-        <w:br w:type="textWrapping"/>
-      </w:r>
-      <w:r>
-        <w:rPr>
-          <w:rStyle w:val="NormalTok"/>
-        </w:rPr>
-        <w:t xml:space="preserve">        </w:t>
-      </w:r>
-      <w:r>
-        <w:rPr>
-          <w:rStyle w:val="ControlFlowTok"/>
-        </w:rPr>
-        <w:t xml:space="preserve">break</w:t>
-      </w:r>
-    </w:p>
-    <w:p>
-      <w:pPr>
-        <w:pStyle w:val="Compact"/>
-        <w:numPr>
-          <w:numId w:val="1055"/>
-          <w:ilvl w:val="0"/>
-        </w:numPr>
-      </w:pPr>
-      <w:r>
-        <w:t xml:space="preserve">Explanation of how the test works:</w:t>
-      </w:r>
-    </w:p>
-    <w:p>
-      <w:pPr>
-        <w:pStyle w:val="Compact"/>
         <w:numPr>
           <w:numId w:val="1057"/>
           <w:ilvl w:val="1"/>
         </w:numPr>
       </w:pPr>
       <w:r>
+        <w:rPr>
+          <w:rStyle w:val="ControlFlowTok"/>
+        </w:rPr>
+        <w:t xml:space="preserve">for</w:t>
+      </w:r>
+      <w:r>
+        <w:rPr>
+          <w:rStyle w:val="NormalTok"/>
+        </w:rPr>
+        <w:t xml:space="preserve"> line </w:t>
+      </w:r>
+      <w:r>
+        <w:rPr>
+          <w:rStyle w:val="KeywordTok"/>
+        </w:rPr>
+        <w:t xml:space="preserve">in</w:t>
+      </w:r>
+      <w:r>
+        <w:rPr>
+          <w:rStyle w:val="NormalTok"/>
+        </w:rPr>
+        <w:t xml:space="preserve"> $(cat samples</w:t>
+      </w:r>
+      <w:r>
+        <w:rPr>
+          <w:rStyle w:val="OperatorTok"/>
+        </w:rPr>
+        <w:t xml:space="preserve">/</w:t>
+      </w:r>
+      <w:r>
+        <w:rPr>
+          <w:rStyle w:val="NormalTok"/>
+        </w:rPr>
+        <w:t xml:space="preserve">toy.txt).splitlines():</w:t>
+      </w:r>
+      <w:r>
+        <w:br w:type="textWrapping"/>
+      </w:r>
+      <w:r>
+        <w:rPr>
+          <w:rStyle w:val="NormalTok"/>
+        </w:rPr>
+        <w:t xml:space="preserve">    first </w:t>
+      </w:r>
+      <w:r>
+        <w:rPr>
+          <w:rStyle w:val="OperatorTok"/>
+        </w:rPr>
+        <w:t xml:space="preserve">=</w:t>
+      </w:r>
+      <w:r>
+        <w:rPr>
+          <w:rStyle w:val="NormalTok"/>
+        </w:rPr>
+        <w:t xml:space="preserve"> $(dist</w:t>
+      </w:r>
+      <w:r>
+        <w:rPr>
+          <w:rStyle w:val="OperatorTok"/>
+        </w:rPr>
+        <w:t xml:space="preserve">/</w:t>
+      </w:r>
+      <w:r>
+        <w:rPr>
+          <w:rStyle w:val="NormalTok"/>
+        </w:rPr>
+        <w:t xml:space="preserve">solver </w:t>
+      </w:r>
+      <w:r>
+        <w:rPr>
+          <w:rStyle w:val="OperatorTok"/>
+        </w:rPr>
+        <w:t xml:space="preserve">@</w:t>
+      </w:r>
+      <w:r>
+        <w:rPr>
+          <w:rStyle w:val="NormalTok"/>
+        </w:rPr>
+        <w:t xml:space="preserve">(line) </w:t>
+      </w:r>
+      <w:r>
+        <w:rPr>
+          <w:rStyle w:val="OperatorTok"/>
+        </w:rPr>
+        <w:t xml:space="preserve">-</w:t>
+      </w:r>
+      <w:r>
+        <w:rPr>
+          <w:rStyle w:val="NormalTok"/>
+        </w:rPr>
+        <w:t xml:space="preserve">t </w:t>
+      </w:r>
+      <w:r>
+        <w:rPr>
+          <w:rStyle w:val="DecValTok"/>
+        </w:rPr>
+        <w:t xml:space="preserve">0</w:t>
+      </w:r>
+      <w:r>
+        <w:rPr>
+          <w:rStyle w:val="NormalTok"/>
+        </w:rPr>
+        <w:t xml:space="preserve">)</w:t>
+      </w:r>
+      <w:r>
+        <w:br w:type="textWrapping"/>
+      </w:r>
+      <w:r>
+        <w:rPr>
+          <w:rStyle w:val="NormalTok"/>
+        </w:rPr>
+        <w:t xml:space="preserve">    best </w:t>
+      </w:r>
+      <w:r>
+        <w:rPr>
+          <w:rStyle w:val="OperatorTok"/>
+        </w:rPr>
+        <w:t xml:space="preserve">=</w:t>
+      </w:r>
+      <w:r>
+        <w:rPr>
+          <w:rStyle w:val="NormalTok"/>
+        </w:rPr>
+        <w:t xml:space="preserve"> $(dist</w:t>
+      </w:r>
+      <w:r>
+        <w:rPr>
+          <w:rStyle w:val="OperatorTok"/>
+        </w:rPr>
+        <w:t xml:space="preserve">/</w:t>
+      </w:r>
+      <w:r>
+        <w:rPr>
+          <w:rStyle w:val="NormalTok"/>
+        </w:rPr>
+        <w:t xml:space="preserve">solver </w:t>
+      </w:r>
+      <w:r>
+        <w:rPr>
+          <w:rStyle w:val="OperatorTok"/>
+        </w:rPr>
+        <w:t xml:space="preserve">@</w:t>
+      </w:r>
+      <w:r>
+        <w:rPr>
+          <w:rStyle w:val="NormalTok"/>
+        </w:rPr>
+        <w:t xml:space="preserve">(line) </w:t>
+      </w:r>
+      <w:r>
+        <w:rPr>
+          <w:rStyle w:val="OperatorTok"/>
+        </w:rPr>
+        <w:t xml:space="preserve">-</w:t>
+      </w:r>
+      <w:r>
+        <w:rPr>
+          <w:rStyle w:val="NormalTok"/>
+        </w:rPr>
+        <w:t xml:space="preserve">t </w:t>
+      </w:r>
+      <w:r>
+        <w:rPr>
+          <w:rStyle w:val="DecValTok"/>
+        </w:rPr>
+        <w:t xml:space="preserve">10000</w:t>
+      </w:r>
+      <w:r>
+        <w:rPr>
+          <w:rStyle w:val="NormalTok"/>
+        </w:rPr>
+        <w:t xml:space="preserve">)</w:t>
+      </w:r>
+      <w:r>
+        <w:br w:type="textWrapping"/>
+      </w:r>
+      <w:r>
+        <w:rPr>
+          <w:rStyle w:val="NormalTok"/>
+        </w:rPr>
+        <w:t xml:space="preserve">    </w:t>
+      </w:r>
+      <w:r>
+        <w:rPr>
+          <w:rStyle w:val="ControlFlowTok"/>
+        </w:rPr>
+        <w:t xml:space="preserve">if</w:t>
+      </w:r>
+      <w:r>
+        <w:rPr>
+          <w:rStyle w:val="NormalTok"/>
+        </w:rPr>
+        <w:t xml:space="preserve"> first </w:t>
+      </w:r>
+      <w:r>
+        <w:rPr>
+          <w:rStyle w:val="OperatorTok"/>
+        </w:rPr>
+        <w:t xml:space="preserve">!=</w:t>
+      </w:r>
+      <w:r>
+        <w:rPr>
+          <w:rStyle w:val="NormalTok"/>
+        </w:rPr>
+        <w:t xml:space="preserve"> best:</w:t>
+      </w:r>
+      <w:r>
+        <w:br w:type="textWrapping"/>
+      </w:r>
+      <w:r>
+        <w:rPr>
+          <w:rStyle w:val="NormalTok"/>
+        </w:rPr>
+        <w:t xml:space="preserve">        </w:t>
+      </w:r>
+      <w:r>
+        <w:rPr>
+          <w:rStyle w:val="BuiltInTok"/>
+        </w:rPr>
+        <w:t xml:space="preserve">print</w:t>
+      </w:r>
+      <w:r>
+        <w:rPr>
+          <w:rStyle w:val="NormalTok"/>
+        </w:rPr>
+        <w:t xml:space="preserve">(</w:t>
+      </w:r>
+      <w:r>
+        <w:rPr>
+          <w:rStyle w:val="SpecialStringTok"/>
+        </w:rPr>
+        <w:t xml:space="preserve">f'Found a more optimal solution for board </w:t>
+      </w:r>
+      <w:r>
+        <w:rPr>
+          <w:rStyle w:val="SpecialCharTok"/>
+        </w:rPr>
+        <w:t xml:space="preserve">{</w:t>
+      </w:r>
+      <w:r>
+        <w:rPr>
+          <w:rStyle w:val="NormalTok"/>
+        </w:rPr>
+        <w:t xml:space="preserve">line</w:t>
+      </w:r>
+      <w:r>
+        <w:rPr>
+          <w:rStyle w:val="SpecialCharTok"/>
+        </w:rPr>
+        <w:t xml:space="preserve">}</w:t>
+      </w:r>
+      <w:r>
+        <w:rPr>
+          <w:rStyle w:val="SpecialStringTok"/>
+        </w:rPr>
+        <w:t xml:space="preserve">'</w:t>
+      </w:r>
+      <w:r>
+        <w:rPr>
+          <w:rStyle w:val="NormalTok"/>
+        </w:rPr>
+        <w:t xml:space="preserve">)</w:t>
+      </w:r>
+      <w:r>
+        <w:br w:type="textWrapping"/>
+      </w:r>
+      <w:r>
+        <w:rPr>
+          <w:rStyle w:val="NormalTok"/>
+        </w:rPr>
+        <w:t xml:space="preserve">        </w:t>
+      </w:r>
+      <w:r>
+        <w:rPr>
+          <w:rStyle w:val="ControlFlowTok"/>
+        </w:rPr>
+        <w:t xml:space="preserve">break</w:t>
+      </w:r>
+    </w:p>
+    <w:p>
+      <w:pPr>
+        <w:pStyle w:val="Compact"/>
+        <w:numPr>
+          <w:numId w:val="1056"/>
+          <w:ilvl w:val="0"/>
+        </w:numPr>
+      </w:pPr>
+      <w:r>
+        <w:t xml:space="preserve">Explanation of how the test works:</w:t>
+      </w:r>
+    </w:p>
+    <w:p>
+      <w:pPr>
+        <w:pStyle w:val="Compact"/>
+        <w:numPr>
+          <w:numId w:val="1058"/>
+          <w:ilvl w:val="1"/>
+        </w:numPr>
+      </w:pPr>
+      <w:r>
         <w:t xml:space="preserve">For every example within</w:t>
       </w:r>
       <w:r>
@@ -5629,36 +5851,12 @@
       <w:pPr>
         <w:pStyle w:val="Compact"/>
         <w:numPr>
-          <w:numId w:val="1058"/>
+          <w:numId w:val="1059"/>
           <w:ilvl w:val="2"/>
         </w:numPr>
       </w:pPr>
       <w:r>
         <w:t xml:space="preserve">Run the solver with an optimisation time of 0 milliseconds (do not attempt to optimise)</w:t>
-      </w:r>
-    </w:p>
-    <w:p>
-      <w:pPr>
-        <w:pStyle w:val="Compact"/>
-        <w:numPr>
-          <w:numId w:val="1059"/>
-          <w:ilvl w:val="3"/>
-        </w:numPr>
-      </w:pPr>
-      <w:r>
-        <w:t xml:space="preserve">This finds the solver’s first valid solution</w:t>
-      </w:r>
-    </w:p>
-    <w:p>
-      <w:pPr>
-        <w:pStyle w:val="Compact"/>
-        <w:numPr>
-          <w:numId w:val="1058"/>
-          <w:ilvl w:val="2"/>
-        </w:numPr>
-      </w:pPr>
-      <w:r>
-        <w:t xml:space="preserve">Run the solver again with an optimisation time of 10,000 milliseconds (10 seconds)</w:t>
       </w:r>
     </w:p>
     <w:p>
@@ -5670,6 +5868,30 @@
         </w:numPr>
       </w:pPr>
       <w:r>
+        <w:t xml:space="preserve">This finds the solver’s first valid solution</w:t>
+      </w:r>
+    </w:p>
+    <w:p>
+      <w:pPr>
+        <w:pStyle w:val="Compact"/>
+        <w:numPr>
+          <w:numId w:val="1059"/>
+          <w:ilvl w:val="2"/>
+        </w:numPr>
+      </w:pPr>
+      <w:r>
+        <w:t xml:space="preserve">Run the solver again with an optimisation time of 10,000 milliseconds (10 seconds)</w:t>
+      </w:r>
+    </w:p>
+    <w:p>
+      <w:pPr>
+        <w:pStyle w:val="Compact"/>
+        <w:numPr>
+          <w:numId w:val="1061"/>
+          <w:ilvl w:val="3"/>
+        </w:numPr>
+      </w:pPr>
+      <w:r>
         <w:t xml:space="preserve">This finds an optimal solution without taking forever</w:t>
       </w:r>
     </w:p>
@@ -5677,7 +5899,7 @@
       <w:pPr>
         <w:pStyle w:val="Compact"/>
         <w:numPr>
-          <w:numId w:val="1061"/>
+          <w:numId w:val="1062"/>
           <w:ilvl w:val="4"/>
         </w:numPr>
       </w:pPr>
@@ -5704,7 +5926,7 @@
       <w:pPr>
         <w:pStyle w:val="Compact"/>
         <w:numPr>
-          <w:numId w:val="1058"/>
+          <w:numId w:val="1059"/>
           <w:ilvl w:val="2"/>
         </w:numPr>
       </w:pPr>
@@ -5715,7 +5937,7 @@
     <w:p>
       <w:pPr>
         <w:numPr>
-          <w:numId w:val="1055"/>
+          <w:numId w:val="1056"/>
           <w:ilvl w:val="0"/>
         </w:numPr>
       </w:pPr>
@@ -5726,39 +5948,39 @@
     <w:p>
       <w:pPr>
         <w:pStyle w:val="SourceCode"/>
-        <w:numPr>
-          <w:numId w:val="1062"/>
-          <w:ilvl w:val="1"/>
-        </w:numPr>
-      </w:pPr>
-      <w:r>
-        <w:rPr>
-          <w:rStyle w:val="VerbatimChar"/>
-        </w:rPr>
-        <w:t xml:space="preserve">Found a more optimal solution for board VTK0KV.89K97V.697070.6TT880.D9T6K6.D7V8DD.</w:t>
-      </w:r>
-    </w:p>
-    <w:p>
-      <w:pPr>
-        <w:pStyle w:val="Compact"/>
-        <w:numPr>
-          <w:numId w:val="1055"/>
-          <w:ilvl w:val="0"/>
-        </w:numPr>
-      </w:pPr>
-      <w:r>
-        <w:t xml:space="preserve">Conclusion:</w:t>
-      </w:r>
-    </w:p>
-    <w:p>
-      <w:pPr>
-        <w:pStyle w:val="Compact"/>
         <w:numPr>
           <w:numId w:val="1063"/>
           <w:ilvl w:val="1"/>
         </w:numPr>
       </w:pPr>
       <w:r>
+        <w:rPr>
+          <w:rStyle w:val="VerbatimChar"/>
+        </w:rPr>
+        <w:t xml:space="preserve">Found a more optimal solution for board VTK0KV.89K97V.697070.6TT880.D9T6K6.D7V8DD.</w:t>
+      </w:r>
+    </w:p>
+    <w:p>
+      <w:pPr>
+        <w:pStyle w:val="Compact"/>
+        <w:numPr>
+          <w:numId w:val="1056"/>
+          <w:ilvl w:val="0"/>
+        </w:numPr>
+      </w:pPr>
+      <w:r>
+        <w:t xml:space="preserve">Conclusion:</w:t>
+      </w:r>
+    </w:p>
+    <w:p>
+      <w:pPr>
+        <w:pStyle w:val="Compact"/>
+        <w:numPr>
+          <w:numId w:val="1064"/>
+          <w:ilvl w:val="1"/>
+        </w:numPr>
+      </w:pPr>
+      <w:r>
         <w:t xml:space="preserve">The solver successfully searches for (and finds) an additional solution, given enough time</w:t>
       </w:r>
     </w:p>
@@ -5766,7 +5988,7 @@
       <w:pPr>
         <w:pStyle w:val="Heading2"/>
       </w:pPr>
-      <w:bookmarkStart w:id="78" w:name="test-9-parse_input-robustness"/>
+      <w:bookmarkStart w:id="79" w:name="test-9-parse_input-robustness"/>
       <w:r>
         <w:t xml:space="preserve">Test #9:</w:t>
       </w:r>
@@ -5785,13 +6007,13 @@
       <w:r>
         <w:t xml:space="preserve">robustness</w:t>
       </w:r>
-      <w:bookmarkEnd w:id="78"/>
+      <w:bookmarkEnd w:id="79"/>
     </w:p>
     <w:p>
       <w:pPr>
         <w:pStyle w:val="FirstParagraph"/>
       </w:pPr>
-      <w:hyperlink r:id="rId79">
+      <w:hyperlink r:id="rId80">
         <w:r>
           <w:rPr>
             <w:rStyle w:val="Hyperlink"/>
@@ -6039,27 +6261,27 @@
       <w:pPr>
         <w:pStyle w:val="Heading1"/>
       </w:pPr>
-      <w:bookmarkStart w:id="80" w:name="debugging-sessions"/>
+      <w:bookmarkStart w:id="81" w:name="debugging-sessions"/>
       <w:r>
         <w:t xml:space="preserve">Debugging sessions</w:t>
       </w:r>
-      <w:bookmarkEnd w:id="80"/>
+      <w:bookmarkEnd w:id="81"/>
     </w:p>
     <w:p>
       <w:pPr>
         <w:pStyle w:val="Heading2"/>
       </w:pPr>
-      <w:bookmarkStart w:id="81" w:name="session-2021-01-20"/>
+      <w:bookmarkStart w:id="82" w:name="session-2021-01-20"/>
       <w:r>
         <w:t xml:space="preserve">Session: 2021-01-20</w:t>
       </w:r>
-      <w:bookmarkEnd w:id="81"/>
-    </w:p>
-    <w:p>
-      <w:pPr>
-        <w:pStyle w:val="Compact"/>
-        <w:numPr>
-          <w:numId w:val="1064"/>
+      <w:bookmarkEnd w:id="82"/>
+    </w:p>
+    <w:p>
+      <w:pPr>
+        <w:pStyle w:val="Compact"/>
+        <w:numPr>
+          <w:numId w:val="1065"/>
           <w:ilvl w:val="0"/>
         </w:numPr>
       </w:pPr>
@@ -6070,32 +6292,6 @@
     <w:p>
       <w:pPr>
         <w:pStyle w:val="Compact"/>
-        <w:numPr>
-          <w:numId w:val="1065"/>
-          <w:ilvl w:val="1"/>
-        </w:numPr>
-      </w:pPr>
-      <w:r>
-        <w:rPr>
-          <w:rStyle w:val="VerbatimChar"/>
-        </w:rPr>
-        <w:t xml:space="preserve">-O3 -g -lefence</w:t>
-      </w:r>
-    </w:p>
-    <w:p>
-      <w:pPr>
-        <w:numPr>
-          <w:numId w:val="1064"/>
-          <w:ilvl w:val="0"/>
-        </w:numPr>
-      </w:pPr>
-      <w:r>
-        <w:t xml:space="preserve">Relevant GDB session log:</w:t>
-      </w:r>
-    </w:p>
-    <w:p>
-      <w:pPr>
-        <w:pStyle w:val="SourceCode"/>
         <w:numPr>
           <w:numId w:val="1066"/>
           <w:ilvl w:val="1"/>
@@ -6105,93 +6301,119 @@
         <w:rPr>
           <w:rStyle w:val="VerbatimChar"/>
         </w:rPr>
-        <w:t xml:space="preserve">(gdb) print compressed</w:t>
-      </w:r>
-      <w:r>
-        <w:br w:type="textWrapping"/>
-      </w:r>
-      <w:r>
-        <w:rPr>
-          <w:rStyle w:val="VerbatimChar"/>
-        </w:rPr>
-        <w:t xml:space="preserve">$11 = (string) 0x55555d55ce60 "8TK7DK9\207\067\061DV6T\200\310\060Q000000003561", '0' &lt;repeats 19 times&gt;, "q000000Q0000000879DV6T000000000....000000000\220\364!V076VD6."</w:t>
-      </w:r>
-      <w:r>
-        <w:br w:type="textWrapping"/>
-      </w:r>
-      <w:r>
-        <w:rPr>
-          <w:rStyle w:val="VerbatimChar"/>
-        </w:rPr>
-        <w:t xml:space="preserve">(gdb) print board</w:t>
-      </w:r>
-      <w:r>
-        <w:br w:type="textWrapping"/>
-      </w:r>
-      <w:r>
-        <w:rPr>
-          <w:rStyle w:val="VerbatimChar"/>
-        </w:rPr>
-        <w:t xml:space="preserve">$12 = (Board *) 0x55555d55c2a0</w:t>
-      </w:r>
-      <w:r>
-        <w:br w:type="textWrapping"/>
-      </w:r>
-      <w:r>
-        <w:rPr>
-          <w:rStyle w:val="VerbatimChar"/>
-        </w:rPr>
-        <w:t xml:space="preserve">(gdb) print *board</w:t>
-      </w:r>
-      <w:r>
-        <w:br w:type="textWrapping"/>
-      </w:r>
-      <w:r>
-        <w:rPr>
-          <w:rStyle w:val="VerbatimChar"/>
-        </w:rPr>
-        <w:t xml:space="preserve">$13 = {cols = {0x55555d55c2e0, 0x55555d55c300, 0x55555d55c320, 0x55555d55c340, 0x55555d55c360, 0x55555d55c380}, depth = 0}</w:t>
-      </w:r>
-      <w:r>
-        <w:br w:type="textWrapping"/>
-      </w:r>
-      <w:r>
-        <w:rPr>
-          <w:rStyle w:val="VerbatimChar"/>
-        </w:rPr>
-        <w:t xml:space="preserve">(gdb) print *board-&gt;cols[0]</w:t>
-      </w:r>
-      <w:r>
-        <w:br w:type="textWrapping"/>
-      </w:r>
-      <w:r>
-        <w:rPr>
-          <w:rStyle w:val="VerbatimChar"/>
-        </w:rPr>
-        <w:t xml:space="preserve">$14 = {cards = "\b\016\r\a\f\r\tW\a\001\f\v\006\016", count = 80 'P', stack_begin = 152 '\230', cheated = false}</w:t>
-      </w:r>
-    </w:p>
-    <w:p>
-      <w:pPr>
-        <w:pStyle w:val="Compact"/>
-        <w:numPr>
-          <w:numId w:val="1064"/>
+        <w:t xml:space="preserve">-O3 -g -lefence</w:t>
+      </w:r>
+    </w:p>
+    <w:p>
+      <w:pPr>
+        <w:numPr>
+          <w:numId w:val="1065"/>
           <w:ilvl w:val="0"/>
         </w:numPr>
       </w:pPr>
       <w:r>
-        <w:t xml:space="preserve">Conclusion:</w:t>
-      </w:r>
-    </w:p>
-    <w:p>
-      <w:pPr>
-        <w:pStyle w:val="Compact"/>
+        <w:t xml:space="preserve">Relevant GDB session log:</w:t>
+      </w:r>
+    </w:p>
+    <w:p>
+      <w:pPr>
+        <w:pStyle w:val="SourceCode"/>
         <w:numPr>
           <w:numId w:val="1067"/>
           <w:ilvl w:val="1"/>
         </w:numPr>
       </w:pPr>
       <w:r>
+        <w:rPr>
+          <w:rStyle w:val="VerbatimChar"/>
+        </w:rPr>
+        <w:t xml:space="preserve">(gdb) print compressed</w:t>
+      </w:r>
+      <w:r>
+        <w:br w:type="textWrapping"/>
+      </w:r>
+      <w:r>
+        <w:rPr>
+          <w:rStyle w:val="VerbatimChar"/>
+        </w:rPr>
+        <w:t xml:space="preserve">$11 = (string) 0x55555d55ce60 "8TK7DK9\207\067\061DV6T\200\310\060Q000000003561", '0' &lt;repeats 19 times&gt;, "q000000Q0000000879DV6T000000000....000000000\220\364!V076VD6."</w:t>
+      </w:r>
+      <w:r>
+        <w:br w:type="textWrapping"/>
+      </w:r>
+      <w:r>
+        <w:rPr>
+          <w:rStyle w:val="VerbatimChar"/>
+        </w:rPr>
+        <w:t xml:space="preserve">(gdb) print board</w:t>
+      </w:r>
+      <w:r>
+        <w:br w:type="textWrapping"/>
+      </w:r>
+      <w:r>
+        <w:rPr>
+          <w:rStyle w:val="VerbatimChar"/>
+        </w:rPr>
+        <w:t xml:space="preserve">$12 = (Board *) 0x55555d55c2a0</w:t>
+      </w:r>
+      <w:r>
+        <w:br w:type="textWrapping"/>
+      </w:r>
+      <w:r>
+        <w:rPr>
+          <w:rStyle w:val="VerbatimChar"/>
+        </w:rPr>
+        <w:t xml:space="preserve">(gdb) print *board</w:t>
+      </w:r>
+      <w:r>
+        <w:br w:type="textWrapping"/>
+      </w:r>
+      <w:r>
+        <w:rPr>
+          <w:rStyle w:val="VerbatimChar"/>
+        </w:rPr>
+        <w:t xml:space="preserve">$13 = {cols = {0x55555d55c2e0, 0x55555d55c300, 0x55555d55c320, 0x55555d55c340, 0x55555d55c360, 0x55555d55c380}, depth = 0}</w:t>
+      </w:r>
+      <w:r>
+        <w:br w:type="textWrapping"/>
+      </w:r>
+      <w:r>
+        <w:rPr>
+          <w:rStyle w:val="VerbatimChar"/>
+        </w:rPr>
+        <w:t xml:space="preserve">(gdb) print *board-&gt;cols[0]</w:t>
+      </w:r>
+      <w:r>
+        <w:br w:type="textWrapping"/>
+      </w:r>
+      <w:r>
+        <w:rPr>
+          <w:rStyle w:val="VerbatimChar"/>
+        </w:rPr>
+        <w:t xml:space="preserve">$14 = {cards = "\b\016\r\a\f\r\tW\a\001\f\v\006\016", count = 80 'P', stack_begin = 152 '\230', cheated = false}</w:t>
+      </w:r>
+    </w:p>
+    <w:p>
+      <w:pPr>
+        <w:pStyle w:val="Compact"/>
+        <w:numPr>
+          <w:numId w:val="1065"/>
+          <w:ilvl w:val="0"/>
+        </w:numPr>
+      </w:pPr>
+      <w:r>
+        <w:t xml:space="preserve">Conclusion:</w:t>
+      </w:r>
+    </w:p>
+    <w:p>
+      <w:pPr>
+        <w:pStyle w:val="Compact"/>
+        <w:numPr>
+          <w:numId w:val="1068"/>
+          <w:ilvl w:val="1"/>
+        </w:numPr>
+      </w:pPr>
+      <w:r>
         <w:t xml:space="preserve">Something bad is going wrong</w:t>
       </w:r>
     </w:p>
@@ -6199,7 +6421,7 @@
       <w:pPr>
         <w:pStyle w:val="Compact"/>
         <w:numPr>
-          <w:numId w:val="1067"/>
+          <w:numId w:val="1068"/>
           <w:ilvl w:val="1"/>
         </w:numPr>
       </w:pPr>
@@ -6211,7 +6433,7 @@
       <w:pPr>
         <w:pStyle w:val="Compact"/>
         <w:numPr>
-          <w:numId w:val="1067"/>
+          <w:numId w:val="1068"/>
           <w:ilvl w:val="1"/>
         </w:numPr>
       </w:pPr>
@@ -6265,17 +6487,17 @@
       <w:pPr>
         <w:pStyle w:val="Heading2"/>
       </w:pPr>
-      <w:bookmarkStart w:id="82" w:name="session-2021-01-21"/>
+      <w:bookmarkStart w:id="83" w:name="session-2021-01-21"/>
       <w:r>
         <w:t xml:space="preserve">Session: 2021-01-21</w:t>
       </w:r>
-      <w:bookmarkEnd w:id="82"/>
-    </w:p>
-    <w:p>
-      <w:pPr>
-        <w:pStyle w:val="Compact"/>
-        <w:numPr>
-          <w:numId w:val="1068"/>
+      <w:bookmarkEnd w:id="83"/>
+    </w:p>
+    <w:p>
+      <w:pPr>
+        <w:pStyle w:val="Compact"/>
+        <w:numPr>
+          <w:numId w:val="1069"/>
           <w:ilvl w:val="0"/>
         </w:numPr>
       </w:pPr>
@@ -6286,32 +6508,6 @@
     <w:p>
       <w:pPr>
         <w:pStyle w:val="Compact"/>
-        <w:numPr>
-          <w:numId w:val="1069"/>
-          <w:ilvl w:val="1"/>
-        </w:numPr>
-      </w:pPr>
-      <w:r>
-        <w:rPr>
-          <w:rStyle w:val="VerbatimChar"/>
-        </w:rPr>
-        <w:t xml:space="preserve">DEBUG=True</w:t>
-      </w:r>
-    </w:p>
-    <w:p>
-      <w:pPr>
-        <w:numPr>
-          <w:numId w:val="1068"/>
-          <w:ilvl w:val="0"/>
-        </w:numPr>
-      </w:pPr>
-      <w:r>
-        <w:t xml:space="preserve">Relevant GDB session log:</w:t>
-      </w:r>
-    </w:p>
-    <w:p>
-      <w:pPr>
-        <w:pStyle w:val="SourceCode"/>
         <w:numPr>
           <w:numId w:val="1070"/>
           <w:ilvl w:val="1"/>
@@ -6321,337 +6517,312 @@
         <w:rPr>
           <w:rStyle w:val="VerbatimChar"/>
         </w:rPr>
-        <w:t xml:space="preserve">(gdb) set args -c 997VT8.076VD6.879DV6.T00KD8.09T6K8.VTK7DK.</w:t>
-      </w:r>
-      <w:r>
-        <w:br w:type="textWrapping"/>
-      </w:r>
-      <w:r>
-        <w:rPr>
-          <w:rStyle w:val="VerbatimChar"/>
-        </w:rPr>
-        <w:t xml:space="preserve">(gdb) break solver.c:137</w:t>
-      </w:r>
-      <w:r>
-        <w:br w:type="textWrapping"/>
-      </w:r>
-      <w:r>
-        <w:rPr>
-          <w:rStyle w:val="VerbatimChar"/>
-        </w:rPr>
-        <w:t xml:space="preserve">Breakpoint 1 at 0x13c3: file solver_c/solver.c, line 138.</w:t>
-      </w:r>
-      <w:r>
-        <w:br w:type="textWrapping"/>
-      </w:r>
-      <w:r>
-        <w:rPr>
-          <w:rStyle w:val="VerbatimChar"/>
-        </w:rPr>
-        <w:t xml:space="preserve">(gdb) run</w:t>
-      </w:r>
-      <w:r>
-        <w:br w:type="textWrapping"/>
-      </w:r>
-      <w:r>
-        <w:rPr>
-          <w:rStyle w:val="VerbatimChar"/>
-        </w:rPr>
-        <w:t xml:space="preserve">Starting program: /home/starwort/Documents/NEA/dist/solver -c 997VT8.076VD6.879DV6.T00KD8.09T6K8.VTK7DK.</w:t>
-      </w:r>
-      <w:r>
-        <w:br w:type="textWrapping"/>
-      </w:r>
-      <w:r>
-        <w:rPr>
-          <w:rStyle w:val="VerbatimChar"/>
-        </w:rPr>
-        <w:t xml:space="preserve">No solution found in 64 moves</w:t>
-      </w:r>
-      <w:r>
-        <w:br w:type="textWrapping"/>
-      </w:r>
-      <w:r>
-        <w:rPr>
-          <w:rStyle w:val="VerbatimChar"/>
-        </w:rPr>
-        <w:t xml:space="preserve">No solution found in 128 moves</w:t>
-      </w:r>
-      <w:r>
-        <w:br w:type="textWrapping"/>
-      </w:r>
-      <w:r>
-        <w:rPr>
-          <w:rStyle w:val="VerbatimChar"/>
-        </w:rPr>
-        <w:t xml:space="preserve">No solution found in 256 moves</w:t>
-      </w:r>
-      <w:r>
-        <w:br w:type="textWrapping"/>
-      </w:r>
-      <w:r>
-        <w:rPr>
-          <w:rStyle w:val="VerbatimChar"/>
-        </w:rPr>
-        <w:t xml:space="preserve">No solution found in 512 moves</w:t>
-      </w:r>
-      <w:r>
-        <w:br w:type="textWrapping"/>
-      </w:r>
-      <w:r>
-        <w:rPr>
-          <w:rStyle w:val="VerbatimChar"/>
-        </w:rPr>
-        <w:t xml:space="preserve">No solution found in 1024 moves</w:t>
-      </w:r>
-      <w:r>
-        <w:br w:type="textWrapping"/>
-      </w:r>
-      <w:r>
-        <w:rPr>
-          <w:rStyle w:val="VerbatimChar"/>
-        </w:rPr>
-        <w:t xml:space="preserve">Clearing cache...</w:t>
-      </w:r>
-      <w:r>
-        <w:br w:type="textWrapping"/>
-      </w:r>
-      <w:r>
-        <w:br w:type="textWrapping"/>
-      </w:r>
-      <w:r>
-        <w:rPr>
-          <w:rStyle w:val="VerbatimChar"/>
-        </w:rPr>
-        <w:t xml:space="preserve">Breakpoint 1, main (argc=&lt;optimised out&gt;, argv=&lt;optimised out&gt;)</w:t>
-      </w:r>
-      <w:r>
-        <w:br w:type="textWrapping"/>
-      </w:r>
-      <w:r>
-        <w:rPr>
-          <w:rStyle w:val="VerbatimChar"/>
-        </w:rPr>
-        <w:t xml:space="preserve">    at solver_c/solver.c:138</w:t>
-      </w:r>
-      <w:r>
-        <w:br w:type="textWrapping"/>
-      </w:r>
-      <w:r>
-        <w:rPr>
-          <w:rStyle w:val="VerbatimChar"/>
-        </w:rPr>
-        <w:t xml:space="preserve">138             for (uint32 cache_idx = 0; cache_idx &lt; 0x1000000;) {</w:t>
-      </w:r>
-      <w:r>
-        <w:br w:type="textWrapping"/>
-      </w:r>
-      <w:r>
-        <w:rPr>
-          <w:rStyle w:val="VerbatimChar"/>
-        </w:rPr>
-        <w:t xml:space="preserve">(gdb) break fprintf</w:t>
-      </w:r>
-      <w:r>
-        <w:br w:type="textWrapping"/>
-      </w:r>
-      <w:r>
-        <w:rPr>
-          <w:rStyle w:val="VerbatimChar"/>
-        </w:rPr>
-        <w:t xml:space="preserve">Breakpoint 2 at 0x5555555552a0: fprintf. (6 locations)</w:t>
-      </w:r>
-      <w:r>
-        <w:br w:type="textWrapping"/>
-      </w:r>
-      <w:r>
-        <w:rPr>
-          <w:rStyle w:val="VerbatimChar"/>
-        </w:rPr>
-        <w:t xml:space="preserve">(gdb) continue</w:t>
-      </w:r>
-      <w:r>
-        <w:br w:type="textWrapping"/>
-      </w:r>
-      <w:r>
-        <w:rPr>
-          <w:rStyle w:val="VerbatimChar"/>
-        </w:rPr>
-        <w:t xml:space="preserve">Continuing.</w:t>
-      </w:r>
-      <w:r>
-        <w:br w:type="textWrapping"/>
-      </w:r>
-      <w:r>
-        <w:br w:type="textWrapping"/>
-      </w:r>
-      <w:r>
-        <w:rPr>
-          <w:rStyle w:val="VerbatimChar"/>
-        </w:rPr>
-        <w:t xml:space="preserve">Breakpoint 2, fprintf (__fmt=0x5555555571e4 "Done\n", </w:t>
-      </w:r>
-      <w:r>
-        <w:br w:type="textWrapping"/>
-      </w:r>
-      <w:r>
-        <w:rPr>
-          <w:rStyle w:val="VerbatimChar"/>
-        </w:rPr>
-        <w:t xml:space="preserve">    __stream=0x7ffff7fa05c0 &lt;_IO_2_1_stderr_&gt;)</w:t>
-      </w:r>
-      <w:r>
-        <w:br w:type="textWrapping"/>
-      </w:r>
-      <w:r>
-        <w:rPr>
-          <w:rStyle w:val="VerbatimChar"/>
-        </w:rPr>
-        <w:t xml:space="preserve">    at /usr/include/x86_64-linux-gnu/bits/stdio2.h:100</w:t>
-      </w:r>
-      <w:r>
-        <w:br w:type="textWrapping"/>
-      </w:r>
-      <w:r>
-        <w:rPr>
-          <w:rStyle w:val="VerbatimChar"/>
-        </w:rPr>
-        <w:t xml:space="preserve">100       return __fprintf_chk (__stream, __USE_FORTIFY_LEVEL - 1, __fmt,</w:t>
-      </w:r>
-      <w:r>
-        <w:br w:type="textWrapping"/>
-      </w:r>
-      <w:r>
-        <w:rPr>
-          <w:rStyle w:val="VerbatimChar"/>
-        </w:rPr>
-        <w:t xml:space="preserve">(gdb) up</w:t>
-      </w:r>
-      <w:r>
-        <w:br w:type="textWrapping"/>
-      </w:r>
-      <w:r>
-        <w:rPr>
-          <w:rStyle w:val="VerbatimChar"/>
-        </w:rPr>
-        <w:t xml:space="preserve">#1  main (argc=&lt;optimised out&gt;, argv=&lt;optimised out&gt;)</w:t>
-      </w:r>
-      <w:r>
-        <w:br w:type="textWrapping"/>
-      </w:r>
-      <w:r>
-        <w:rPr>
-          <w:rStyle w:val="VerbatimChar"/>
-        </w:rPr>
-        <w:t xml:space="preserve">    at solver_c/solver.c:145</w:t>
-      </w:r>
-      <w:r>
-        <w:br w:type="textWrapping"/>
-      </w:r>
-      <w:r>
-        <w:rPr>
-          <w:rStyle w:val="VerbatimChar"/>
-        </w:rPr>
-        <w:t xml:space="preserve">145             eprintln("Done");</w:t>
-      </w:r>
-      <w:r>
-        <w:br w:type="textWrapping"/>
-      </w:r>
-      <w:r>
-        <w:rPr>
-          <w:rStyle w:val="VerbatimChar"/>
-        </w:rPr>
-        <w:t xml:space="preserve">(gdb) up</w:t>
-      </w:r>
-      <w:r>
-        <w:br w:type="textWrapping"/>
-      </w:r>
-      <w:r>
-        <w:rPr>
-          <w:rStyle w:val="VerbatimChar"/>
-        </w:rPr>
-        <w:t xml:space="preserve">Initial frame selected; you cannot go up.</w:t>
-      </w:r>
-      <w:r>
-        <w:br w:type="textWrapping"/>
-      </w:r>
-      <w:r>
-        <w:rPr>
-          <w:rStyle w:val="VerbatimChar"/>
-        </w:rPr>
-        <w:t xml:space="preserve">(gdb) print *board</w:t>
-      </w:r>
-      <w:r>
-        <w:br w:type="textWrapping"/>
-      </w:r>
-      <w:r>
-        <w:rPr>
-          <w:rStyle w:val="VerbatimChar"/>
-        </w:rPr>
-        <w:t xml:space="preserve">value has been optimised out</w:t>
-      </w:r>
-    </w:p>
-    <w:p>
-      <w:pPr>
-        <w:pStyle w:val="Compact"/>
-        <w:numPr>
-          <w:numId w:val="1068"/>
+        <w:t xml:space="preserve">DEBUG=True</w:t>
+      </w:r>
+    </w:p>
+    <w:p>
+      <w:pPr>
+        <w:numPr>
+          <w:numId w:val="1069"/>
           <w:ilvl w:val="0"/>
         </w:numPr>
       </w:pPr>
       <w:r>
-        <w:t xml:space="preserve">Conclusion:</w:t>
-      </w:r>
-    </w:p>
-    <w:p>
-      <w:pPr>
-        <w:pStyle w:val="Compact"/>
+        <w:t xml:space="preserve">Relevant GDB session log:</w:t>
+      </w:r>
+    </w:p>
+    <w:p>
+      <w:pPr>
+        <w:pStyle w:val="SourceCode"/>
         <w:numPr>
           <w:numId w:val="1071"/>
           <w:ilvl w:val="1"/>
         </w:numPr>
       </w:pPr>
       <w:r>
-        <w:t xml:space="preserve">Something bad is going wrong</w:t>
-      </w:r>
-    </w:p>
-    <w:p>
-      <w:pPr>
-        <w:pStyle w:val="Compact"/>
-        <w:numPr>
-          <w:numId w:val="1071"/>
-          <w:ilvl w:val="1"/>
-        </w:numPr>
-      </w:pPr>
-      <w:r>
-        <w:t xml:space="preserve">For some reason,</w:t>
-      </w:r>
-      <w:r>
-        <w:t xml:space="preserve"> </w:t>
-      </w:r>
-      <w:r>
-        <w:rPr>
-          <w:rStyle w:val="VerbatimChar"/>
-        </w:rPr>
-        <w:t xml:space="preserve">board</w:t>
-      </w:r>
-      <w:r>
-        <w:t xml:space="preserve"> </w:t>
-      </w:r>
-      <w:r>
-        <w:t xml:space="preserve">is optimised out even before it is done being used</w:t>
-      </w:r>
-    </w:p>
-    <w:p>
-      <w:pPr>
-        <w:pStyle w:val="Compact"/>
-        <w:numPr>
-          <w:numId w:val="1068"/>
+        <w:rPr>
+          <w:rStyle w:val="VerbatimChar"/>
+        </w:rPr>
+        <w:t xml:space="preserve">(gdb) set args -c 997VT8.076VD6.879DV6.T00KD8.09T6K8.VTK7DK.</w:t>
+      </w:r>
+      <w:r>
+        <w:br w:type="textWrapping"/>
+      </w:r>
+      <w:r>
+        <w:rPr>
+          <w:rStyle w:val="VerbatimChar"/>
+        </w:rPr>
+        <w:t xml:space="preserve">(gdb) break solver.c:137</w:t>
+      </w:r>
+      <w:r>
+        <w:br w:type="textWrapping"/>
+      </w:r>
+      <w:r>
+        <w:rPr>
+          <w:rStyle w:val="VerbatimChar"/>
+        </w:rPr>
+        <w:t xml:space="preserve">Breakpoint 1 at 0x13c3: file solver_c/solver.c, line 138.</w:t>
+      </w:r>
+      <w:r>
+        <w:br w:type="textWrapping"/>
+      </w:r>
+      <w:r>
+        <w:rPr>
+          <w:rStyle w:val="VerbatimChar"/>
+        </w:rPr>
+        <w:t xml:space="preserve">(gdb) run</w:t>
+      </w:r>
+      <w:r>
+        <w:br w:type="textWrapping"/>
+      </w:r>
+      <w:r>
+        <w:rPr>
+          <w:rStyle w:val="VerbatimChar"/>
+        </w:rPr>
+        <w:t xml:space="preserve">Starting program: /home/starwort/Documents/NEA/dist/solver -c 997VT8.076VD6.879DV6.T00KD8.09T6K8.VTK7DK.</w:t>
+      </w:r>
+      <w:r>
+        <w:br w:type="textWrapping"/>
+      </w:r>
+      <w:r>
+        <w:rPr>
+          <w:rStyle w:val="VerbatimChar"/>
+        </w:rPr>
+        <w:t xml:space="preserve">No solution found in 64 moves</w:t>
+      </w:r>
+      <w:r>
+        <w:br w:type="textWrapping"/>
+      </w:r>
+      <w:r>
+        <w:rPr>
+          <w:rStyle w:val="VerbatimChar"/>
+        </w:rPr>
+        <w:t xml:space="preserve">No solution found in 128 moves</w:t>
+      </w:r>
+      <w:r>
+        <w:br w:type="textWrapping"/>
+      </w:r>
+      <w:r>
+        <w:rPr>
+          <w:rStyle w:val="VerbatimChar"/>
+        </w:rPr>
+        <w:t xml:space="preserve">No solution found in 256 moves</w:t>
+      </w:r>
+      <w:r>
+        <w:br w:type="textWrapping"/>
+      </w:r>
+      <w:r>
+        <w:rPr>
+          <w:rStyle w:val="VerbatimChar"/>
+        </w:rPr>
+        <w:t xml:space="preserve">No solution found in 512 moves</w:t>
+      </w:r>
+      <w:r>
+        <w:br w:type="textWrapping"/>
+      </w:r>
+      <w:r>
+        <w:rPr>
+          <w:rStyle w:val="VerbatimChar"/>
+        </w:rPr>
+        <w:t xml:space="preserve">No solution found in 1024 moves</w:t>
+      </w:r>
+      <w:r>
+        <w:br w:type="textWrapping"/>
+      </w:r>
+      <w:r>
+        <w:rPr>
+          <w:rStyle w:val="VerbatimChar"/>
+        </w:rPr>
+        <w:t xml:space="preserve">Clearing cache...</w:t>
+      </w:r>
+      <w:r>
+        <w:br w:type="textWrapping"/>
+      </w:r>
+      <w:r>
+        <w:br w:type="textWrapping"/>
+      </w:r>
+      <w:r>
+        <w:rPr>
+          <w:rStyle w:val="VerbatimChar"/>
+        </w:rPr>
+        <w:t xml:space="preserve">Breakpoint 1, main (argc=&lt;optimised out&gt;, argv=&lt;optimised out&gt;)</w:t>
+      </w:r>
+      <w:r>
+        <w:br w:type="textWrapping"/>
+      </w:r>
+      <w:r>
+        <w:rPr>
+          <w:rStyle w:val="VerbatimChar"/>
+        </w:rPr>
+        <w:t xml:space="preserve">    at solver_c/solver.c:138</w:t>
+      </w:r>
+      <w:r>
+        <w:br w:type="textWrapping"/>
+      </w:r>
+      <w:r>
+        <w:rPr>
+          <w:rStyle w:val="VerbatimChar"/>
+        </w:rPr>
+        <w:t xml:space="preserve">138             for (uint32 cache_idx = 0; cache_idx &lt; 0x1000000;) {</w:t>
+      </w:r>
+      <w:r>
+        <w:br w:type="textWrapping"/>
+      </w:r>
+      <w:r>
+        <w:rPr>
+          <w:rStyle w:val="VerbatimChar"/>
+        </w:rPr>
+        <w:t xml:space="preserve">(gdb) break fprintf</w:t>
+      </w:r>
+      <w:r>
+        <w:br w:type="textWrapping"/>
+      </w:r>
+      <w:r>
+        <w:rPr>
+          <w:rStyle w:val="VerbatimChar"/>
+        </w:rPr>
+        <w:t xml:space="preserve">Breakpoint 2 at 0x5555555552a0: fprintf. (6 locations)</w:t>
+      </w:r>
+      <w:r>
+        <w:br w:type="textWrapping"/>
+      </w:r>
+      <w:r>
+        <w:rPr>
+          <w:rStyle w:val="VerbatimChar"/>
+        </w:rPr>
+        <w:t xml:space="preserve">(gdb) continue</w:t>
+      </w:r>
+      <w:r>
+        <w:br w:type="textWrapping"/>
+      </w:r>
+      <w:r>
+        <w:rPr>
+          <w:rStyle w:val="VerbatimChar"/>
+        </w:rPr>
+        <w:t xml:space="preserve">Continuing.</w:t>
+      </w:r>
+      <w:r>
+        <w:br w:type="textWrapping"/>
+      </w:r>
+      <w:r>
+        <w:br w:type="textWrapping"/>
+      </w:r>
+      <w:r>
+        <w:rPr>
+          <w:rStyle w:val="VerbatimChar"/>
+        </w:rPr>
+        <w:t xml:space="preserve">Breakpoint 2, fprintf (__fmt=0x5555555571e4 "Done\n", </w:t>
+      </w:r>
+      <w:r>
+        <w:br w:type="textWrapping"/>
+      </w:r>
+      <w:r>
+        <w:rPr>
+          <w:rStyle w:val="VerbatimChar"/>
+        </w:rPr>
+        <w:t xml:space="preserve">    __stream=0x7ffff7fa05c0 &lt;_IO_2_1_stderr_&gt;)</w:t>
+      </w:r>
+      <w:r>
+        <w:br w:type="textWrapping"/>
+      </w:r>
+      <w:r>
+        <w:rPr>
+          <w:rStyle w:val="VerbatimChar"/>
+        </w:rPr>
+        <w:t xml:space="preserve">    at /usr/include/x86_64-linux-gnu/bits/stdio2.h:100</w:t>
+      </w:r>
+      <w:r>
+        <w:br w:type="textWrapping"/>
+      </w:r>
+      <w:r>
+        <w:rPr>
+          <w:rStyle w:val="VerbatimChar"/>
+        </w:rPr>
+        <w:t xml:space="preserve">100       return __fprintf_chk (__stream, __USE_FORTIFY_LEVEL - 1, __fmt,</w:t>
+      </w:r>
+      <w:r>
+        <w:br w:type="textWrapping"/>
+      </w:r>
+      <w:r>
+        <w:rPr>
+          <w:rStyle w:val="VerbatimChar"/>
+        </w:rPr>
+        <w:t xml:space="preserve">(gdb) up</w:t>
+      </w:r>
+      <w:r>
+        <w:br w:type="textWrapping"/>
+      </w:r>
+      <w:r>
+        <w:rPr>
+          <w:rStyle w:val="VerbatimChar"/>
+        </w:rPr>
+        <w:t xml:space="preserve">#1  main (argc=&lt;optimised out&gt;, argv=&lt;optimised out&gt;)</w:t>
+      </w:r>
+      <w:r>
+        <w:br w:type="textWrapping"/>
+      </w:r>
+      <w:r>
+        <w:rPr>
+          <w:rStyle w:val="VerbatimChar"/>
+        </w:rPr>
+        <w:t xml:space="preserve">    at solver_c/solver.c:145</w:t>
+      </w:r>
+      <w:r>
+        <w:br w:type="textWrapping"/>
+      </w:r>
+      <w:r>
+        <w:rPr>
+          <w:rStyle w:val="VerbatimChar"/>
+        </w:rPr>
+        <w:t xml:space="preserve">145             eprintln("Done");</w:t>
+      </w:r>
+      <w:r>
+        <w:br w:type="textWrapping"/>
+      </w:r>
+      <w:r>
+        <w:rPr>
+          <w:rStyle w:val="VerbatimChar"/>
+        </w:rPr>
+        <w:t xml:space="preserve">(gdb) up</w:t>
+      </w:r>
+      <w:r>
+        <w:br w:type="textWrapping"/>
+      </w:r>
+      <w:r>
+        <w:rPr>
+          <w:rStyle w:val="VerbatimChar"/>
+        </w:rPr>
+        <w:t xml:space="preserve">Initial frame selected; you cannot go up.</w:t>
+      </w:r>
+      <w:r>
+        <w:br w:type="textWrapping"/>
+      </w:r>
+      <w:r>
+        <w:rPr>
+          <w:rStyle w:val="VerbatimChar"/>
+        </w:rPr>
+        <w:t xml:space="preserve">(gdb) print *board</w:t>
+      </w:r>
+      <w:r>
+        <w:br w:type="textWrapping"/>
+      </w:r>
+      <w:r>
+        <w:rPr>
+          <w:rStyle w:val="VerbatimChar"/>
+        </w:rPr>
+        <w:t xml:space="preserve">value has been optimised out</w:t>
+      </w:r>
+    </w:p>
+    <w:p>
+      <w:pPr>
+        <w:pStyle w:val="Compact"/>
+        <w:numPr>
+          <w:numId w:val="1069"/>
           <w:ilvl w:val="0"/>
         </w:numPr>
       </w:pPr>
       <w:r>
-        <w:t xml:space="preserve">Compiled with:</w:t>
+        <w:t xml:space="preserve">Conclusion:</w:t>
       </w:r>
     </w:p>
     <w:p>
@@ -6663,26 +6834,51 @@
         </w:numPr>
       </w:pPr>
       <w:r>
-        <w:rPr>
-          <w:rStyle w:val="VerbatimChar"/>
-        </w:rPr>
-        <w:t xml:space="preserve">DEBUG=True</w:t>
-      </w:r>
-    </w:p>
-    <w:p>
-      <w:pPr>
-        <w:numPr>
-          <w:numId w:val="1068"/>
+        <w:t xml:space="preserve">Something bad is going wrong</w:t>
+      </w:r>
+    </w:p>
+    <w:p>
+      <w:pPr>
+        <w:pStyle w:val="Compact"/>
+        <w:numPr>
+          <w:numId w:val="1072"/>
+          <w:ilvl w:val="1"/>
+        </w:numPr>
+      </w:pPr>
+      <w:r>
+        <w:t xml:space="preserve">For some reason,</w:t>
+      </w:r>
+      <w:r>
+        <w:t xml:space="preserve"> </w:t>
+      </w:r>
+      <w:r>
+        <w:rPr>
+          <w:rStyle w:val="VerbatimChar"/>
+        </w:rPr>
+        <w:t xml:space="preserve">board</w:t>
+      </w:r>
+      <w:r>
+        <w:t xml:space="preserve"> </w:t>
+      </w:r>
+      <w:r>
+        <w:t xml:space="preserve">is optimised out even before it is done being used</w:t>
+      </w:r>
+    </w:p>
+    <w:p>
+      <w:pPr>
+        <w:pStyle w:val="Compact"/>
+        <w:numPr>
+          <w:numId w:val="1069"/>
           <w:ilvl w:val="0"/>
         </w:numPr>
       </w:pPr>
       <w:r>
-        <w:t xml:space="preserve">Relevant GDB session log:</w:t>
-      </w:r>
-    </w:p>
-    <w:p>
-      <w:pPr>
-        <w:pStyle w:val="SourceCode"/>
+        <w:t xml:space="preserve">Compiled with:</w:t>
+      </w:r>
+    </w:p>
+    <w:p>
+      <w:pPr>
+        <w:pStyle w:val="Compact"/>
         <w:numPr>
           <w:numId w:val="1073"/>
           <w:ilvl w:val="1"/>
@@ -6692,6 +6888,32 @@
         <w:rPr>
           <w:rStyle w:val="VerbatimChar"/>
         </w:rPr>
+        <w:t xml:space="preserve">DEBUG=True</w:t>
+      </w:r>
+    </w:p>
+    <w:p>
+      <w:pPr>
+        <w:numPr>
+          <w:numId w:val="1069"/>
+          <w:ilvl w:val="0"/>
+        </w:numPr>
+      </w:pPr>
+      <w:r>
+        <w:t xml:space="preserve">Relevant GDB session log:</w:t>
+      </w:r>
+    </w:p>
+    <w:p>
+      <w:pPr>
+        <w:pStyle w:val="SourceCode"/>
+        <w:numPr>
+          <w:numId w:val="1074"/>
+          <w:ilvl w:val="1"/>
+        </w:numPr>
+      </w:pPr>
+      <w:r>
+        <w:rPr>
+          <w:rStyle w:val="VerbatimChar"/>
+        </w:rPr>
         <w:t xml:space="preserve">(gdb) print *board</w:t>
       </w:r>
       <w:r>
@@ -6744,7 +6966,7 @@
       <w:pPr>
         <w:pStyle w:val="Compact"/>
         <w:numPr>
-          <w:numId w:val="1068"/>
+          <w:numId w:val="1069"/>
           <w:ilvl w:val="0"/>
         </w:numPr>
       </w:pPr>
@@ -6756,7 +6978,7 @@
       <w:pPr>
         <w:pStyle w:val="Compact"/>
         <w:numPr>
-          <w:numId w:val="1074"/>
+          <w:numId w:val="1075"/>
           <w:ilvl w:val="1"/>
         </w:numPr>
       </w:pPr>
@@ -7618,6 +7840,9 @@
     <w:abstractNumId w:val="991"/>
   </w:num>
   <w:num w:numId="1074">
+    <w:abstractNumId w:val="991"/>
+  </w:num>
+  <w:num w:numId="1075">
     <w:abstractNumId w:val="991"/>
   </w:num>
 </w:numbering>

</xml_diff>

<commit_message>
Remove psuedo-language-specifiers as they break formatting, remove duplicate files other than README, remove TIMELINE from all as it's irrelevant
</commit_message>
<xml_diff>
--- a/all.docx
+++ b/all.docx
@@ -61512,187 +61512,35 @@
       <w:pPr>
         <w:pStyle w:val="Heading1"/>
       </w:pPr>
-      <w:bookmarkStart w:id="69" w:name="planned-steps"/>
-      <w:r>
-        <w:t xml:space="preserve">Planned steps</w:t>
+      <w:bookmarkStart w:id="69" w:name="test-log"/>
+      <w:r>
+        <w:t xml:space="preserve">Test log</w:t>
       </w:r>
       <w:bookmarkEnd w:id="69"/>
+    </w:p>
+    <w:p>
+      <w:pPr>
+        <w:pStyle w:val="FirstParagraph"/>
+      </w:pPr>
+      <w:r>
+        <w:t xml:space="preserve">This will log the tests, their output, and whether the test was successful</w:t>
+      </w:r>
     </w:p>
     <w:p>
       <w:pPr>
         <w:pStyle w:val="Heading2"/>
       </w:pPr>
-      <w:bookmarkStart w:id="70" w:name="release-1---create-solver"/>
-      <w:r>
-        <w:t xml:space="preserve">Release 1 - create solver</w:t>
+      <w:bookmarkStart w:id="70" w:name="test-1-board-state-parsing"/>
+      <w:r>
+        <w:t xml:space="preserve">Test #1: Board State Parsing</w:t>
       </w:r>
       <w:bookmarkEnd w:id="70"/>
-    </w:p>
-    <w:p>
-      <w:pPr>
-        <w:pStyle w:val="Compact"/>
-        <w:numPr>
-          <w:numId w:val="1069"/>
-          <w:ilvl w:val="0"/>
-        </w:numPr>
-      </w:pPr>
-      <w:r>
-        <w:t xml:space="preserve">Create the solver</w:t>
-      </w:r>
-    </w:p>
-    <w:p>
-      <w:pPr>
-        <w:pStyle w:val="Heading2"/>
-      </w:pPr>
-      <w:bookmarkStart w:id="71" w:name="Xc6bb51ed55e21a5e03556855afdc4bc6c6fcb85"/>
-      <w:r>
-        <w:t xml:space="preserve">Release 2 - create standalone, integrate solver</w:t>
-      </w:r>
-      <w:bookmarkEnd w:id="71"/>
-    </w:p>
-    <w:p>
-      <w:pPr>
-        <w:pStyle w:val="Compact"/>
-        <w:numPr>
-          <w:numId w:val="1070"/>
-          <w:ilvl w:val="0"/>
-        </w:numPr>
-      </w:pPr>
-      <w:r>
-        <w:t xml:space="preserve">Create a secondary, standalone implementation of the solitaire that a user can play with</w:t>
-      </w:r>
-    </w:p>
-    <w:p>
-      <w:pPr>
-        <w:pStyle w:val="Compact"/>
-        <w:numPr>
-          <w:numId w:val="1070"/>
-          <w:ilvl w:val="0"/>
-        </w:numPr>
-      </w:pPr>
-      <w:r>
-        <w:t xml:space="preserve">Use solver as a</w:t>
-      </w:r>
-      <w:r>
-        <w:t xml:space="preserve"> </w:t>
-      </w:r>
-      <w:r>
-        <w:t xml:space="preserve">‘</w:t>
-      </w:r>
-      <w:r>
-        <w:t xml:space="preserve">hint</w:t>
-      </w:r>
-      <w:r>
-        <w:t xml:space="preserve">’</w:t>
-      </w:r>
-      <w:r>
-        <w:t xml:space="preserve"> </w:t>
-      </w:r>
-      <w:r>
-        <w:t xml:space="preserve">function for the standalone implementation</w:t>
-      </w:r>
-    </w:p>
-    <w:p>
-      <w:pPr>
-        <w:pStyle w:val="Heading2"/>
-      </w:pPr>
-      <w:bookmarkStart w:id="72" w:name="X6836496abd3e69c58cf8b39716ab76f99099010"/>
-      <w:r>
-        <w:t xml:space="preserve">Release 3 - create interface for original</w:t>
-      </w:r>
-      <w:bookmarkEnd w:id="72"/>
-    </w:p>
-    <w:p>
-      <w:pPr>
-        <w:pStyle w:val="Compact"/>
-        <w:numPr>
-          <w:numId w:val="1071"/>
-          <w:ilvl w:val="0"/>
-        </w:numPr>
-      </w:pPr>
-      <w:r>
-        <w:t xml:space="preserve">Complete the vision</w:t>
-      </w:r>
-    </w:p>
-    <w:p>
-      <w:pPr>
-        <w:pStyle w:val="Compact"/>
-        <w:numPr>
-          <w:numId w:val="1071"/>
-          <w:ilvl w:val="0"/>
-        </w:numPr>
-      </w:pPr>
-      <w:r>
-        <w:t xml:space="preserve">Create the output (for the original version)</w:t>
-      </w:r>
-    </w:p>
-    <w:p>
-      <w:pPr>
-        <w:pStyle w:val="Compact"/>
-        <w:numPr>
-          <w:numId w:val="1071"/>
-          <w:ilvl w:val="0"/>
-        </w:numPr>
-      </w:pPr>
-      <w:r>
-        <w:t xml:space="preserve">Commandline interface</w:t>
-      </w:r>
-    </w:p>
-    <w:p>
-      <w:pPr>
-        <w:pStyle w:val="Heading2"/>
-      </w:pPr>
-      <w:bookmarkStart w:id="73" w:name="release-4---final-polishing"/>
-      <w:r>
-        <w:t xml:space="preserve">Release 4 - final polishing</w:t>
-      </w:r>
-      <w:bookmarkEnd w:id="73"/>
-    </w:p>
-    <w:p>
-      <w:pPr>
-        <w:pStyle w:val="Compact"/>
-        <w:numPr>
-          <w:numId w:val="1072"/>
-          <w:ilvl w:val="0"/>
-        </w:numPr>
-      </w:pPr>
-      <w:r>
-        <w:t xml:space="preserve">Add graphical interface and vision overlay</w:t>
-      </w:r>
-    </w:p>
-    <w:p>
-      <w:pPr>
-        <w:pStyle w:val="Heading1"/>
-      </w:pPr>
-      <w:bookmarkStart w:id="74" w:name="test-log"/>
-      <w:r>
-        <w:t xml:space="preserve">Test log</w:t>
-      </w:r>
-      <w:bookmarkEnd w:id="74"/>
     </w:p>
     <w:p>
       <w:pPr>
         <w:pStyle w:val="FirstParagraph"/>
       </w:pPr>
-      <w:r>
-        <w:t xml:space="preserve">This will log the tests, their output, and whether the test was successful</w:t>
-      </w:r>
-    </w:p>
-    <w:p>
-      <w:pPr>
-        <w:pStyle w:val="Heading2"/>
-      </w:pPr>
-      <w:bookmarkStart w:id="75" w:name="test-1-board-state-parsing"/>
-      <w:r>
-        <w:t xml:space="preserve">Test #1: Board State Parsing</w:t>
-      </w:r>
-      <w:bookmarkEnd w:id="75"/>
-    </w:p>
-    <w:p>
-      <w:pPr>
-        <w:pStyle w:val="FirstParagraph"/>
-      </w:pPr>
-      <w:hyperlink r:id="rId76">
+      <w:hyperlink r:id="rId71">
         <w:r>
           <w:rPr>
             <w:rStyle w:val="Hyperlink"/>
@@ -62320,7 +62168,7 @@
       <w:pPr>
         <w:pStyle w:val="Heading2"/>
       </w:pPr>
-      <w:bookmarkStart w:id="77" w:name="test-2-stack_begin-profilingbenchmarking"/>
+      <w:bookmarkStart w:id="72" w:name="test-2-stack_begin-profilingbenchmarking"/>
       <w:r>
         <w:t xml:space="preserve">Test #2:</w:t>
       </w:r>
@@ -62339,13 +62187,13 @@
       <w:r>
         <w:t xml:space="preserve">profiling/benchmarking</w:t>
       </w:r>
-      <w:bookmarkEnd w:id="77"/>
+      <w:bookmarkEnd w:id="72"/>
     </w:p>
     <w:p>
       <w:pPr>
         <w:pStyle w:val="FirstParagraph"/>
       </w:pPr>
-      <w:hyperlink r:id="rId78">
+      <w:hyperlink r:id="rId73">
         <w:r>
           <w:rPr>
             <w:rStyle w:val="Hyperlink"/>
@@ -62449,17 +62297,17 @@
       <w:pPr>
         <w:pStyle w:val="Heading2"/>
       </w:pPr>
-      <w:bookmarkStart w:id="79" w:name="test-3-board-compression-and-comparison"/>
+      <w:bookmarkStart w:id="74" w:name="test-3-board-compression-and-comparison"/>
       <w:r>
         <w:t xml:space="preserve">Test #3: Board compression and comparison</w:t>
       </w:r>
-      <w:bookmarkEnd w:id="79"/>
+      <w:bookmarkEnd w:id="74"/>
     </w:p>
     <w:p>
       <w:pPr>
         <w:pStyle w:val="FirstParagraph"/>
       </w:pPr>
-      <w:hyperlink r:id="rId80">
+      <w:hyperlink r:id="rId75">
         <w:r>
           <w:rPr>
             <w:rStyle w:val="Hyperlink"/>
@@ -62662,17 +62510,17 @@
       <w:pPr>
         <w:pStyle w:val="Heading2"/>
       </w:pPr>
-      <w:bookmarkStart w:id="81" w:name="X4f1b719a5801c174358f275827b485b2b0d2ef4"/>
+      <w:bookmarkStart w:id="76" w:name="X4f1b719a5801c174358f275827b485b2b0d2ef4"/>
       <w:r>
         <w:t xml:space="preserve">Test #4: Board state permutation invariance (comparison)</w:t>
       </w:r>
-      <w:bookmarkEnd w:id="81"/>
+      <w:bookmarkEnd w:id="76"/>
     </w:p>
     <w:p>
       <w:pPr>
         <w:pStyle w:val="FirstParagraph"/>
       </w:pPr>
-      <w:hyperlink r:id="rId82">
+      <w:hyperlink r:id="rId77">
         <w:r>
           <w:rPr>
             <w:rStyle w:val="Hyperlink"/>
@@ -62691,7 +62539,7 @@
       <w:r>
         <w:t xml:space="preserve"> </w:t>
       </w:r>
-      <w:hyperlink r:id="rId84">
+      <w:hyperlink r:id="rId79">
         <w:r>
           <w:drawing>
             <wp:inline>
@@ -62708,7 +62556,7 @@
                       </pic:cNvPicPr>
                     </pic:nvPicPr>
                     <pic:blipFill>
-                      <a:blip r:embed="rId83"/>
+                      <a:blip r:embed="rId78"/>
                       <a:stretch>
                         <a:fillRect/>
                       </a:stretch>
@@ -62757,7 +62605,7 @@
       <w:r>
         <w:t xml:space="preserve"> </w:t>
       </w:r>
-      <w:hyperlink r:id="rId85">
+      <w:hyperlink r:id="rId80">
         <w:r>
           <w:rPr>
             <w:rStyle w:val="Hyperlink"/>
@@ -62784,17 +62632,17 @@
       <w:pPr>
         <w:pStyle w:val="Heading2"/>
       </w:pPr>
-      <w:bookmarkStart w:id="86" w:name="Xce3e15d09d3fe8ac18cc5e51f9566a8ffa8687c"/>
+      <w:bookmarkStart w:id="81" w:name="Xce3e15d09d3fe8ac18cc5e51f9566a8ffa8687c"/>
       <w:r>
         <w:t xml:space="preserve">Test #5: Board state permutation invariance (hashing)</w:t>
       </w:r>
-      <w:bookmarkEnd w:id="86"/>
+      <w:bookmarkEnd w:id="81"/>
     </w:p>
     <w:p>
       <w:pPr>
         <w:pStyle w:val="FirstParagraph"/>
       </w:pPr>
-      <w:hyperlink r:id="rId87">
+      <w:hyperlink r:id="rId82">
         <w:r>
           <w:rPr>
             <w:rStyle w:val="Hyperlink"/>
@@ -62835,17 +62683,17 @@
       <w:pPr>
         <w:pStyle w:val="Heading2"/>
       </w:pPr>
-      <w:bookmarkStart w:id="88" w:name="test-6-hash-collision-likelihood"/>
+      <w:bookmarkStart w:id="83" w:name="test-6-hash-collision-likelihood"/>
       <w:r>
         <w:t xml:space="preserve">Test #6: Hash collision likelihood</w:t>
       </w:r>
-      <w:bookmarkEnd w:id="88"/>
+      <w:bookmarkEnd w:id="83"/>
     </w:p>
     <w:p>
       <w:pPr>
         <w:pStyle w:val="FirstParagraph"/>
       </w:pPr>
-      <w:hyperlink r:id="rId87">
+      <w:hyperlink r:id="rId82">
         <w:r>
           <w:rPr>
             <w:rStyle w:val="Hyperlink"/>
@@ -62925,17 +62773,17 @@
       <w:pPr>
         <w:pStyle w:val="Heading2"/>
       </w:pPr>
-      <w:bookmarkStart w:id="89" w:name="test-7-hash-collision-cheating"/>
+      <w:bookmarkStart w:id="84" w:name="test-7-hash-collision-cheating"/>
       <w:r>
         <w:t xml:space="preserve">Test #7: Hash collision (Cheating)</w:t>
       </w:r>
-      <w:bookmarkEnd w:id="89"/>
+      <w:bookmarkEnd w:id="84"/>
     </w:p>
     <w:p>
       <w:pPr>
         <w:pStyle w:val="FirstParagraph"/>
       </w:pPr>
-      <w:hyperlink r:id="rId87">
+      <w:hyperlink r:id="rId82">
         <w:r>
           <w:rPr>
             <w:rStyle w:val="Hyperlink"/>
@@ -62985,17 +62833,17 @@
       <w:pPr>
         <w:pStyle w:val="Heading2"/>
       </w:pPr>
-      <w:bookmarkStart w:id="90" w:name="test-8-optimal-solution-search"/>
+      <w:bookmarkStart w:id="85" w:name="test-8-optimal-solution-search"/>
       <w:r>
         <w:t xml:space="preserve">Test #8: Optimal solution search</w:t>
       </w:r>
-      <w:bookmarkEnd w:id="90"/>
+      <w:bookmarkEnd w:id="85"/>
     </w:p>
     <w:p>
       <w:pPr>
         <w:pStyle w:val="FirstParagraph"/>
       </w:pPr>
-      <w:hyperlink r:id="rId91">
+      <w:hyperlink r:id="rId86">
         <w:r>
           <w:rPr>
             <w:rStyle w:val="Hyperlink"/>
@@ -63007,7 +62855,7 @@
     <w:p>
       <w:pPr>
         <w:numPr>
-          <w:numId w:val="1073"/>
+          <w:numId w:val="1069"/>
           <w:ilvl w:val="0"/>
         </w:numPr>
       </w:pPr>
@@ -63019,7 +62867,7 @@
       <w:pPr>
         <w:pStyle w:val="SourceCode"/>
         <w:numPr>
-          <w:numId w:val="1074"/>
+          <w:numId w:val="1070"/>
           <w:ilvl w:val="1"/>
         </w:numPr>
       </w:pPr>
@@ -63301,6 +63149,54 @@
           <w:rStyle w:val="ControlFlowTok"/>
         </w:rPr>
         <w:t xml:space="preserve">break</w:t>
+      </w:r>
+    </w:p>
+    <w:p>
+      <w:pPr>
+        <w:pStyle w:val="Compact"/>
+        <w:numPr>
+          <w:numId w:val="1069"/>
+          <w:ilvl w:val="0"/>
+        </w:numPr>
+      </w:pPr>
+      <w:r>
+        <w:t xml:space="preserve">Explanation of how the test works:</w:t>
+      </w:r>
+    </w:p>
+    <w:p>
+      <w:pPr>
+        <w:pStyle w:val="Compact"/>
+        <w:numPr>
+          <w:numId w:val="1071"/>
+          <w:ilvl w:val="1"/>
+        </w:numPr>
+      </w:pPr>
+      <w:r>
+        <w:t xml:space="preserve">For every example within</w:t>
+      </w:r>
+      <w:r>
+        <w:t xml:space="preserve"> </w:t>
+      </w:r>
+      <w:r>
+        <w:rPr>
+          <w:rStyle w:val="VerbatimChar"/>
+        </w:rPr>
+        <w:t xml:space="preserve">samples/toy.txt</w:t>
+      </w:r>
+      <w:r>
+        <w:t xml:space="preserve">,</w:t>
+      </w:r>
+    </w:p>
+    <w:p>
+      <w:pPr>
+        <w:pStyle w:val="Compact"/>
+        <w:numPr>
+          <w:numId w:val="1072"/>
+          <w:ilvl w:val="2"/>
+        </w:numPr>
+      </w:pPr>
+      <w:r>
+        <w:t xml:space="preserve">Run the solver with an optimisation time of 0 milliseconds (do not attempt to optimise)</w:t>
       </w:r>
     </w:p>
     <w:p>
@@ -63308,11 +63204,35 @@
         <w:pStyle w:val="Compact"/>
         <w:numPr>
           <w:numId w:val="1073"/>
-          <w:ilvl w:val="0"/>
+          <w:ilvl w:val="3"/>
         </w:numPr>
       </w:pPr>
       <w:r>
-        <w:t xml:space="preserve">Explanation of how the test works:</w:t>
+        <w:t xml:space="preserve">This finds the solver’s first valid solution</w:t>
+      </w:r>
+    </w:p>
+    <w:p>
+      <w:pPr>
+        <w:pStyle w:val="Compact"/>
+        <w:numPr>
+          <w:numId w:val="1072"/>
+          <w:ilvl w:val="2"/>
+        </w:numPr>
+      </w:pPr>
+      <w:r>
+        <w:t xml:space="preserve">Run the solver again with an optimisation time of 10,000 milliseconds (10 seconds)</w:t>
+      </w:r>
+    </w:p>
+    <w:p>
+      <w:pPr>
+        <w:pStyle w:val="Compact"/>
+        <w:numPr>
+          <w:numId w:val="1074"/>
+          <w:ilvl w:val="3"/>
+        </w:numPr>
+      </w:pPr>
+      <w:r>
+        <w:t xml:space="preserve">This finds an optimal solution without taking forever</w:t>
       </w:r>
     </w:p>
     <w:p>
@@ -63320,11 +63240,11 @@
         <w:pStyle w:val="Compact"/>
         <w:numPr>
           <w:numId w:val="1075"/>
-          <w:ilvl w:val="1"/>
+          <w:ilvl w:val="4"/>
         </w:numPr>
       </w:pPr>
       <w:r>
-        <w:t xml:space="preserve">For every example within</w:t>
+        <w:t xml:space="preserve">Using</w:t>
       </w:r>
       <w:r>
         <w:t xml:space="preserve"> </w:t>
@@ -63333,22 +63253,63 @@
         <w:rPr>
           <w:rStyle w:val="VerbatimChar"/>
         </w:rPr>
-        <w:t xml:space="preserve">samples/toy.txt</w:t>
-      </w:r>
-      <w:r>
-        <w:t xml:space="preserve">,</w:t>
+        <w:t xml:space="preserve">-1</w:t>
+      </w:r>
+      <w:r>
+        <w:t xml:space="preserve"> </w:t>
+      </w:r>
+      <w:r>
+        <w:t xml:space="preserve">in order to search all possibilities is a bad idea</w:t>
       </w:r>
     </w:p>
     <w:p>
       <w:pPr>
         <w:pStyle w:val="Compact"/>
         <w:numPr>
-          <w:numId w:val="1076"/>
+          <w:numId w:val="1072"/>
           <w:ilvl w:val="2"/>
         </w:numPr>
       </w:pPr>
       <w:r>
-        <w:t xml:space="preserve">Run the solver with an optimisation time of 0 milliseconds (do not attempt to optimise)</w:t>
+        <w:t xml:space="preserve">If the optimal solution differs from the initial solution, then say so and exit</w:t>
+      </w:r>
+    </w:p>
+    <w:p>
+      <w:pPr>
+        <w:numPr>
+          <w:numId w:val="1069"/>
+          <w:ilvl w:val="0"/>
+        </w:numPr>
+      </w:pPr>
+      <w:r>
+        <w:t xml:space="preserve">Output of the test:</w:t>
+      </w:r>
+    </w:p>
+    <w:p>
+      <w:pPr>
+        <w:pStyle w:val="SourceCode"/>
+        <w:numPr>
+          <w:numId w:val="1076"/>
+          <w:ilvl w:val="1"/>
+        </w:numPr>
+      </w:pPr>
+      <w:r>
+        <w:rPr>
+          <w:rStyle w:val="VerbatimChar"/>
+        </w:rPr>
+        <w:t xml:space="preserve">Found a more optimal solution for board VTK0KV.89K97V.697070.6TT880.D9T6K6.D7V8DD.</w:t>
+      </w:r>
+    </w:p>
+    <w:p>
+      <w:pPr>
+        <w:pStyle w:val="Compact"/>
+        <w:numPr>
+          <w:numId w:val="1069"/>
+          <w:ilvl w:val="0"/>
+        </w:numPr>
+      </w:pPr>
+      <w:r>
+        <w:t xml:space="preserve">Conclusion:</w:t>
       </w:r>
     </w:p>
     <w:p>
@@ -63356,119 +63317,6 @@
         <w:pStyle w:val="Compact"/>
         <w:numPr>
           <w:numId w:val="1077"/>
-          <w:ilvl w:val="3"/>
-        </w:numPr>
-      </w:pPr>
-      <w:r>
-        <w:t xml:space="preserve">This finds the solver’s first valid solution</w:t>
-      </w:r>
-    </w:p>
-    <w:p>
-      <w:pPr>
-        <w:pStyle w:val="Compact"/>
-        <w:numPr>
-          <w:numId w:val="1076"/>
-          <w:ilvl w:val="2"/>
-        </w:numPr>
-      </w:pPr>
-      <w:r>
-        <w:t xml:space="preserve">Run the solver again with an optimisation time of 10,000 milliseconds (10 seconds)</w:t>
-      </w:r>
-    </w:p>
-    <w:p>
-      <w:pPr>
-        <w:pStyle w:val="Compact"/>
-        <w:numPr>
-          <w:numId w:val="1078"/>
-          <w:ilvl w:val="3"/>
-        </w:numPr>
-      </w:pPr>
-      <w:r>
-        <w:t xml:space="preserve">This finds an optimal solution without taking forever</w:t>
-      </w:r>
-    </w:p>
-    <w:p>
-      <w:pPr>
-        <w:pStyle w:val="Compact"/>
-        <w:numPr>
-          <w:numId w:val="1079"/>
-          <w:ilvl w:val="4"/>
-        </w:numPr>
-      </w:pPr>
-      <w:r>
-        <w:t xml:space="preserve">Using</w:t>
-      </w:r>
-      <w:r>
-        <w:t xml:space="preserve"> </w:t>
-      </w:r>
-      <w:r>
-        <w:rPr>
-          <w:rStyle w:val="VerbatimChar"/>
-        </w:rPr>
-        <w:t xml:space="preserve">-1</w:t>
-      </w:r>
-      <w:r>
-        <w:t xml:space="preserve"> </w:t>
-      </w:r>
-      <w:r>
-        <w:t xml:space="preserve">in order to search all possibilities is a bad idea</w:t>
-      </w:r>
-    </w:p>
-    <w:p>
-      <w:pPr>
-        <w:pStyle w:val="Compact"/>
-        <w:numPr>
-          <w:numId w:val="1076"/>
-          <w:ilvl w:val="2"/>
-        </w:numPr>
-      </w:pPr>
-      <w:r>
-        <w:t xml:space="preserve">If the optimal solution differs from the initial solution, then say so and exit</w:t>
-      </w:r>
-    </w:p>
-    <w:p>
-      <w:pPr>
-        <w:numPr>
-          <w:numId w:val="1073"/>
-          <w:ilvl w:val="0"/>
-        </w:numPr>
-      </w:pPr>
-      <w:r>
-        <w:t xml:space="preserve">Output of the test:</w:t>
-      </w:r>
-    </w:p>
-    <w:p>
-      <w:pPr>
-        <w:pStyle w:val="SourceCode"/>
-        <w:numPr>
-          <w:numId w:val="1080"/>
-          <w:ilvl w:val="1"/>
-        </w:numPr>
-      </w:pPr>
-      <w:r>
-        <w:rPr>
-          <w:rStyle w:val="VerbatimChar"/>
-        </w:rPr>
-        <w:t xml:space="preserve">Found a more optimal solution for board VTK0KV.89K97V.697070.6TT880.D9T6K6.D7V8DD.</w:t>
-      </w:r>
-    </w:p>
-    <w:p>
-      <w:pPr>
-        <w:pStyle w:val="Compact"/>
-        <w:numPr>
-          <w:numId w:val="1073"/>
-          <w:ilvl w:val="0"/>
-        </w:numPr>
-      </w:pPr>
-      <w:r>
-        <w:t xml:space="preserve">Conclusion:</w:t>
-      </w:r>
-    </w:p>
-    <w:p>
-      <w:pPr>
-        <w:pStyle w:val="Compact"/>
-        <w:numPr>
-          <w:numId w:val="1081"/>
           <w:ilvl w:val="1"/>
         </w:numPr>
       </w:pPr>
@@ -63480,7 +63328,7 @@
       <w:pPr>
         <w:pStyle w:val="Heading2"/>
       </w:pPr>
-      <w:bookmarkStart w:id="92" w:name="test-9-parse_input-robustness"/>
+      <w:bookmarkStart w:id="87" w:name="test-9-parse_input-robustness"/>
       <w:r>
         <w:t xml:space="preserve">Test #9:</w:t>
       </w:r>
@@ -63499,13 +63347,13 @@
       <w:r>
         <w:t xml:space="preserve">robustness</w:t>
       </w:r>
-      <w:bookmarkEnd w:id="92"/>
+      <w:bookmarkEnd w:id="87"/>
     </w:p>
     <w:p>
       <w:pPr>
         <w:pStyle w:val="FirstParagraph"/>
       </w:pPr>
-      <w:hyperlink r:id="rId93">
+      <w:hyperlink r:id="rId88">
         <w:r>
           <w:rPr>
             <w:rStyle w:val="Hyperlink"/>
@@ -63753,21 +63601,237 @@
       <w:pPr>
         <w:pStyle w:val="Heading1"/>
       </w:pPr>
-      <w:bookmarkStart w:id="94" w:name="debugging-sessions"/>
+      <w:bookmarkStart w:id="89" w:name="debugging-sessions"/>
       <w:r>
         <w:t xml:space="preserve">Debugging sessions</w:t>
       </w:r>
-      <w:bookmarkEnd w:id="94"/>
+      <w:bookmarkEnd w:id="89"/>
     </w:p>
     <w:p>
       <w:pPr>
         <w:pStyle w:val="Heading2"/>
       </w:pPr>
-      <w:bookmarkStart w:id="95" w:name="session-2021-01-20"/>
+      <w:bookmarkStart w:id="90" w:name="session-2021-01-20"/>
       <w:r>
         <w:t xml:space="preserve">Session: 2021-01-20</w:t>
       </w:r>
-      <w:bookmarkEnd w:id="95"/>
+      <w:bookmarkEnd w:id="90"/>
+    </w:p>
+    <w:p>
+      <w:pPr>
+        <w:pStyle w:val="Compact"/>
+        <w:numPr>
+          <w:numId w:val="1078"/>
+          <w:ilvl w:val="0"/>
+        </w:numPr>
+      </w:pPr>
+      <w:r>
+        <w:t xml:space="preserve">Compiled with:</w:t>
+      </w:r>
+    </w:p>
+    <w:p>
+      <w:pPr>
+        <w:pStyle w:val="Compact"/>
+        <w:numPr>
+          <w:numId w:val="1079"/>
+          <w:ilvl w:val="1"/>
+        </w:numPr>
+      </w:pPr>
+      <w:r>
+        <w:rPr>
+          <w:rStyle w:val="VerbatimChar"/>
+        </w:rPr>
+        <w:t xml:space="preserve">-O3 -g -lefence</w:t>
+      </w:r>
+    </w:p>
+    <w:p>
+      <w:pPr>
+        <w:numPr>
+          <w:numId w:val="1078"/>
+          <w:ilvl w:val="0"/>
+        </w:numPr>
+      </w:pPr>
+      <w:r>
+        <w:t xml:space="preserve">Relevant GDB session log:</w:t>
+      </w:r>
+    </w:p>
+    <w:p>
+      <w:pPr>
+        <w:pStyle w:val="SourceCode"/>
+        <w:numPr>
+          <w:numId w:val="1080"/>
+          <w:ilvl w:val="1"/>
+        </w:numPr>
+      </w:pPr>
+      <w:r>
+        <w:rPr>
+          <w:rStyle w:val="VerbatimChar"/>
+        </w:rPr>
+        <w:t xml:space="preserve">(gdb) print compressed</w:t>
+      </w:r>
+      <w:r>
+        <w:br w:type="textWrapping"/>
+      </w:r>
+      <w:r>
+        <w:rPr>
+          <w:rStyle w:val="VerbatimChar"/>
+        </w:rPr>
+        <w:t xml:space="preserve">$11 = (string) 0x55555d55ce60 "8TK7DK9\207\067\061DV6T\200\310\060Q000000003561", '0' &lt;repeats 19 times&gt;, "q000000Q0000000879DV6T000000000....000000000\220\364!V076VD6."</w:t>
+      </w:r>
+      <w:r>
+        <w:br w:type="textWrapping"/>
+      </w:r>
+      <w:r>
+        <w:rPr>
+          <w:rStyle w:val="VerbatimChar"/>
+        </w:rPr>
+        <w:t xml:space="preserve">(gdb) print board</w:t>
+      </w:r>
+      <w:r>
+        <w:br w:type="textWrapping"/>
+      </w:r>
+      <w:r>
+        <w:rPr>
+          <w:rStyle w:val="VerbatimChar"/>
+        </w:rPr>
+        <w:t xml:space="preserve">$12 = (Board *) 0x55555d55c2a0</w:t>
+      </w:r>
+      <w:r>
+        <w:br w:type="textWrapping"/>
+      </w:r>
+      <w:r>
+        <w:rPr>
+          <w:rStyle w:val="VerbatimChar"/>
+        </w:rPr>
+        <w:t xml:space="preserve">(gdb) print *board</w:t>
+      </w:r>
+      <w:r>
+        <w:br w:type="textWrapping"/>
+      </w:r>
+      <w:r>
+        <w:rPr>
+          <w:rStyle w:val="VerbatimChar"/>
+        </w:rPr>
+        <w:t xml:space="preserve">$13 = {cols = {0x55555d55c2e0, 0x55555d55c300, 0x55555d55c320, 0x55555d55c340, 0x55555d55c360, 0x55555d55c380}, depth = 0}</w:t>
+      </w:r>
+      <w:r>
+        <w:br w:type="textWrapping"/>
+      </w:r>
+      <w:r>
+        <w:rPr>
+          <w:rStyle w:val="VerbatimChar"/>
+        </w:rPr>
+        <w:t xml:space="preserve">(gdb) print *board-&gt;cols[0]</w:t>
+      </w:r>
+      <w:r>
+        <w:br w:type="textWrapping"/>
+      </w:r>
+      <w:r>
+        <w:rPr>
+          <w:rStyle w:val="VerbatimChar"/>
+        </w:rPr>
+        <w:t xml:space="preserve">$14 = {cards = "\b\016\r\a\f\r\tW\a\001\f\v\006\016", count = 80 'P', stack_begin = 152 '\230', cheated = false}</w:t>
+      </w:r>
+    </w:p>
+    <w:p>
+      <w:pPr>
+        <w:pStyle w:val="Compact"/>
+        <w:numPr>
+          <w:numId w:val="1078"/>
+          <w:ilvl w:val="0"/>
+        </w:numPr>
+      </w:pPr>
+      <w:r>
+        <w:t xml:space="preserve">Conclusion:</w:t>
+      </w:r>
+    </w:p>
+    <w:p>
+      <w:pPr>
+        <w:pStyle w:val="Compact"/>
+        <w:numPr>
+          <w:numId w:val="1081"/>
+          <w:ilvl w:val="1"/>
+        </w:numPr>
+      </w:pPr>
+      <w:r>
+        <w:t xml:space="preserve">Something bad is going wrong</w:t>
+      </w:r>
+    </w:p>
+    <w:p>
+      <w:pPr>
+        <w:pStyle w:val="Compact"/>
+        <w:numPr>
+          <w:numId w:val="1081"/>
+          <w:ilvl w:val="1"/>
+        </w:numPr>
+      </w:pPr>
+      <w:r>
+        <w:t xml:space="preserve">Somewhere, something is being corrupted</w:t>
+      </w:r>
+    </w:p>
+    <w:p>
+      <w:pPr>
+        <w:pStyle w:val="Compact"/>
+        <w:numPr>
+          <w:numId w:val="1081"/>
+          <w:ilvl w:val="1"/>
+        </w:numPr>
+      </w:pPr>
+      <w:r>
+        <w:t xml:space="preserve">The</w:t>
+      </w:r>
+      <w:r>
+        <w:t xml:space="preserve"> </w:t>
+      </w:r>
+      <w:r>
+        <w:rPr>
+          <w:rStyle w:val="VerbatimChar"/>
+        </w:rPr>
+        <w:t xml:space="preserve">cards</w:t>
+      </w:r>
+      <w:r>
+        <w:t xml:space="preserve"> </w:t>
+      </w:r>
+      <w:r>
+        <w:t xml:space="preserve">buffer is being written to with garbage data far into out of bounds, resulting in the obvious visible garbage data (</w:t>
+      </w:r>
+      <w:r>
+        <w:rPr>
+          <w:rStyle w:val="VerbatimChar"/>
+        </w:rPr>
+        <w:t xml:space="preserve">count</w:t>
+      </w:r>
+      <w:r>
+        <w:t xml:space="preserve"> </w:t>
+      </w:r>
+      <w:r>
+        <w:t xml:space="preserve">= 80,</w:t>
+      </w:r>
+      <w:r>
+        <w:t xml:space="preserve"> </w:t>
+      </w:r>
+      <w:r>
+        <w:rPr>
+          <w:rStyle w:val="VerbatimChar"/>
+        </w:rPr>
+        <w:t xml:space="preserve">stack_begin</w:t>
+      </w:r>
+      <w:r>
+        <w:t xml:space="preserve"> </w:t>
+      </w:r>
+      <w:r>
+        <w:t xml:space="preserve">= 152)</w:t>
+      </w:r>
+    </w:p>
+    <w:p>
+      <w:pPr>
+        <w:pStyle w:val="Heading2"/>
+      </w:pPr>
+      <w:bookmarkStart w:id="91" w:name="session-2021-01-21"/>
+      <w:r>
+        <w:t xml:space="preserve">Session: 2021-01-21</w:t>
+      </w:r>
+      <w:bookmarkEnd w:id="91"/>
     </w:p>
     <w:p>
       <w:pPr>
@@ -63793,7 +63857,7 @@
         <w:rPr>
           <w:rStyle w:val="VerbatimChar"/>
         </w:rPr>
-        <w:t xml:space="preserve">-O3 -g -lefence</w:t>
+        <w:t xml:space="preserve">DEBUG=True</w:t>
       </w:r>
     </w:p>
     <w:p>
@@ -63819,7 +63883,7 @@
         <w:rPr>
           <w:rStyle w:val="VerbatimChar"/>
         </w:rPr>
-        <w:t xml:space="preserve">(gdb) print compressed</w:t>
+        <w:t xml:space="preserve">(gdb) set args -c 997VT8.076VD6.879DV6.T00KD8.09T6K8.VTK7DK.</w:t>
       </w:r>
       <w:r>
         <w:br w:type="textWrapping"/>
@@ -63828,7 +63892,7 @@
         <w:rPr>
           <w:rStyle w:val="VerbatimChar"/>
         </w:rPr>
-        <w:t xml:space="preserve">$11 = (string) 0x55555d55ce60 "8TK7DK9\207\067\061DV6T\200\310\060Q000000003561", '0' &lt;repeats 19 times&gt;, "q000000Q0000000879DV6T000000000....000000000\220\364!V076VD6."</w:t>
+        <w:t xml:space="preserve">(gdb) break solver.c:137</w:t>
       </w:r>
       <w:r>
         <w:br w:type="textWrapping"/>
@@ -63837,7 +63901,7 @@
         <w:rPr>
           <w:rStyle w:val="VerbatimChar"/>
         </w:rPr>
-        <w:t xml:space="preserve">(gdb) print board</w:t>
+        <w:t xml:space="preserve">Breakpoint 1 at 0x13c3: file solver_c/solver.c, line 138.</w:t>
       </w:r>
       <w:r>
         <w:br w:type="textWrapping"/>
@@ -63846,7 +63910,7 @@
         <w:rPr>
           <w:rStyle w:val="VerbatimChar"/>
         </w:rPr>
-        <w:t xml:space="preserve">$12 = (Board *) 0x55555d55c2a0</w:t>
+        <w:t xml:space="preserve">(gdb) run</w:t>
       </w:r>
       <w:r>
         <w:br w:type="textWrapping"/>
@@ -63855,6 +63919,228 @@
         <w:rPr>
           <w:rStyle w:val="VerbatimChar"/>
         </w:rPr>
+        <w:t xml:space="preserve">Starting program: /home/starwort/Documents/NEA/dist/solver -c 997VT8.076VD6.879DV6.T00KD8.09T6K8.VTK7DK.</w:t>
+      </w:r>
+      <w:r>
+        <w:br w:type="textWrapping"/>
+      </w:r>
+      <w:r>
+        <w:rPr>
+          <w:rStyle w:val="VerbatimChar"/>
+        </w:rPr>
+        <w:t xml:space="preserve">No solution found in 64 moves</w:t>
+      </w:r>
+      <w:r>
+        <w:br w:type="textWrapping"/>
+      </w:r>
+      <w:r>
+        <w:rPr>
+          <w:rStyle w:val="VerbatimChar"/>
+        </w:rPr>
+        <w:t xml:space="preserve">No solution found in 128 moves</w:t>
+      </w:r>
+      <w:r>
+        <w:br w:type="textWrapping"/>
+      </w:r>
+      <w:r>
+        <w:rPr>
+          <w:rStyle w:val="VerbatimChar"/>
+        </w:rPr>
+        <w:t xml:space="preserve">No solution found in 256 moves</w:t>
+      </w:r>
+      <w:r>
+        <w:br w:type="textWrapping"/>
+      </w:r>
+      <w:r>
+        <w:rPr>
+          <w:rStyle w:val="VerbatimChar"/>
+        </w:rPr>
+        <w:t xml:space="preserve">No solution found in 512 moves</w:t>
+      </w:r>
+      <w:r>
+        <w:br w:type="textWrapping"/>
+      </w:r>
+      <w:r>
+        <w:rPr>
+          <w:rStyle w:val="VerbatimChar"/>
+        </w:rPr>
+        <w:t xml:space="preserve">No solution found in 1024 moves</w:t>
+      </w:r>
+      <w:r>
+        <w:br w:type="textWrapping"/>
+      </w:r>
+      <w:r>
+        <w:rPr>
+          <w:rStyle w:val="VerbatimChar"/>
+        </w:rPr>
+        <w:t xml:space="preserve">Clearing cache...</w:t>
+      </w:r>
+      <w:r>
+        <w:br w:type="textWrapping"/>
+      </w:r>
+      <w:r>
+        <w:br w:type="textWrapping"/>
+      </w:r>
+      <w:r>
+        <w:rPr>
+          <w:rStyle w:val="VerbatimChar"/>
+        </w:rPr>
+        <w:t xml:space="preserve">Breakpoint 1, main (argc=&lt;optimised out&gt;, argv=&lt;optimised out&gt;)</w:t>
+      </w:r>
+      <w:r>
+        <w:br w:type="textWrapping"/>
+      </w:r>
+      <w:r>
+        <w:rPr>
+          <w:rStyle w:val="VerbatimChar"/>
+        </w:rPr>
+        <w:t xml:space="preserve">    at solver_c/solver.c:138</w:t>
+      </w:r>
+      <w:r>
+        <w:br w:type="textWrapping"/>
+      </w:r>
+      <w:r>
+        <w:rPr>
+          <w:rStyle w:val="VerbatimChar"/>
+        </w:rPr>
+        <w:t xml:space="preserve">138             for (uint32 cache_idx = 0; cache_idx &lt; 0x1000000;) {</w:t>
+      </w:r>
+      <w:r>
+        <w:br w:type="textWrapping"/>
+      </w:r>
+      <w:r>
+        <w:rPr>
+          <w:rStyle w:val="VerbatimChar"/>
+        </w:rPr>
+        <w:t xml:space="preserve">(gdb) break fprintf</w:t>
+      </w:r>
+      <w:r>
+        <w:br w:type="textWrapping"/>
+      </w:r>
+      <w:r>
+        <w:rPr>
+          <w:rStyle w:val="VerbatimChar"/>
+        </w:rPr>
+        <w:t xml:space="preserve">Breakpoint 2 at 0x5555555552a0: fprintf. (6 locations)</w:t>
+      </w:r>
+      <w:r>
+        <w:br w:type="textWrapping"/>
+      </w:r>
+      <w:r>
+        <w:rPr>
+          <w:rStyle w:val="VerbatimChar"/>
+        </w:rPr>
+        <w:t xml:space="preserve">(gdb) continue</w:t>
+      </w:r>
+      <w:r>
+        <w:br w:type="textWrapping"/>
+      </w:r>
+      <w:r>
+        <w:rPr>
+          <w:rStyle w:val="VerbatimChar"/>
+        </w:rPr>
+        <w:t xml:space="preserve">Continuing.</w:t>
+      </w:r>
+      <w:r>
+        <w:br w:type="textWrapping"/>
+      </w:r>
+      <w:r>
+        <w:br w:type="textWrapping"/>
+      </w:r>
+      <w:r>
+        <w:rPr>
+          <w:rStyle w:val="VerbatimChar"/>
+        </w:rPr>
+        <w:t xml:space="preserve">Breakpoint 2, fprintf (__fmt=0x5555555571e4 "Done\n", </w:t>
+      </w:r>
+      <w:r>
+        <w:br w:type="textWrapping"/>
+      </w:r>
+      <w:r>
+        <w:rPr>
+          <w:rStyle w:val="VerbatimChar"/>
+        </w:rPr>
+        <w:t xml:space="preserve">    __stream=0x7ffff7fa05c0 &lt;_IO_2_1_stderr_&gt;)</w:t>
+      </w:r>
+      <w:r>
+        <w:br w:type="textWrapping"/>
+      </w:r>
+      <w:r>
+        <w:rPr>
+          <w:rStyle w:val="VerbatimChar"/>
+        </w:rPr>
+        <w:t xml:space="preserve">    at /usr/include/x86_64-linux-gnu/bits/stdio2.h:100</w:t>
+      </w:r>
+      <w:r>
+        <w:br w:type="textWrapping"/>
+      </w:r>
+      <w:r>
+        <w:rPr>
+          <w:rStyle w:val="VerbatimChar"/>
+        </w:rPr>
+        <w:t xml:space="preserve">100       return __fprintf_chk (__stream, __USE_FORTIFY_LEVEL - 1, __fmt,</w:t>
+      </w:r>
+      <w:r>
+        <w:br w:type="textWrapping"/>
+      </w:r>
+      <w:r>
+        <w:rPr>
+          <w:rStyle w:val="VerbatimChar"/>
+        </w:rPr>
+        <w:t xml:space="preserve">(gdb) up</w:t>
+      </w:r>
+      <w:r>
+        <w:br w:type="textWrapping"/>
+      </w:r>
+      <w:r>
+        <w:rPr>
+          <w:rStyle w:val="VerbatimChar"/>
+        </w:rPr>
+        <w:t xml:space="preserve">#1  main (argc=&lt;optimised out&gt;, argv=&lt;optimised out&gt;)</w:t>
+      </w:r>
+      <w:r>
+        <w:br w:type="textWrapping"/>
+      </w:r>
+      <w:r>
+        <w:rPr>
+          <w:rStyle w:val="VerbatimChar"/>
+        </w:rPr>
+        <w:t xml:space="preserve">    at solver_c/solver.c:145</w:t>
+      </w:r>
+      <w:r>
+        <w:br w:type="textWrapping"/>
+      </w:r>
+      <w:r>
+        <w:rPr>
+          <w:rStyle w:val="VerbatimChar"/>
+        </w:rPr>
+        <w:t xml:space="preserve">145             eprintln("Done");</w:t>
+      </w:r>
+      <w:r>
+        <w:br w:type="textWrapping"/>
+      </w:r>
+      <w:r>
+        <w:rPr>
+          <w:rStyle w:val="VerbatimChar"/>
+        </w:rPr>
+        <w:t xml:space="preserve">(gdb) up</w:t>
+      </w:r>
+      <w:r>
+        <w:br w:type="textWrapping"/>
+      </w:r>
+      <w:r>
+        <w:rPr>
+          <w:rStyle w:val="VerbatimChar"/>
+        </w:rPr>
+        <w:t xml:space="preserve">Initial frame selected; you cannot go up.</w:t>
+      </w:r>
+      <w:r>
+        <w:br w:type="textWrapping"/>
+      </w:r>
+      <w:r>
+        <w:rPr>
+          <w:rStyle w:val="VerbatimChar"/>
+        </w:rPr>
         <w:t xml:space="preserve">(gdb) print *board</w:t>
       </w:r>
       <w:r>
@@ -63864,25 +64150,7 @@
         <w:rPr>
           <w:rStyle w:val="VerbatimChar"/>
         </w:rPr>
-        <w:t xml:space="preserve">$13 = {cols = {0x55555d55c2e0, 0x55555d55c300, 0x55555d55c320, 0x55555d55c340, 0x55555d55c360, 0x55555d55c380}, depth = 0}</w:t>
-      </w:r>
-      <w:r>
-        <w:br w:type="textWrapping"/>
-      </w:r>
-      <w:r>
-        <w:rPr>
-          <w:rStyle w:val="VerbatimChar"/>
-        </w:rPr>
-        <w:t xml:space="preserve">(gdb) print *board-&gt;cols[0]</w:t>
-      </w:r>
-      <w:r>
-        <w:br w:type="textWrapping"/>
-      </w:r>
-      <w:r>
-        <w:rPr>
-          <w:rStyle w:val="VerbatimChar"/>
-        </w:rPr>
-        <w:t xml:space="preserve">$14 = {cards = "\b\016\r\a\f\r\tW\a\001\f\v\006\016", count = 80 'P', stack_begin = 152 '\230', cheated = false}</w:t>
+        <w:t xml:space="preserve">value has been optimised out</w:t>
       </w:r>
     </w:p>
     <w:p>
@@ -63918,559 +64186,139 @@
         </w:numPr>
       </w:pPr>
       <w:r>
-        <w:t xml:space="preserve">Somewhere, something is being corrupted</w:t>
+        <w:t xml:space="preserve">For some reason,</w:t>
+      </w:r>
+      <w:r>
+        <w:t xml:space="preserve"> </w:t>
+      </w:r>
+      <w:r>
+        <w:rPr>
+          <w:rStyle w:val="VerbatimChar"/>
+        </w:rPr>
+        <w:t xml:space="preserve">board</w:t>
+      </w:r>
+      <w:r>
+        <w:t xml:space="preserve"> </w:t>
+      </w:r>
+      <w:r>
+        <w:t xml:space="preserve">is optimised out even before it is done being used</w:t>
       </w:r>
     </w:p>
     <w:p>
       <w:pPr>
         <w:pStyle w:val="Compact"/>
         <w:numPr>
-          <w:numId w:val="1085"/>
-          <w:ilvl w:val="1"/>
+          <w:numId w:val="1082"/>
+          <w:ilvl w:val="0"/>
         </w:numPr>
       </w:pPr>
       <w:r>
-        <w:t xml:space="preserve">The</w:t>
-      </w:r>
-      <w:r>
-        <w:t xml:space="preserve"> </w:t>
-      </w:r>
-      <w:r>
-        <w:rPr>
-          <w:rStyle w:val="VerbatimChar"/>
-        </w:rPr>
-        <w:t xml:space="preserve">cards</w:t>
-      </w:r>
-      <w:r>
-        <w:t xml:space="preserve"> </w:t>
-      </w:r>
-      <w:r>
-        <w:t xml:space="preserve">buffer is being written to with garbage data far into out of bounds, resulting in the obvious visible garbage data (</w:t>
-      </w:r>
-      <w:r>
-        <w:rPr>
-          <w:rStyle w:val="VerbatimChar"/>
-        </w:rPr>
-        <w:t xml:space="preserve">count</w:t>
-      </w:r>
-      <w:r>
-        <w:t xml:space="preserve"> </w:t>
-      </w:r>
-      <w:r>
-        <w:t xml:space="preserve">= 80,</w:t>
-      </w:r>
-      <w:r>
-        <w:t xml:space="preserve"> </w:t>
-      </w:r>
-      <w:r>
-        <w:rPr>
-          <w:rStyle w:val="VerbatimChar"/>
-        </w:rPr>
-        <w:t xml:space="preserve">stack_begin</w:t>
-      </w:r>
-      <w:r>
-        <w:t xml:space="preserve"> </w:t>
-      </w:r>
-      <w:r>
-        <w:t xml:space="preserve">= 152)</w:t>
-      </w:r>
-    </w:p>
-    <w:p>
-      <w:pPr>
-        <w:pStyle w:val="Heading2"/>
-      </w:pPr>
-      <w:bookmarkStart w:id="96" w:name="session-2021-01-21"/>
-      <w:r>
-        <w:t xml:space="preserve">Session: 2021-01-21</w:t>
-      </w:r>
-      <w:bookmarkEnd w:id="96"/>
+        <w:t xml:space="preserve">Compiled with:</w:t>
+      </w:r>
     </w:p>
     <w:p>
       <w:pPr>
         <w:pStyle w:val="Compact"/>
         <w:numPr>
           <w:numId w:val="1086"/>
+          <w:ilvl w:val="1"/>
+        </w:numPr>
+      </w:pPr>
+      <w:r>
+        <w:rPr>
+          <w:rStyle w:val="VerbatimChar"/>
+        </w:rPr>
+        <w:t xml:space="preserve">DEBUG=True</w:t>
+      </w:r>
+    </w:p>
+    <w:p>
+      <w:pPr>
+        <w:numPr>
+          <w:numId w:val="1082"/>
           <w:ilvl w:val="0"/>
         </w:numPr>
       </w:pPr>
       <w:r>
-        <w:t xml:space="preserve">Compiled with:</w:t>
+        <w:t xml:space="preserve">Relevant GDB session log:</w:t>
+      </w:r>
+    </w:p>
+    <w:p>
+      <w:pPr>
+        <w:pStyle w:val="SourceCode"/>
+        <w:numPr>
+          <w:numId w:val="1087"/>
+          <w:ilvl w:val="1"/>
+        </w:numPr>
+      </w:pPr>
+      <w:r>
+        <w:rPr>
+          <w:rStyle w:val="VerbatimChar"/>
+        </w:rPr>
+        <w:t xml:space="preserve">(gdb) print *board</w:t>
+      </w:r>
+      <w:r>
+        <w:br w:type="textWrapping"/>
+      </w:r>
+      <w:r>
+        <w:rPr>
+          <w:rStyle w:val="VerbatimChar"/>
+        </w:rPr>
+        <w:t xml:space="preserve">$1 = {cols = {0x55555d55c2e0, 0x55555d55c300, 0x55555d55c320, </w:t>
+      </w:r>
+      <w:r>
+        <w:br w:type="textWrapping"/>
+      </w:r>
+      <w:r>
+        <w:rPr>
+          <w:rStyle w:val="VerbatimChar"/>
+        </w:rPr>
+        <w:t xml:space="preserve">    0x55555d55c340, 0x55555d55c360, 0x55555d55c380}, depth = 0}</w:t>
+      </w:r>
+      <w:r>
+        <w:br w:type="textWrapping"/>
+      </w:r>
+      <w:r>
+        <w:rPr>
+          <w:rStyle w:val="VerbatimChar"/>
+        </w:rPr>
+        <w:t xml:space="preserve">(gdb) print *board-&gt;cols[0]</w:t>
+      </w:r>
+      <w:r>
+        <w:br w:type="textWrapping"/>
+      </w:r>
+      <w:r>
+        <w:rPr>
+          <w:rStyle w:val="VerbatimChar"/>
+        </w:rPr>
+        <w:t xml:space="preserve">$2 = {cards = "\375\063\320\t\t\a\v\016\b\000\000\000\000", count = 9 '\t', </w:t>
+      </w:r>
+      <w:r>
+        <w:br w:type="textWrapping"/>
+      </w:r>
+      <w:r>
+        <w:rPr>
+          <w:rStyle w:val="VerbatimChar"/>
+        </w:rPr>
+        <w:t xml:space="preserve">  stack_begin = 8 '\b', cheated = false}</w:t>
       </w:r>
     </w:p>
     <w:p>
       <w:pPr>
         <w:pStyle w:val="Compact"/>
         <w:numPr>
-          <w:numId w:val="1087"/>
-          <w:ilvl w:val="1"/>
-        </w:numPr>
-      </w:pPr>
-      <w:r>
-        <w:rPr>
-          <w:rStyle w:val="VerbatimChar"/>
-        </w:rPr>
-        <w:t xml:space="preserve">DEBUG=True</w:t>
-      </w:r>
-    </w:p>
-    <w:p>
-      <w:pPr>
-        <w:numPr>
-          <w:numId w:val="1086"/>
+          <w:numId w:val="1082"/>
           <w:ilvl w:val="0"/>
         </w:numPr>
       </w:pPr>
       <w:r>
-        <w:t xml:space="preserve">Relevant GDB session log:</w:t>
-      </w:r>
-    </w:p>
-    <w:p>
-      <w:pPr>
-        <w:pStyle w:val="SourceCode"/>
-        <w:numPr>
-          <w:numId w:val="1088"/>
-          <w:ilvl w:val="1"/>
-        </w:numPr>
-      </w:pPr>
-      <w:r>
-        <w:rPr>
-          <w:rStyle w:val="VerbatimChar"/>
-        </w:rPr>
-        <w:t xml:space="preserve">(gdb) set args -c 997VT8.076VD6.879DV6.T00KD8.09T6K8.VTK7DK.</w:t>
-      </w:r>
-      <w:r>
-        <w:br w:type="textWrapping"/>
-      </w:r>
-      <w:r>
-        <w:rPr>
-          <w:rStyle w:val="VerbatimChar"/>
-        </w:rPr>
-        <w:t xml:space="preserve">(gdb) break solver.c:137</w:t>
-      </w:r>
-      <w:r>
-        <w:br w:type="textWrapping"/>
-      </w:r>
-      <w:r>
-        <w:rPr>
-          <w:rStyle w:val="VerbatimChar"/>
-        </w:rPr>
-        <w:t xml:space="preserve">Breakpoint 1 at 0x13c3: file solver_c/solver.c, line 138.</w:t>
-      </w:r>
-      <w:r>
-        <w:br w:type="textWrapping"/>
-      </w:r>
-      <w:r>
-        <w:rPr>
-          <w:rStyle w:val="VerbatimChar"/>
-        </w:rPr>
-        <w:t xml:space="preserve">(gdb) run</w:t>
-      </w:r>
-      <w:r>
-        <w:br w:type="textWrapping"/>
-      </w:r>
-      <w:r>
-        <w:rPr>
-          <w:rStyle w:val="VerbatimChar"/>
-        </w:rPr>
-        <w:t xml:space="preserve">Starting program: /home/starwort/Documents/NEA/dist/solver -c 997VT8.076VD6.879DV6.T00KD8.09T6K8.VTK7DK.</w:t>
-      </w:r>
-      <w:r>
-        <w:br w:type="textWrapping"/>
-      </w:r>
-      <w:r>
-        <w:rPr>
-          <w:rStyle w:val="VerbatimChar"/>
-        </w:rPr>
-        <w:t xml:space="preserve">No solution found in 64 moves</w:t>
-      </w:r>
-      <w:r>
-        <w:br w:type="textWrapping"/>
-      </w:r>
-      <w:r>
-        <w:rPr>
-          <w:rStyle w:val="VerbatimChar"/>
-        </w:rPr>
-        <w:t xml:space="preserve">No solution found in 128 moves</w:t>
-      </w:r>
-      <w:r>
-        <w:br w:type="textWrapping"/>
-      </w:r>
-      <w:r>
-        <w:rPr>
-          <w:rStyle w:val="VerbatimChar"/>
-        </w:rPr>
-        <w:t xml:space="preserve">No solution found in 256 moves</w:t>
-      </w:r>
-      <w:r>
-        <w:br w:type="textWrapping"/>
-      </w:r>
-      <w:r>
-        <w:rPr>
-          <w:rStyle w:val="VerbatimChar"/>
-        </w:rPr>
-        <w:t xml:space="preserve">No solution found in 512 moves</w:t>
-      </w:r>
-      <w:r>
-        <w:br w:type="textWrapping"/>
-      </w:r>
-      <w:r>
-        <w:rPr>
-          <w:rStyle w:val="VerbatimChar"/>
-        </w:rPr>
-        <w:t xml:space="preserve">No solution found in 1024 moves</w:t>
-      </w:r>
-      <w:r>
-        <w:br w:type="textWrapping"/>
-      </w:r>
-      <w:r>
-        <w:rPr>
-          <w:rStyle w:val="VerbatimChar"/>
-        </w:rPr>
-        <w:t xml:space="preserve">Clearing cache...</w:t>
-      </w:r>
-      <w:r>
-        <w:br w:type="textWrapping"/>
-      </w:r>
-      <w:r>
-        <w:br w:type="textWrapping"/>
-      </w:r>
-      <w:r>
-        <w:rPr>
-          <w:rStyle w:val="VerbatimChar"/>
-        </w:rPr>
-        <w:t xml:space="preserve">Breakpoint 1, main (argc=&lt;optimised out&gt;, argv=&lt;optimised out&gt;)</w:t>
-      </w:r>
-      <w:r>
-        <w:br w:type="textWrapping"/>
-      </w:r>
-      <w:r>
-        <w:rPr>
-          <w:rStyle w:val="VerbatimChar"/>
-        </w:rPr>
-        <w:t xml:space="preserve">    at solver_c/solver.c:138</w:t>
-      </w:r>
-      <w:r>
-        <w:br w:type="textWrapping"/>
-      </w:r>
-      <w:r>
-        <w:rPr>
-          <w:rStyle w:val="VerbatimChar"/>
-        </w:rPr>
-        <w:t xml:space="preserve">138             for (uint32 cache_idx = 0; cache_idx &lt; 0x1000000;) {</w:t>
-      </w:r>
-      <w:r>
-        <w:br w:type="textWrapping"/>
-      </w:r>
-      <w:r>
-        <w:rPr>
-          <w:rStyle w:val="VerbatimChar"/>
-        </w:rPr>
-        <w:t xml:space="preserve">(gdb) break fprintf</w:t>
-      </w:r>
-      <w:r>
-        <w:br w:type="textWrapping"/>
-      </w:r>
-      <w:r>
-        <w:rPr>
-          <w:rStyle w:val="VerbatimChar"/>
-        </w:rPr>
-        <w:t xml:space="preserve">Breakpoint 2 at 0x5555555552a0: fprintf. (6 locations)</w:t>
-      </w:r>
-      <w:r>
-        <w:br w:type="textWrapping"/>
-      </w:r>
-      <w:r>
-        <w:rPr>
-          <w:rStyle w:val="VerbatimChar"/>
-        </w:rPr>
-        <w:t xml:space="preserve">(gdb) continue</w:t>
-      </w:r>
-      <w:r>
-        <w:br w:type="textWrapping"/>
-      </w:r>
-      <w:r>
-        <w:rPr>
-          <w:rStyle w:val="VerbatimChar"/>
-        </w:rPr>
-        <w:t xml:space="preserve">Continuing.</w:t>
-      </w:r>
-      <w:r>
-        <w:br w:type="textWrapping"/>
-      </w:r>
-      <w:r>
-        <w:br w:type="textWrapping"/>
-      </w:r>
-      <w:r>
-        <w:rPr>
-          <w:rStyle w:val="VerbatimChar"/>
-        </w:rPr>
-        <w:t xml:space="preserve">Breakpoint 2, fprintf (__fmt=0x5555555571e4 "Done\n", </w:t>
-      </w:r>
-      <w:r>
-        <w:br w:type="textWrapping"/>
-      </w:r>
-      <w:r>
-        <w:rPr>
-          <w:rStyle w:val="VerbatimChar"/>
-        </w:rPr>
-        <w:t xml:space="preserve">    __stream=0x7ffff7fa05c0 &lt;_IO_2_1_stderr_&gt;)</w:t>
-      </w:r>
-      <w:r>
-        <w:br w:type="textWrapping"/>
-      </w:r>
-      <w:r>
-        <w:rPr>
-          <w:rStyle w:val="VerbatimChar"/>
-        </w:rPr>
-        <w:t xml:space="preserve">    at /usr/include/x86_64-linux-gnu/bits/stdio2.h:100</w:t>
-      </w:r>
-      <w:r>
-        <w:br w:type="textWrapping"/>
-      </w:r>
-      <w:r>
-        <w:rPr>
-          <w:rStyle w:val="VerbatimChar"/>
-        </w:rPr>
-        <w:t xml:space="preserve">100       return __fprintf_chk (__stream, __USE_FORTIFY_LEVEL - 1, __fmt,</w:t>
-      </w:r>
-      <w:r>
-        <w:br w:type="textWrapping"/>
-      </w:r>
-      <w:r>
-        <w:rPr>
-          <w:rStyle w:val="VerbatimChar"/>
-        </w:rPr>
-        <w:t xml:space="preserve">(gdb) up</w:t>
-      </w:r>
-      <w:r>
-        <w:br w:type="textWrapping"/>
-      </w:r>
-      <w:r>
-        <w:rPr>
-          <w:rStyle w:val="VerbatimChar"/>
-        </w:rPr>
-        <w:t xml:space="preserve">#1  main (argc=&lt;optimised out&gt;, argv=&lt;optimised out&gt;)</w:t>
-      </w:r>
-      <w:r>
-        <w:br w:type="textWrapping"/>
-      </w:r>
-      <w:r>
-        <w:rPr>
-          <w:rStyle w:val="VerbatimChar"/>
-        </w:rPr>
-        <w:t xml:space="preserve">    at solver_c/solver.c:145</w:t>
-      </w:r>
-      <w:r>
-        <w:br w:type="textWrapping"/>
-      </w:r>
-      <w:r>
-        <w:rPr>
-          <w:rStyle w:val="VerbatimChar"/>
-        </w:rPr>
-        <w:t xml:space="preserve">145             eprintln("Done");</w:t>
-      </w:r>
-      <w:r>
-        <w:br w:type="textWrapping"/>
-      </w:r>
-      <w:r>
-        <w:rPr>
-          <w:rStyle w:val="VerbatimChar"/>
-        </w:rPr>
-        <w:t xml:space="preserve">(gdb) up</w:t>
-      </w:r>
-      <w:r>
-        <w:br w:type="textWrapping"/>
-      </w:r>
-      <w:r>
-        <w:rPr>
-          <w:rStyle w:val="VerbatimChar"/>
-        </w:rPr>
-        <w:t xml:space="preserve">Initial frame selected; you cannot go up.</w:t>
-      </w:r>
-      <w:r>
-        <w:br w:type="textWrapping"/>
-      </w:r>
-      <w:r>
-        <w:rPr>
-          <w:rStyle w:val="VerbatimChar"/>
-        </w:rPr>
-        <w:t xml:space="preserve">(gdb) print *board</w:t>
-      </w:r>
-      <w:r>
-        <w:br w:type="textWrapping"/>
-      </w:r>
-      <w:r>
-        <w:rPr>
-          <w:rStyle w:val="VerbatimChar"/>
-        </w:rPr>
-        <w:t xml:space="preserve">value has been optimised out</w:t>
+        <w:t xml:space="preserve">Conclusion:</w:t>
       </w:r>
     </w:p>
     <w:p>
       <w:pPr>
         <w:pStyle w:val="Compact"/>
         <w:numPr>
-          <w:numId w:val="1086"/>
-          <w:ilvl w:val="0"/>
-        </w:numPr>
-      </w:pPr>
-      <w:r>
-        <w:t xml:space="preserve">Conclusion:</w:t>
-      </w:r>
-    </w:p>
-    <w:p>
-      <w:pPr>
-        <w:pStyle w:val="Compact"/>
-        <w:numPr>
-          <w:numId w:val="1089"/>
-          <w:ilvl w:val="1"/>
-        </w:numPr>
-      </w:pPr>
-      <w:r>
-        <w:t xml:space="preserve">Something bad is going wrong</w:t>
-      </w:r>
-    </w:p>
-    <w:p>
-      <w:pPr>
-        <w:pStyle w:val="Compact"/>
-        <w:numPr>
-          <w:numId w:val="1089"/>
-          <w:ilvl w:val="1"/>
-        </w:numPr>
-      </w:pPr>
-      <w:r>
-        <w:t xml:space="preserve">For some reason,</w:t>
-      </w:r>
-      <w:r>
-        <w:t xml:space="preserve"> </w:t>
-      </w:r>
-      <w:r>
-        <w:rPr>
-          <w:rStyle w:val="VerbatimChar"/>
-        </w:rPr>
-        <w:t xml:space="preserve">board</w:t>
-      </w:r>
-      <w:r>
-        <w:t xml:space="preserve"> </w:t>
-      </w:r>
-      <w:r>
-        <w:t xml:space="preserve">is optimised out even before it is done being used</w:t>
-      </w:r>
-    </w:p>
-    <w:p>
-      <w:pPr>
-        <w:pStyle w:val="Compact"/>
-        <w:numPr>
-          <w:numId w:val="1086"/>
-          <w:ilvl w:val="0"/>
-        </w:numPr>
-      </w:pPr>
-      <w:r>
-        <w:t xml:space="preserve">Compiled with:</w:t>
-      </w:r>
-    </w:p>
-    <w:p>
-      <w:pPr>
-        <w:pStyle w:val="Compact"/>
-        <w:numPr>
-          <w:numId w:val="1090"/>
-          <w:ilvl w:val="1"/>
-        </w:numPr>
-      </w:pPr>
-      <w:r>
-        <w:rPr>
-          <w:rStyle w:val="VerbatimChar"/>
-        </w:rPr>
-        <w:t xml:space="preserve">DEBUG=True</w:t>
-      </w:r>
-    </w:p>
-    <w:p>
-      <w:pPr>
-        <w:numPr>
-          <w:numId w:val="1086"/>
-          <w:ilvl w:val="0"/>
-        </w:numPr>
-      </w:pPr>
-      <w:r>
-        <w:t xml:space="preserve">Relevant GDB session log:</w:t>
-      </w:r>
-    </w:p>
-    <w:p>
-      <w:pPr>
-        <w:pStyle w:val="SourceCode"/>
-        <w:numPr>
-          <w:numId w:val="1091"/>
-          <w:ilvl w:val="1"/>
-        </w:numPr>
-      </w:pPr>
-      <w:r>
-        <w:rPr>
-          <w:rStyle w:val="VerbatimChar"/>
-        </w:rPr>
-        <w:t xml:space="preserve">(gdb) print *board</w:t>
-      </w:r>
-      <w:r>
-        <w:br w:type="textWrapping"/>
-      </w:r>
-      <w:r>
-        <w:rPr>
-          <w:rStyle w:val="VerbatimChar"/>
-        </w:rPr>
-        <w:t xml:space="preserve">$1 = {cols = {0x55555d55c2e0, 0x55555d55c300, 0x55555d55c320, </w:t>
-      </w:r>
-      <w:r>
-        <w:br w:type="textWrapping"/>
-      </w:r>
-      <w:r>
-        <w:rPr>
-          <w:rStyle w:val="VerbatimChar"/>
-        </w:rPr>
-        <w:t xml:space="preserve">    0x55555d55c340, 0x55555d55c360, 0x55555d55c380}, depth = 0}</w:t>
-      </w:r>
-      <w:r>
-        <w:br w:type="textWrapping"/>
-      </w:r>
-      <w:r>
-        <w:rPr>
-          <w:rStyle w:val="VerbatimChar"/>
-        </w:rPr>
-        <w:t xml:space="preserve">(gdb) print *board-&gt;cols[0]</w:t>
-      </w:r>
-      <w:r>
-        <w:br w:type="textWrapping"/>
-      </w:r>
-      <w:r>
-        <w:rPr>
-          <w:rStyle w:val="VerbatimChar"/>
-        </w:rPr>
-        <w:t xml:space="preserve">$2 = {cards = "\375\063\320\t\t\a\v\016\b\000\000\000\000", count = 9 '\t', </w:t>
-      </w:r>
-      <w:r>
-        <w:br w:type="textWrapping"/>
-      </w:r>
-      <w:r>
-        <w:rPr>
-          <w:rStyle w:val="VerbatimChar"/>
-        </w:rPr>
-        <w:t xml:space="preserve">  stack_begin = 8 '\b', cheated = false}</w:t>
-      </w:r>
-    </w:p>
-    <w:p>
-      <w:pPr>
-        <w:pStyle w:val="Compact"/>
-        <w:numPr>
-          <w:numId w:val="1086"/>
-          <w:ilvl w:val="0"/>
-        </w:numPr>
-      </w:pPr>
-      <w:r>
-        <w:t xml:space="preserve">Conclusion:</w:t>
-      </w:r>
-    </w:p>
-    <w:p>
-      <w:pPr>
-        <w:pStyle w:val="Compact"/>
-        <w:numPr>
-          <w:numId w:val="1092"/>
+          <w:numId w:val="1088"/>
           <w:ilvl w:val="1"/>
         </w:numPr>
       </w:pPr>
@@ -65374,18 +65222,6 @@
     <w:abstractNumId w:val="991"/>
   </w:num>
   <w:num w:numId="1088">
-    <w:abstractNumId w:val="991"/>
-  </w:num>
-  <w:num w:numId="1089">
-    <w:abstractNumId w:val="991"/>
-  </w:num>
-  <w:num w:numId="1090">
-    <w:abstractNumId w:val="991"/>
-  </w:num>
-  <w:num w:numId="1091">
-    <w:abstractNumId w:val="991"/>
-  </w:num>
-  <w:num w:numId="1092">
     <w:abstractNumId w:val="991"/>
   </w:num>
 </w:numbering>

</xml_diff>

<commit_message>
Rename a heading, format table
</commit_message>
<xml_diff>
--- a/all.docx
+++ b/all.docx
@@ -1704,21 +1704,11 @@
       <w:pPr>
         <w:pStyle w:val="Heading4"/>
       </w:pPr>
-      <w:bookmarkStart w:id="49" w:name="input"/>
-      <w:r>
-        <w:t xml:space="preserve">Input</w:t>
+      <w:bookmarkStart w:id="49" w:name="solver-arguments"/>
+      <w:r>
+        <w:t xml:space="preserve">Solver arguments</w:t>
       </w:r>
       <w:bookmarkEnd w:id="49"/>
-    </w:p>
-    <w:p>
-      <w:pPr>
-        <w:pStyle w:val="Heading5"/>
-      </w:pPr>
-      <w:bookmarkStart w:id="50" w:name="board-state"/>
-      <w:r>
-        <w:t xml:space="preserve">Board state</w:t>
-      </w:r>
-      <w:bookmarkEnd w:id="50"/>
     </w:p>
     <w:p>
       <w:pPr>
@@ -2249,11 +2239,11 @@
       <w:pPr>
         <w:pStyle w:val="Heading3"/>
       </w:pPr>
-      <w:bookmarkStart w:id="51" w:name="output"/>
+      <w:bookmarkStart w:id="50" w:name="output"/>
       <w:r>
         <w:t xml:space="preserve">Output</w:t>
       </w:r>
-      <w:bookmarkEnd w:id="51"/>
+      <w:bookmarkEnd w:id="50"/>
     </w:p>
     <w:p>
       <w:pPr>
@@ -2388,21 +2378,21 @@
       <w:pPr>
         <w:pStyle w:val="Heading1"/>
       </w:pPr>
-      <w:bookmarkStart w:id="52" w:name="design-of-the-solitaire-solver"/>
+      <w:bookmarkStart w:id="51" w:name="design-of-the-solitaire-solver"/>
       <w:r>
         <w:t xml:space="preserve">Design of the Solitaire Solver</w:t>
       </w:r>
-      <w:bookmarkEnd w:id="52"/>
+      <w:bookmarkEnd w:id="51"/>
     </w:p>
     <w:p>
       <w:pPr>
         <w:pStyle w:val="Heading2"/>
       </w:pPr>
-      <w:bookmarkStart w:id="53" w:name="decomposition"/>
+      <w:bookmarkStart w:id="52" w:name="decomposition"/>
       <w:r>
         <w:t xml:space="preserve">Decomposition</w:t>
       </w:r>
-      <w:bookmarkEnd w:id="53"/>
+      <w:bookmarkEnd w:id="52"/>
     </w:p>
     <w:p>
       <w:pPr>
@@ -3540,11 +3530,11 @@
       <w:pPr>
         <w:pStyle w:val="Heading2"/>
       </w:pPr>
-      <w:bookmarkStart w:id="54" w:name="analysis-with-data-oriented-design"/>
+      <w:bookmarkStart w:id="53" w:name="analysis-with-data-oriented-design"/>
       <w:r>
         <w:t xml:space="preserve">Analysis with Data-Oriented design</w:t>
       </w:r>
-      <w:bookmarkEnd w:id="54"/>
+      <w:bookmarkEnd w:id="53"/>
     </w:p>
     <w:p>
       <w:pPr>
@@ -3930,11 +3920,11 @@
       <w:pPr>
         <w:pStyle w:val="Heading2"/>
       </w:pPr>
-      <w:bookmarkStart w:id="55" w:name="analysis-of-the-graphical-user-interface"/>
+      <w:bookmarkStart w:id="54" w:name="analysis-of-the-graphical-user-interface"/>
       <w:r>
         <w:t xml:space="preserve">Analysis of the Graphical User Interface</w:t>
       </w:r>
-      <w:bookmarkEnd w:id="55"/>
+      <w:bookmarkEnd w:id="54"/>
     </w:p>
     <w:p>
       <w:pPr>
@@ -4020,21 +4010,21 @@
       <w:pPr>
         <w:pStyle w:val="Heading1"/>
       </w:pPr>
-      <w:bookmarkStart w:id="56" w:name="evidence-of-project-development"/>
+      <w:bookmarkStart w:id="55" w:name="evidence-of-project-development"/>
       <w:r>
         <w:t xml:space="preserve">Evidence of Project Development</w:t>
       </w:r>
-      <w:bookmarkEnd w:id="56"/>
+      <w:bookmarkEnd w:id="55"/>
     </w:p>
     <w:p>
       <w:pPr>
         <w:pStyle w:val="Heading2"/>
       </w:pPr>
-      <w:bookmarkStart w:id="57" w:name="principles"/>
+      <w:bookmarkStart w:id="56" w:name="principles"/>
       <w:r>
         <w:t xml:space="preserve">Principles</w:t>
       </w:r>
-      <w:bookmarkEnd w:id="57"/>
+      <w:bookmarkEnd w:id="56"/>
     </w:p>
     <w:p>
       <w:pPr>
@@ -4169,7 +4159,7 @@
       <w:r>
         <w:t xml:space="preserve"> </w:t>
       </w:r>
-      <w:hyperlink r:id="rId58">
+      <w:hyperlink r:id="rId57">
         <w:r>
           <w:rPr>
             <w:rStyle w:val="Hyperlink"/>
@@ -4557,7 +4547,7 @@
       <w:r>
         <w:t xml:space="preserve"> </w:t>
       </w:r>
-      <w:hyperlink r:id="rId59">
+      <w:hyperlink r:id="rId58">
         <w:r>
           <w:rPr>
             <w:rStyle w:val="Hyperlink"/>
@@ -4765,7 +4755,7 @@
       <w:r>
         <w:t xml:space="preserve"> </w:t>
       </w:r>
-      <w:hyperlink r:id="rId60">
+      <w:hyperlink r:id="rId59">
         <w:r>
           <w:rPr>
             <w:rStyle w:val="Hyperlink"/>
@@ -6147,7 +6137,7 @@
       <w:r>
         <w:t xml:space="preserve"> </w:t>
       </w:r>
-      <w:hyperlink r:id="rId61">
+      <w:hyperlink r:id="rId60">
         <w:r>
           <w:rPr>
             <w:rStyle w:val="VerbatimChar"/>
@@ -8112,7 +8102,7 @@
       <w:r>
         <w:t xml:space="preserve"> </w:t>
       </w:r>
-      <w:hyperlink r:id="rId62">
+      <w:hyperlink r:id="rId61">
         <w:r>
           <w:rPr>
             <w:rStyle w:val="VerbatimChar"/>
@@ -8681,31 +8671,31 @@
       <w:pPr>
         <w:pStyle w:val="Heading1"/>
       </w:pPr>
-      <w:bookmarkStart w:id="63" w:name="iterations"/>
+      <w:bookmarkStart w:id="62" w:name="iterations"/>
       <w:r>
         <w:t xml:space="preserve">Iterations</w:t>
       </w:r>
-      <w:bookmarkEnd w:id="63"/>
+      <w:bookmarkEnd w:id="62"/>
     </w:p>
     <w:p>
       <w:pPr>
         <w:pStyle w:val="Heading2"/>
       </w:pPr>
-      <w:bookmarkStart w:id="64" w:name="c-solver"/>
+      <w:bookmarkStart w:id="63" w:name="c-solver"/>
       <w:r>
         <w:t xml:space="preserve">C solver</w:t>
       </w:r>
-      <w:bookmarkEnd w:id="64"/>
+      <w:bookmarkEnd w:id="63"/>
     </w:p>
     <w:p>
       <w:pPr>
         <w:pStyle w:val="Heading3"/>
       </w:pPr>
-      <w:bookmarkStart w:id="65" w:name="minimum-viable-product-2021-01-03t1442z"/>
+      <w:bookmarkStart w:id="64" w:name="minimum-viable-product-2021-01-03t1442z"/>
       <w:r>
         <w:t xml:space="preserve">Minimum Viable Product [2021-01-03T14:42Z]</w:t>
       </w:r>
-      <w:bookmarkEnd w:id="65"/>
+      <w:bookmarkEnd w:id="64"/>
     </w:p>
     <w:p>
       <w:pPr>
@@ -16798,11 +16788,11 @@
       <w:pPr>
         <w:pStyle w:val="Heading3"/>
       </w:pPr>
-      <w:bookmarkStart w:id="66" w:name="cheating-2021-01-19t1900z"/>
+      <w:bookmarkStart w:id="65" w:name="cheating-2021-01-19t1900z"/>
       <w:r>
         <w:t xml:space="preserve">Cheating [2021-01-19T19:00Z]</w:t>
       </w:r>
-      <w:bookmarkEnd w:id="66"/>
+      <w:bookmarkEnd w:id="65"/>
     </w:p>
     <w:p>
       <w:pPr>
@@ -28219,11 +28209,11 @@
       <w:pPr>
         <w:pStyle w:val="Heading3"/>
       </w:pPr>
-      <w:bookmarkStart w:id="67" w:name="Xcb34068c48c0ea8cef3f9c21b983953ad22ec82"/>
+      <w:bookmarkStart w:id="66" w:name="Xcb34068c48c0ea8cef3f9c21b983953ad22ec82"/>
       <w:r>
         <w:t xml:space="preserve">Caching and solution optimisation timer [2021-01-26T12:53Z]</w:t>
       </w:r>
-      <w:bookmarkEnd w:id="67"/>
+      <w:bookmarkEnd w:id="66"/>
     </w:p>
     <w:p>
       <w:pPr>
@@ -43964,11 +43954,11 @@
       <w:pPr>
         <w:pStyle w:val="Heading3"/>
       </w:pPr>
-      <w:bookmarkStart w:id="68" w:name="X5f936e3fab3c0e4c3d9308130fb1112b7b12534"/>
+      <w:bookmarkStart w:id="67" w:name="X5f936e3fab3c0e4c3d9308130fb1112b7b12534"/>
       <w:r>
         <w:t xml:space="preserve">Input validation and bugfixes [2021-02-19T16:28Z]</w:t>
       </w:r>
-      <w:bookmarkEnd w:id="68"/>
+      <w:bookmarkEnd w:id="67"/>
     </w:p>
     <w:p>
       <w:pPr>
@@ -61512,9 +61502,27 @@
       <w:pPr>
         <w:pStyle w:val="Heading1"/>
       </w:pPr>
-      <w:bookmarkStart w:id="69" w:name="test-log"/>
+      <w:bookmarkStart w:id="68" w:name="test-log"/>
       <w:r>
         <w:t xml:space="preserve">Test log</w:t>
+      </w:r>
+      <w:bookmarkEnd w:id="68"/>
+    </w:p>
+    <w:p>
+      <w:pPr>
+        <w:pStyle w:val="FirstParagraph"/>
+      </w:pPr>
+      <w:r>
+        <w:t xml:space="preserve">This will log the tests, their output, and whether the test was successful</w:t>
+      </w:r>
+    </w:p>
+    <w:p>
+      <w:pPr>
+        <w:pStyle w:val="Heading2"/>
+      </w:pPr>
+      <w:bookmarkStart w:id="69" w:name="test-1-board-state-parsing"/>
+      <w:r>
+        <w:t xml:space="preserve">Test #1: Board State Parsing</w:t>
       </w:r>
       <w:bookmarkEnd w:id="69"/>
     </w:p>
@@ -61522,25 +61530,7 @@
       <w:pPr>
         <w:pStyle w:val="FirstParagraph"/>
       </w:pPr>
-      <w:r>
-        <w:t xml:space="preserve">This will log the tests, their output, and whether the test was successful</w:t>
-      </w:r>
-    </w:p>
-    <w:p>
-      <w:pPr>
-        <w:pStyle w:val="Heading2"/>
-      </w:pPr>
-      <w:bookmarkStart w:id="70" w:name="test-1-board-state-parsing"/>
-      <w:r>
-        <w:t xml:space="preserve">Test #1: Board State Parsing</w:t>
-      </w:r>
-      <w:bookmarkEnd w:id="70"/>
-    </w:p>
-    <w:p>
-      <w:pPr>
-        <w:pStyle w:val="FirstParagraph"/>
-      </w:pPr>
-      <w:hyperlink r:id="rId71">
+      <w:hyperlink r:id="rId70">
         <w:r>
           <w:rPr>
             <w:rStyle w:val="Hyperlink"/>
@@ -62168,7 +62158,7 @@
       <w:pPr>
         <w:pStyle w:val="Heading2"/>
       </w:pPr>
-      <w:bookmarkStart w:id="72" w:name="test-2-stack_begin-profilingbenchmarking"/>
+      <w:bookmarkStart w:id="71" w:name="test-2-stack_begin-profilingbenchmarking"/>
       <w:r>
         <w:t xml:space="preserve">Test #2:</w:t>
       </w:r>
@@ -62187,13 +62177,13 @@
       <w:r>
         <w:t xml:space="preserve">profiling/benchmarking</w:t>
       </w:r>
-      <w:bookmarkEnd w:id="72"/>
+      <w:bookmarkEnd w:id="71"/>
     </w:p>
     <w:p>
       <w:pPr>
         <w:pStyle w:val="FirstParagraph"/>
       </w:pPr>
-      <w:hyperlink r:id="rId73">
+      <w:hyperlink r:id="rId72">
         <w:r>
           <w:rPr>
             <w:rStyle w:val="Hyperlink"/>
@@ -62297,17 +62287,17 @@
       <w:pPr>
         <w:pStyle w:val="Heading2"/>
       </w:pPr>
-      <w:bookmarkStart w:id="74" w:name="test-3-board-compression-and-comparison"/>
+      <w:bookmarkStart w:id="73" w:name="test-3-board-compression-and-comparison"/>
       <w:r>
         <w:t xml:space="preserve">Test #3: Board compression and comparison</w:t>
       </w:r>
-      <w:bookmarkEnd w:id="74"/>
+      <w:bookmarkEnd w:id="73"/>
     </w:p>
     <w:p>
       <w:pPr>
         <w:pStyle w:val="FirstParagraph"/>
       </w:pPr>
-      <w:hyperlink r:id="rId75">
+      <w:hyperlink r:id="rId74">
         <w:r>
           <w:rPr>
             <w:rStyle w:val="Hyperlink"/>
@@ -62510,17 +62500,17 @@
       <w:pPr>
         <w:pStyle w:val="Heading2"/>
       </w:pPr>
-      <w:bookmarkStart w:id="76" w:name="X4f1b719a5801c174358f275827b485b2b0d2ef4"/>
+      <w:bookmarkStart w:id="75" w:name="X4f1b719a5801c174358f275827b485b2b0d2ef4"/>
       <w:r>
         <w:t xml:space="preserve">Test #4: Board state permutation invariance (comparison)</w:t>
       </w:r>
-      <w:bookmarkEnd w:id="76"/>
+      <w:bookmarkEnd w:id="75"/>
     </w:p>
     <w:p>
       <w:pPr>
         <w:pStyle w:val="FirstParagraph"/>
       </w:pPr>
-      <w:hyperlink r:id="rId77">
+      <w:hyperlink r:id="rId76">
         <w:r>
           <w:rPr>
             <w:rStyle w:val="Hyperlink"/>
@@ -62539,7 +62529,7 @@
       <w:r>
         <w:t xml:space="preserve"> </w:t>
       </w:r>
-      <w:hyperlink r:id="rId79">
+      <w:hyperlink r:id="rId78">
         <w:r>
           <w:drawing>
             <wp:inline>
@@ -62556,7 +62546,7 @@
                       </pic:cNvPicPr>
                     </pic:nvPicPr>
                     <pic:blipFill>
-                      <a:blip r:embed="rId78"/>
+                      <a:blip r:embed="rId77"/>
                       <a:stretch>
                         <a:fillRect/>
                       </a:stretch>
@@ -62605,7 +62595,7 @@
       <w:r>
         <w:t xml:space="preserve"> </w:t>
       </w:r>
-      <w:hyperlink r:id="rId80">
+      <w:hyperlink r:id="rId79">
         <w:r>
           <w:rPr>
             <w:rStyle w:val="Hyperlink"/>
@@ -62632,17 +62622,17 @@
       <w:pPr>
         <w:pStyle w:val="Heading2"/>
       </w:pPr>
-      <w:bookmarkStart w:id="81" w:name="Xce3e15d09d3fe8ac18cc5e51f9566a8ffa8687c"/>
+      <w:bookmarkStart w:id="80" w:name="Xce3e15d09d3fe8ac18cc5e51f9566a8ffa8687c"/>
       <w:r>
         <w:t xml:space="preserve">Test #5: Board state permutation invariance (hashing)</w:t>
       </w:r>
-      <w:bookmarkEnd w:id="81"/>
+      <w:bookmarkEnd w:id="80"/>
     </w:p>
     <w:p>
       <w:pPr>
         <w:pStyle w:val="FirstParagraph"/>
       </w:pPr>
-      <w:hyperlink r:id="rId82">
+      <w:hyperlink r:id="rId81">
         <w:r>
           <w:rPr>
             <w:rStyle w:val="Hyperlink"/>
@@ -62683,17 +62673,17 @@
       <w:pPr>
         <w:pStyle w:val="Heading2"/>
       </w:pPr>
-      <w:bookmarkStart w:id="83" w:name="test-6-hash-collision-likelihood"/>
+      <w:bookmarkStart w:id="82" w:name="test-6-hash-collision-likelihood"/>
       <w:r>
         <w:t xml:space="preserve">Test #6: Hash collision likelihood</w:t>
       </w:r>
-      <w:bookmarkEnd w:id="83"/>
+      <w:bookmarkEnd w:id="82"/>
     </w:p>
     <w:p>
       <w:pPr>
         <w:pStyle w:val="FirstParagraph"/>
       </w:pPr>
-      <w:hyperlink r:id="rId82">
+      <w:hyperlink r:id="rId81">
         <w:r>
           <w:rPr>
             <w:rStyle w:val="Hyperlink"/>
@@ -62773,17 +62763,17 @@
       <w:pPr>
         <w:pStyle w:val="Heading2"/>
       </w:pPr>
-      <w:bookmarkStart w:id="84" w:name="test-7-hash-collision-cheating"/>
+      <w:bookmarkStart w:id="83" w:name="test-7-hash-collision-cheating"/>
       <w:r>
         <w:t xml:space="preserve">Test #7: Hash collision (Cheating)</w:t>
       </w:r>
-      <w:bookmarkEnd w:id="84"/>
+      <w:bookmarkEnd w:id="83"/>
     </w:p>
     <w:p>
       <w:pPr>
         <w:pStyle w:val="FirstParagraph"/>
       </w:pPr>
-      <w:hyperlink r:id="rId82">
+      <w:hyperlink r:id="rId81">
         <w:r>
           <w:rPr>
             <w:rStyle w:val="Hyperlink"/>
@@ -62833,17 +62823,17 @@
       <w:pPr>
         <w:pStyle w:val="Heading2"/>
       </w:pPr>
-      <w:bookmarkStart w:id="85" w:name="test-8-optimal-solution-search"/>
+      <w:bookmarkStart w:id="84" w:name="test-8-optimal-solution-search"/>
       <w:r>
         <w:t xml:space="preserve">Test #8: Optimal solution search</w:t>
       </w:r>
-      <w:bookmarkEnd w:id="85"/>
+      <w:bookmarkEnd w:id="84"/>
     </w:p>
     <w:p>
       <w:pPr>
         <w:pStyle w:val="FirstParagraph"/>
       </w:pPr>
-      <w:hyperlink r:id="rId86">
+      <w:hyperlink r:id="rId85">
         <w:r>
           <w:rPr>
             <w:rStyle w:val="Hyperlink"/>
@@ -63328,7 +63318,7 @@
       <w:pPr>
         <w:pStyle w:val="Heading2"/>
       </w:pPr>
-      <w:bookmarkStart w:id="87" w:name="test-9-parse_input-robustness"/>
+      <w:bookmarkStart w:id="86" w:name="test-9-parse_input-robustness"/>
       <w:r>
         <w:t xml:space="preserve">Test #9:</w:t>
       </w:r>
@@ -63347,13 +63337,13 @@
       <w:r>
         <w:t xml:space="preserve">robustness</w:t>
       </w:r>
-      <w:bookmarkEnd w:id="87"/>
+      <w:bookmarkEnd w:id="86"/>
     </w:p>
     <w:p>
       <w:pPr>
         <w:pStyle w:val="FirstParagraph"/>
       </w:pPr>
-      <w:hyperlink r:id="rId88">
+      <w:hyperlink r:id="rId87">
         <w:r>
           <w:rPr>
             <w:rStyle w:val="Hyperlink"/>
@@ -63601,21 +63591,21 @@
       <w:pPr>
         <w:pStyle w:val="Heading1"/>
       </w:pPr>
-      <w:bookmarkStart w:id="89" w:name="debugging-sessions"/>
+      <w:bookmarkStart w:id="88" w:name="debugging-sessions"/>
       <w:r>
         <w:t xml:space="preserve">Debugging sessions</w:t>
       </w:r>
-      <w:bookmarkEnd w:id="89"/>
+      <w:bookmarkEnd w:id="88"/>
     </w:p>
     <w:p>
       <w:pPr>
         <w:pStyle w:val="Heading2"/>
       </w:pPr>
-      <w:bookmarkStart w:id="90" w:name="session-2021-01-20"/>
+      <w:bookmarkStart w:id="89" w:name="session-2021-01-20"/>
       <w:r>
         <w:t xml:space="preserve">Session: 2021-01-20</w:t>
       </w:r>
-      <w:bookmarkEnd w:id="90"/>
+      <w:bookmarkEnd w:id="89"/>
     </w:p>
     <w:p>
       <w:pPr>
@@ -63827,11 +63817,11 @@
       <w:pPr>
         <w:pStyle w:val="Heading2"/>
       </w:pPr>
-      <w:bookmarkStart w:id="91" w:name="session-2021-01-21"/>
+      <w:bookmarkStart w:id="90" w:name="session-2021-01-21"/>
       <w:r>
         <w:t xml:space="preserve">Session: 2021-01-21</w:t>
       </w:r>
-      <w:bookmarkEnd w:id="91"/>
+      <w:bookmarkEnd w:id="90"/>
     </w:p>
     <w:p>
       <w:pPr>

</xml_diff>

<commit_message>
Add testing and evaluation
</commit_message>
<xml_diff>
--- a/all.docx
+++ b/all.docx
@@ -64329,6 +64329,373 @@
       </w:r>
       <w:r>
         <w:t xml:space="preserve">is being written to the beginning of the array of cards</w:t>
+      </w:r>
+    </w:p>
+    <w:p>
+      <w:pPr>
+        <w:pStyle w:val="Heading1"/>
+      </w:pPr>
+      <w:bookmarkStart w:id="91" w:name="final-testing-and-evaluation"/>
+      <w:r>
+        <w:t xml:space="preserve">Final testing and evaluation</w:t>
+      </w:r>
+      <w:bookmarkEnd w:id="91"/>
+    </w:p>
+    <w:p>
+      <w:pPr>
+        <w:pStyle w:val="Heading2"/>
+      </w:pPr>
+      <w:bookmarkStart w:id="92" w:name="usability-testing"/>
+      <w:r>
+        <w:t xml:space="preserve">Usability Testing</w:t>
+      </w:r>
+      <w:bookmarkEnd w:id="92"/>
+    </w:p>
+    <w:p>
+      <w:pPr>
+        <w:pStyle w:val="FirstParagraph"/>
+      </w:pPr>
+      <w:r>
+        <w:t xml:space="preserve">Testing has been carried out with one of the stakeholders using Windows; a recording has been made of this testing (see below).</w:t>
+      </w:r>
+    </w:p>
+    <w:p>
+      <w:pPr>
+        <w:pStyle w:val="BodyText"/>
+      </w:pPr>
+      <w:r>
+        <w:t xml:space="preserve">Sorry, your browser doesn’t support embedded videos. View it here:</w:t>
+      </w:r>
+      <w:r>
+        <w:t xml:space="preserve"> </w:t>
+      </w:r>
+      <w:hyperlink r:id="rId93">
+        <w:r>
+          <w:rPr>
+            <w:rStyle w:val="Hyperlink"/>
+          </w:rPr>
+          <w:t xml:space="preserve">Recording of testing</w:t>
+        </w:r>
+      </w:hyperlink>
+    </w:p>
+    <w:p>
+      <w:pPr>
+        <w:pStyle w:val="BodyText"/>
+      </w:pPr>
+    </w:p>
+    <w:p>
+      <w:pPr>
+        <w:pStyle w:val="BodyText"/>
+      </w:pPr>
+      <w:r>
+        <w:t xml:space="preserve">Stakeholders have given feedback, listed below:</w:t>
+      </w:r>
+    </w:p>
+    <w:p>
+      <w:pPr>
+        <w:pStyle w:val="Compact"/>
+        <w:numPr>
+          <w:numId w:val="1089"/>
+          <w:ilvl w:val="0"/>
+        </w:numPr>
+      </w:pPr>
+      <w:r>
+        <w:t xml:space="preserve">id-05012e5c-1462-4510-9fa3-e7e92b1062a9</w:t>
+      </w:r>
+    </w:p>
+    <w:p>
+      <w:pPr>
+        <w:pStyle w:val="Compact"/>
+        <w:numPr>
+          <w:numId w:val="1090"/>
+          <w:ilvl w:val="1"/>
+        </w:numPr>
+      </w:pPr>
+      <w:r>
+        <w:t xml:space="preserve">Feedback:</w:t>
+      </w:r>
+    </w:p>
+    <w:p>
+      <w:pPr>
+        <w:pStyle w:val="Compact"/>
+        <w:numPr>
+          <w:numId w:val="1091"/>
+          <w:ilvl w:val="2"/>
+        </w:numPr>
+      </w:pPr>
+      <w:r>
+        <w:t xml:space="preserve">An indication of the game number in the status bar would be helpful; it’s not possible to see which game of n you are on at any time - are there 4 more games to go or 40? Given that the unsuccessful solves don’t count, it’s impossible to say.</w:t>
+      </w:r>
+    </w:p>
+    <w:p>
+      <w:pPr>
+        <w:pStyle w:val="Compact"/>
+        <w:numPr>
+          <w:numId w:val="1091"/>
+          <w:ilvl w:val="2"/>
+        </w:numPr>
+      </w:pPr>
+      <w:r>
+        <w:t xml:space="preserve">Solve time could be logged and displayed in the status bar. This would be interesting and give you an idea of whether changes made to the parameters actually improve or impair the speed of attempts.</w:t>
+      </w:r>
+    </w:p>
+    <w:p>
+      <w:pPr>
+        <w:pStyle w:val="Compact"/>
+        <w:numPr>
+          <w:numId w:val="1091"/>
+          <w:ilvl w:val="2"/>
+        </w:numPr>
+      </w:pPr>
+      <w:r>
+        <w:t xml:space="preserve">Information about the number of failed attempts, average moves in successful attempts, and average time for solution could be tracked and displayed in a dialogue at the end of the sequence of games. A report showing this in an easily readable format would be useful.</w:t>
+      </w:r>
+    </w:p>
+    <w:p>
+      <w:pPr>
+        <w:pStyle w:val="Compact"/>
+        <w:numPr>
+          <w:numId w:val="1091"/>
+          <w:ilvl w:val="2"/>
+        </w:numPr>
+      </w:pPr>
+      <w:r>
+        <w:t xml:space="preserve">An indication of what the optimal numbers for the various options are would give the user more information about how to make changes and why.</w:t>
+      </w:r>
+    </w:p>
+    <w:p>
+      <w:pPr>
+        <w:pStyle w:val="Compact"/>
+        <w:numPr>
+          <w:numId w:val="1091"/>
+          <w:ilvl w:val="2"/>
+        </w:numPr>
+      </w:pPr>
+      <w:r>
+        <w:t xml:space="preserve">Steam achievements are good to get, especially</w:t>
+      </w:r>
+      <w:r>
+        <w:t xml:space="preserve"> </w:t>
+      </w:r>
+      <w:r>
+        <w:t xml:space="preserve">“</w:t>
+      </w:r>
+      <w:r>
+        <w:t xml:space="preserve">unobtainable</w:t>
+      </w:r>
+      <w:r>
+        <w:t xml:space="preserve">”</w:t>
+      </w:r>
+      <w:r>
+        <w:t xml:space="preserve"> </w:t>
+      </w:r>
+      <w:r>
+        <w:t xml:space="preserve">ones, but I think I would want this as a last resort for that final achievement, not as a goal. I would like the ability to apply it to other card games though.</w:t>
+      </w:r>
+    </w:p>
+    <w:p>
+      <w:pPr>
+        <w:pStyle w:val="Compact"/>
+        <w:numPr>
+          <w:numId w:val="1091"/>
+          <w:ilvl w:val="2"/>
+        </w:numPr>
+      </w:pPr>
+      <w:r>
+        <w:t xml:space="preserve">I do enjoy card games but solving it myself is the fun part. Is the aim to prove that an</w:t>
+      </w:r>
+      <w:r>
+        <w:t xml:space="preserve"> </w:t>
+      </w:r>
+      <w:r>
+        <w:t xml:space="preserve">“</w:t>
+      </w:r>
+      <w:r>
+        <w:t xml:space="preserve">unsolvable</w:t>
+      </w:r>
+      <w:r>
+        <w:t xml:space="preserve">”</w:t>
+      </w:r>
+      <w:r>
+        <w:t xml:space="preserve"> </w:t>
+      </w:r>
+      <w:r>
+        <w:t xml:space="preserve">one really is? If the games have numbers can one force the solver to tackle a particular game?</w:t>
+      </w:r>
+    </w:p>
+    <w:p>
+      <w:pPr>
+        <w:pStyle w:val="Compact"/>
+        <w:numPr>
+          <w:numId w:val="1090"/>
+          <w:ilvl w:val="1"/>
+        </w:numPr>
+      </w:pPr>
+      <w:r>
+        <w:t xml:space="preserve">Bugs demonstrated during testing:</w:t>
+      </w:r>
+    </w:p>
+    <w:p>
+      <w:pPr>
+        <w:pStyle w:val="Compact"/>
+        <w:numPr>
+          <w:numId w:val="1092"/>
+          <w:ilvl w:val="2"/>
+        </w:numPr>
+      </w:pPr>
+      <w:r>
+        <w:t xml:space="preserve">Corner flinging to stop solution execution does not update button text accordingly.</w:t>
+      </w:r>
+    </w:p>
+    <w:p>
+      <w:pPr>
+        <w:pStyle w:val="Compact"/>
+        <w:numPr>
+          <w:numId w:val="1092"/>
+          <w:ilvl w:val="2"/>
+        </w:numPr>
+      </w:pPr>
+      <w:r>
+        <w:t xml:space="preserve">Completion of desired number of games does not update button text.</w:t>
+      </w:r>
+    </w:p>
+    <w:p>
+      <w:pPr>
+        <w:pStyle w:val="Compact"/>
+        <w:numPr>
+          <w:numId w:val="1000"/>
+          <w:ilvl w:val="0"/>
+        </w:numPr>
+      </w:pPr>
+      <w:r>
+        <w:t xml:space="preserve">This feedback is useful because it highlights that the stakeholder has ideas for additional features that had not previously been thought of, and that the stakeholder may have preferred an alternate usage where the program provides a hint towards the current puzzle, instead of simply solving it</w:t>
+      </w:r>
+    </w:p>
+    <w:p>
+      <w:pPr>
+        <w:pStyle w:val="Heading2"/>
+      </w:pPr>
+      <w:bookmarkStart w:id="94" w:name="effective-evaluation"/>
+      <w:r>
+        <w:t xml:space="preserve">Effective Evaluation</w:t>
+      </w:r>
+      <w:bookmarkEnd w:id="94"/>
+    </w:p>
+    <w:p>
+      <w:pPr>
+        <w:pStyle w:val="Heading2"/>
+      </w:pPr>
+      <w:bookmarkStart w:id="95" w:name="maintenance"/>
+      <w:r>
+        <w:t xml:space="preserve">Maintenance</w:t>
+      </w:r>
+      <w:bookmarkEnd w:id="95"/>
+    </w:p>
+    <w:p>
+      <w:pPr>
+        <w:pStyle w:val="FirstParagraph"/>
+      </w:pPr>
+      <w:r>
+        <w:t xml:space="preserve">The solver application has been tested on Windows and Linux and should also work on MacOS but none of my testers use MacOS. It doesn’t require installation, and requires only three Python libraries installed with pip, the Python package manager. This can be done easily by anyone with simple instructions.</w:t>
+      </w:r>
+    </w:p>
+    <w:p>
+      <w:pPr>
+        <w:pStyle w:val="BodyText"/>
+      </w:pPr>
+      <w:r>
+        <w:t xml:space="preserve">The application does not require regular updates; updates would only be required when new functionality is added. It would not require modifications to continue with current features as it does not require an internet connection to function.</w:t>
+      </w:r>
+    </w:p>
+    <w:p>
+      <w:pPr>
+        <w:pStyle w:val="BodyText"/>
+      </w:pPr>
+      <w:r>
+        <w:t xml:space="preserve">The application does not require backups as there is no data storage requirement - it does not need to be installed, it does not save any persistent data as its state is maintained only during runtime, and therefore there would be nothing to back up.</w:t>
+      </w:r>
+    </w:p>
+    <w:p>
+      <w:pPr>
+        <w:pStyle w:val="BodyText"/>
+      </w:pPr>
+      <w:r>
+        <w:t xml:space="preserve">There is no archive requirement for this application as there is no data to be stored, and therefore the footprint of the solver is very small indeed. It has no persistent state.</w:t>
+      </w:r>
+    </w:p>
+    <w:p>
+      <w:pPr>
+        <w:pStyle w:val="BodyText"/>
+      </w:pPr>
+      <w:r>
+        <w:t xml:space="preserve">Future technology developments that may enhance and improve the system include: improved GUI systems; better algorithms; improved input emulation; and any significant improvement in processing speed would improve the performance of the solver.</w:t>
+      </w:r>
+    </w:p>
+    <w:p>
+      <w:pPr>
+        <w:pStyle w:val="Heading2"/>
+      </w:pPr>
+      <w:bookmarkStart w:id="96" w:name="Xed9bcbbff10beccc10828cd0f9c21488de75ad9"/>
+      <w:r>
+        <w:t xml:space="preserve">Incomplete Systems and Further Development</w:t>
+      </w:r>
+      <w:bookmarkEnd w:id="96"/>
+    </w:p>
+    <w:p>
+      <w:pPr>
+        <w:pStyle w:val="FirstParagraph"/>
+      </w:pPr>
+      <w:r>
+        <w:t xml:space="preserve">If the application was further developed in the future, additional features that would improve the experience include improved algorithms, more detailed information in the user interface, and a playable standalone solitaire game - not using the Steam game - which uses the assets within the repository and uses the solver code to provide hints. Adding functionality to learn more games would require significantly more development. If there was more time available for this particular iteration, the standalone game could have been added, but teaching it more games would require much more time and effort.</w:t>
+      </w:r>
+    </w:p>
+    <w:p>
+      <w:pPr>
+        <w:pStyle w:val="BodyText"/>
+      </w:pPr>
+      <w:r>
+        <w:t xml:space="preserve">The solver works reasonably well as it is, but some aspects could be improved:</w:t>
+      </w:r>
+    </w:p>
+    <w:p>
+      <w:pPr>
+        <w:pStyle w:val="Compact"/>
+        <w:numPr>
+          <w:numId w:val="1093"/>
+          <w:ilvl w:val="0"/>
+        </w:numPr>
+      </w:pPr>
+      <w:r>
+        <w:t xml:space="preserve">The command-line solver does not have a time limit and therefore it can take an extremely long time to find a solution, depending on the board and its settings. The GUI uses a subprocess timeout to kill the solver, having assumed it did not finish, which means that the solver taking far too long is a non-issue when using the GUI. But because the user can choose to only use the command-line executable, the lack of timeout causes delay and friction in the process. You cannot force the user to choose the GUI (although it makes the process easier) - it is not possible to prevent the command-line from being used as the user can pass the same arguments that the GUI uses; it also has a help message, containing the information detailed</w:t>
+      </w:r>
+      <w:r>
+        <w:t xml:space="preserve"> </w:t>
+      </w:r>
+      <w:hyperlink r:id="rId97">
+        <w:r>
+          <w:rPr>
+            <w:rStyle w:val="Hyperlink"/>
+          </w:rPr>
+          <w:t xml:space="preserve">here</w:t>
+        </w:r>
+      </w:hyperlink>
+      <w:r>
+        <w:t xml:space="preserve"> </w:t>
+      </w:r>
+      <w:r>
+        <w:t xml:space="preserve">which tells the user how to pass the options.</w:t>
+      </w:r>
+    </w:p>
+    <w:p>
+      <w:pPr>
+        <w:pStyle w:val="Compact"/>
+        <w:numPr>
+          <w:numId w:val="1093"/>
+          <w:ilvl w:val="0"/>
+        </w:numPr>
+      </w:pPr>
+      <w:r>
+        <w:t xml:space="preserve">The input emulation does not lock the user’s mouse; therefore the user can disrupt the solution while it is being executed. This results in the solver moving cards into incorrect places, which will prevent the solution from being executed correctly (and the game will not be solved).</w:t>
       </w:r>
     </w:p>
     <w:sectPr/>
@@ -65212,6 +65579,21 @@
     <w:abstractNumId w:val="991"/>
   </w:num>
   <w:num w:numId="1088">
+    <w:abstractNumId w:val="991"/>
+  </w:num>
+  <w:num w:numId="1089">
+    <w:abstractNumId w:val="991"/>
+  </w:num>
+  <w:num w:numId="1090">
+    <w:abstractNumId w:val="991"/>
+  </w:num>
+  <w:num w:numId="1091">
+    <w:abstractNumId w:val="991"/>
+  </w:num>
+  <w:num w:numId="1092">
+    <w:abstractNumId w:val="991"/>
+  </w:num>
+  <w:num w:numId="1093">
     <w:abstractNumId w:val="991"/>
   </w:num>
 </w:numbering>

</xml_diff>

<commit_message>
Add alternate video sources
</commit_message>
<xml_diff>
--- a/all.docx
+++ b/all.docx
@@ -64364,31 +64364,7 @@
         <w:pStyle w:val="BodyText"/>
       </w:pPr>
       <w:r>
-        <w:t xml:space="preserve">Sorry, your browser doesn’t support embedded videos. View it here:</w:t>
-      </w:r>
-      <w:r>
-        <w:t xml:space="preserve"> </w:t>
-      </w:r>
-      <w:hyperlink r:id="rId93">
-        <w:r>
-          <w:rPr>
-            <w:rStyle w:val="Hyperlink"/>
-          </w:rPr>
-          <w:t xml:space="preserve">Recording of testing</w:t>
-        </w:r>
-      </w:hyperlink>
-    </w:p>
-    <w:p>
-      <w:pPr>
-        <w:pStyle w:val="BodyText"/>
-      </w:pPr>
-    </w:p>
-    <w:p>
-      <w:pPr>
-        <w:pStyle w:val="BodyText"/>
-      </w:pPr>
-      <w:r>
-        <w:t xml:space="preserve">Stakeholders have given feedback, listed below:</w:t>
+        <w:t xml:space="preserve">Sorry, your browser doesn’t support embedded videos. View it:</w:t>
       </w:r>
     </w:p>
     <w:p>
@@ -64399,8 +64375,77 @@
           <w:ilvl w:val="0"/>
         </w:numPr>
       </w:pPr>
-      <w:r>
-        <w:t xml:space="preserve">id-05012e5c-1462-4510-9fa3-e7e92b1062a9</w:t>
+      <w:hyperlink r:id="rId93">
+        <w:r>
+          <w:rPr>
+            <w:rStyle w:val="Hyperlink"/>
+          </w:rPr>
+          <w:t xml:space="preserve">Recording of testing (MKV)</w:t>
+        </w:r>
+      </w:hyperlink>
+    </w:p>
+    <w:p>
+      <w:pPr>
+        <w:pStyle w:val="Compact"/>
+        <w:numPr>
+          <w:numId w:val="1089"/>
+          <w:ilvl w:val="0"/>
+        </w:numPr>
+      </w:pPr>
+      <w:hyperlink r:id="rId94">
+        <w:r>
+          <w:rPr>
+            <w:rStyle w:val="Hyperlink"/>
+          </w:rPr>
+          <w:t xml:space="preserve">Recording of testing (MP4)</w:t>
+        </w:r>
+      </w:hyperlink>
+    </w:p>
+    <w:p>
+      <w:pPr>
+        <w:pStyle w:val="Compact"/>
+        <w:numPr>
+          <w:numId w:val="1089"/>
+          <w:ilvl w:val="0"/>
+        </w:numPr>
+      </w:pPr>
+      <w:hyperlink r:id="rId95">
+        <w:r>
+          <w:rPr>
+            <w:rStyle w:val="Hyperlink"/>
+          </w:rPr>
+          <w:t xml:space="preserve">Recording of testing (WEBM)</w:t>
+        </w:r>
+      </w:hyperlink>
+    </w:p>
+    <w:p>
+      <w:pPr>
+        <w:pStyle w:val="Compact"/>
+        <w:numPr>
+          <w:numId w:val="1089"/>
+          <w:ilvl w:val="0"/>
+        </w:numPr>
+      </w:pPr>
+      <w:hyperlink r:id="rId96">
+        <w:r>
+          <w:rPr>
+            <w:rStyle w:val="Hyperlink"/>
+          </w:rPr>
+          <w:t xml:space="preserve">Recording of testing (OGV)</w:t>
+        </w:r>
+      </w:hyperlink>
+    </w:p>
+    <w:p>
+      <w:pPr>
+        <w:pStyle w:val="FirstParagraph"/>
+      </w:pPr>
+    </w:p>
+    <w:p>
+      <w:pPr>
+        <w:pStyle w:val="BodyText"/>
+      </w:pPr>
+      <w:r>
+        <w:t xml:space="preserve">Stakeholders have given feedback, listed below:</w:t>
       </w:r>
     </w:p>
     <w:p>
@@ -64408,11 +64453,11 @@
         <w:pStyle w:val="Compact"/>
         <w:numPr>
           <w:numId w:val="1090"/>
-          <w:ilvl w:val="1"/>
+          <w:ilvl w:val="0"/>
         </w:numPr>
       </w:pPr>
       <w:r>
-        <w:t xml:space="preserve">Feedback:</w:t>
+        <w:t xml:space="preserve">id-05012e5c-1462-4510-9fa3-e7e92b1062a9</w:t>
       </w:r>
     </w:p>
     <w:p>
@@ -64420,119 +64465,11 @@
         <w:pStyle w:val="Compact"/>
         <w:numPr>
           <w:numId w:val="1091"/>
-          <w:ilvl w:val="2"/>
-        </w:numPr>
-      </w:pPr>
-      <w:r>
-        <w:t xml:space="preserve">An indication of the game number in the status bar would be helpful; it’s not possible to see which game of n you are on at any time - are there 4 more games to go or 40? Given that the unsuccessful solves don’t count, it’s impossible to say.</w:t>
-      </w:r>
-    </w:p>
-    <w:p>
-      <w:pPr>
-        <w:pStyle w:val="Compact"/>
-        <w:numPr>
-          <w:numId w:val="1091"/>
-          <w:ilvl w:val="2"/>
-        </w:numPr>
-      </w:pPr>
-      <w:r>
-        <w:t xml:space="preserve">Solve time could be logged and displayed in the status bar. This would be interesting and give you an idea of whether changes made to the parameters actually improve or impair the speed of attempts.</w:t>
-      </w:r>
-    </w:p>
-    <w:p>
-      <w:pPr>
-        <w:pStyle w:val="Compact"/>
-        <w:numPr>
-          <w:numId w:val="1091"/>
-          <w:ilvl w:val="2"/>
-        </w:numPr>
-      </w:pPr>
-      <w:r>
-        <w:t xml:space="preserve">Information about the number of failed attempts, average moves in successful attempts, and average time for solution could be tracked and displayed in a dialogue at the end of the sequence of games. A report showing this in an easily readable format would be useful.</w:t>
-      </w:r>
-    </w:p>
-    <w:p>
-      <w:pPr>
-        <w:pStyle w:val="Compact"/>
-        <w:numPr>
-          <w:numId w:val="1091"/>
-          <w:ilvl w:val="2"/>
-        </w:numPr>
-      </w:pPr>
-      <w:r>
-        <w:t xml:space="preserve">An indication of what the optimal numbers for the various options are would give the user more information about how to make changes and why.</w:t>
-      </w:r>
-    </w:p>
-    <w:p>
-      <w:pPr>
-        <w:pStyle w:val="Compact"/>
-        <w:numPr>
-          <w:numId w:val="1091"/>
-          <w:ilvl w:val="2"/>
-        </w:numPr>
-      </w:pPr>
-      <w:r>
-        <w:t xml:space="preserve">Steam achievements are good to get, especially</w:t>
-      </w:r>
-      <w:r>
-        <w:t xml:space="preserve"> </w:t>
-      </w:r>
-      <w:r>
-        <w:t xml:space="preserve">“</w:t>
-      </w:r>
-      <w:r>
-        <w:t xml:space="preserve">unobtainable</w:t>
-      </w:r>
-      <w:r>
-        <w:t xml:space="preserve">”</w:t>
-      </w:r>
-      <w:r>
-        <w:t xml:space="preserve"> </w:t>
-      </w:r>
-      <w:r>
-        <w:t xml:space="preserve">ones, but I think I would want this as a last resort for that final achievement, not as a goal. I would like the ability to apply it to other card games though.</w:t>
-      </w:r>
-    </w:p>
-    <w:p>
-      <w:pPr>
-        <w:pStyle w:val="Compact"/>
-        <w:numPr>
-          <w:numId w:val="1091"/>
-          <w:ilvl w:val="2"/>
-        </w:numPr>
-      </w:pPr>
-      <w:r>
-        <w:t xml:space="preserve">I do enjoy card games but solving it myself is the fun part. Is the aim to prove that an</w:t>
-      </w:r>
-      <w:r>
-        <w:t xml:space="preserve"> </w:t>
-      </w:r>
-      <w:r>
-        <w:t xml:space="preserve">“</w:t>
-      </w:r>
-      <w:r>
-        <w:t xml:space="preserve">unsolvable</w:t>
-      </w:r>
-      <w:r>
-        <w:t xml:space="preserve">”</w:t>
-      </w:r>
-      <w:r>
-        <w:t xml:space="preserve"> </w:t>
-      </w:r>
-      <w:r>
-        <w:t xml:space="preserve">one really is? If the games have numbers can one force the solver to tackle a particular game?</w:t>
-      </w:r>
-    </w:p>
-    <w:p>
-      <w:pPr>
-        <w:pStyle w:val="Compact"/>
-        <w:numPr>
-          <w:numId w:val="1090"/>
           <w:ilvl w:val="1"/>
         </w:numPr>
       </w:pPr>
       <w:r>
-        <w:t xml:space="preserve">Bugs demonstrated during testing:</w:t>
+        <w:t xml:space="preserve">Feedback:</w:t>
       </w:r>
     </w:p>
     <w:p>
@@ -64544,7 +64481,7 @@
         </w:numPr>
       </w:pPr>
       <w:r>
-        <w:t xml:space="preserve">Corner flinging to stop solution execution does not update button text accordingly.</w:t>
+        <w:t xml:space="preserve">An indication of the game number in the status bar would be helpful; it’s not possible to see which game of n you are on at any time - are there 4 more games to go or 40? Given that the unsuccessful solves don’t count, it’s impossible to say.</w:t>
       </w:r>
     </w:p>
     <w:p>
@@ -64556,6 +64493,126 @@
         </w:numPr>
       </w:pPr>
       <w:r>
+        <w:t xml:space="preserve">Solve time could be logged and displayed in the status bar. This would be interesting and give you an idea of whether changes made to the parameters actually improve or impair the speed of attempts.</w:t>
+      </w:r>
+    </w:p>
+    <w:p>
+      <w:pPr>
+        <w:pStyle w:val="Compact"/>
+        <w:numPr>
+          <w:numId w:val="1092"/>
+          <w:ilvl w:val="2"/>
+        </w:numPr>
+      </w:pPr>
+      <w:r>
+        <w:t xml:space="preserve">Information about the number of failed attempts, average moves in successful attempts, and average time for solution could be tracked and displayed in a dialogue at the end of the sequence of games. A report showing this in an easily readable format would be useful.</w:t>
+      </w:r>
+    </w:p>
+    <w:p>
+      <w:pPr>
+        <w:pStyle w:val="Compact"/>
+        <w:numPr>
+          <w:numId w:val="1092"/>
+          <w:ilvl w:val="2"/>
+        </w:numPr>
+      </w:pPr>
+      <w:r>
+        <w:t xml:space="preserve">An indication of what the optimal numbers for the various options are would give the user more information about how to make changes and why.</w:t>
+      </w:r>
+    </w:p>
+    <w:p>
+      <w:pPr>
+        <w:pStyle w:val="Compact"/>
+        <w:numPr>
+          <w:numId w:val="1092"/>
+          <w:ilvl w:val="2"/>
+        </w:numPr>
+      </w:pPr>
+      <w:r>
+        <w:t xml:space="preserve">Steam achievements are good to get, especially</w:t>
+      </w:r>
+      <w:r>
+        <w:t xml:space="preserve"> </w:t>
+      </w:r>
+      <w:r>
+        <w:t xml:space="preserve">“</w:t>
+      </w:r>
+      <w:r>
+        <w:t xml:space="preserve">unobtainable</w:t>
+      </w:r>
+      <w:r>
+        <w:t xml:space="preserve">”</w:t>
+      </w:r>
+      <w:r>
+        <w:t xml:space="preserve"> </w:t>
+      </w:r>
+      <w:r>
+        <w:t xml:space="preserve">ones, but I think I would want this as a last resort for that final achievement, not as a goal. I would like the ability to apply it to other card games though.</w:t>
+      </w:r>
+    </w:p>
+    <w:p>
+      <w:pPr>
+        <w:pStyle w:val="Compact"/>
+        <w:numPr>
+          <w:numId w:val="1092"/>
+          <w:ilvl w:val="2"/>
+        </w:numPr>
+      </w:pPr>
+      <w:r>
+        <w:t xml:space="preserve">I do enjoy card games but solving it myself is the fun part. Is the aim to prove that an</w:t>
+      </w:r>
+      <w:r>
+        <w:t xml:space="preserve"> </w:t>
+      </w:r>
+      <w:r>
+        <w:t xml:space="preserve">“</w:t>
+      </w:r>
+      <w:r>
+        <w:t xml:space="preserve">unsolvable</w:t>
+      </w:r>
+      <w:r>
+        <w:t xml:space="preserve">”</w:t>
+      </w:r>
+      <w:r>
+        <w:t xml:space="preserve"> </w:t>
+      </w:r>
+      <w:r>
+        <w:t xml:space="preserve">one really is? If the games have numbers can one force the solver to tackle a particular game?</w:t>
+      </w:r>
+    </w:p>
+    <w:p>
+      <w:pPr>
+        <w:pStyle w:val="Compact"/>
+        <w:numPr>
+          <w:numId w:val="1091"/>
+          <w:ilvl w:val="1"/>
+        </w:numPr>
+      </w:pPr>
+      <w:r>
+        <w:t xml:space="preserve">Bugs demonstrated during testing:</w:t>
+      </w:r>
+    </w:p>
+    <w:p>
+      <w:pPr>
+        <w:pStyle w:val="Compact"/>
+        <w:numPr>
+          <w:numId w:val="1093"/>
+          <w:ilvl w:val="2"/>
+        </w:numPr>
+      </w:pPr>
+      <w:r>
+        <w:t xml:space="preserve">Corner flinging to stop solution execution does not update button text accordingly.</w:t>
+      </w:r>
+    </w:p>
+    <w:p>
+      <w:pPr>
+        <w:pStyle w:val="Compact"/>
+        <w:numPr>
+          <w:numId w:val="1093"/>
+          <w:ilvl w:val="2"/>
+        </w:numPr>
+      </w:pPr>
+      <w:r>
         <w:t xml:space="preserve">Completion of desired number of games does not update button text.</w:t>
       </w:r>
     </w:p>
@@ -64575,21 +64632,21 @@
       <w:pPr>
         <w:pStyle w:val="Heading2"/>
       </w:pPr>
-      <w:bookmarkStart w:id="94" w:name="effective-evaluation"/>
+      <w:bookmarkStart w:id="97" w:name="effective-evaluation"/>
       <w:r>
         <w:t xml:space="preserve">Effective Evaluation</w:t>
       </w:r>
-      <w:bookmarkEnd w:id="94"/>
+      <w:bookmarkEnd w:id="97"/>
     </w:p>
     <w:p>
       <w:pPr>
         <w:pStyle w:val="Heading2"/>
       </w:pPr>
-      <w:bookmarkStart w:id="95" w:name="maintenance"/>
+      <w:bookmarkStart w:id="98" w:name="maintenance"/>
       <w:r>
         <w:t xml:space="preserve">Maintenance</w:t>
       </w:r>
-      <w:bookmarkEnd w:id="95"/>
+      <w:bookmarkEnd w:id="98"/>
     </w:p>
     <w:p>
       <w:pPr>
@@ -64635,11 +64692,11 @@
       <w:pPr>
         <w:pStyle w:val="Heading2"/>
       </w:pPr>
-      <w:bookmarkStart w:id="96" w:name="Xed9bcbbff10beccc10828cd0f9c21488de75ad9"/>
+      <w:bookmarkStart w:id="99" w:name="Xed9bcbbff10beccc10828cd0f9c21488de75ad9"/>
       <w:r>
         <w:t xml:space="preserve">Incomplete Systems and Further Development</w:t>
       </w:r>
-      <w:bookmarkEnd w:id="96"/>
+      <w:bookmarkEnd w:id="99"/>
     </w:p>
     <w:p>
       <w:pPr>
@@ -64661,7 +64718,7 @@
       <w:pPr>
         <w:pStyle w:val="Compact"/>
         <w:numPr>
-          <w:numId w:val="1093"/>
+          <w:numId w:val="1094"/>
           <w:ilvl w:val="0"/>
         </w:numPr>
       </w:pPr>
@@ -64671,7 +64728,7 @@
       <w:r>
         <w:t xml:space="preserve"> </w:t>
       </w:r>
-      <w:hyperlink r:id="rId97">
+      <w:hyperlink r:id="rId100">
         <w:r>
           <w:rPr>
             <w:rStyle w:val="Hyperlink"/>
@@ -64690,7 +64747,7 @@
       <w:pPr>
         <w:pStyle w:val="Compact"/>
         <w:numPr>
-          <w:numId w:val="1093"/>
+          <w:numId w:val="1094"/>
           <w:ilvl w:val="0"/>
         </w:numPr>
       </w:pPr>
@@ -65594,6 +65651,9 @@
     <w:abstractNumId w:val="991"/>
   </w:num>
   <w:num w:numId="1093">
+    <w:abstractNumId w:val="991"/>
+  </w:num>
+  <w:num w:numId="1094">
     <w:abstractNumId w:val="991"/>
   </w:num>
 </w:numbering>

</xml_diff>